<commit_message>
ui fim do relatorio intercalar 5 dias antes?
</commit_message>
<xml_diff>
--- a/RelatórioIntercalar.docx
+++ b/RelatórioIntercalar.docx
@@ -1,6 +1,6 @@
 
 <file path=word/document.xml><?xml version="1.0" encoding="utf-8"?>
-<w:document xmlns:wpc="http://schemas.microsoft.com/office/word/2010/wordprocessingCanvas" xmlns:mo="http://schemas.microsoft.com/office/mac/office/2008/main" xmlns:mc="http://schemas.openxmlformats.org/markup-compatibility/2006" xmlns:mv="urn:schemas-microsoft-com:mac:vml" xmlns:o="urn:schemas-microsoft-com:office:office" xmlns:r="http://schemas.openxmlformats.org/officeDocument/2006/relationships" xmlns:m="http://schemas.openxmlformats.org/officeDocument/2006/math" xmlns:v="urn:schemas-microsoft-com:vml" xmlns:wp14="http://schemas.microsoft.com/office/word/2010/wordprocessingDrawing" xmlns:wp="http://schemas.openxmlformats.org/drawingml/2006/wordprocessingDrawing" xmlns:w10="urn:schemas-microsoft-com:office:word" xmlns:w="http://schemas.openxmlformats.org/wordprocessingml/2006/main" xmlns:w14="http://schemas.microsoft.com/office/word/2010/wordml" xmlns:w15="http://schemas.microsoft.com/office/word/2012/wordml" xmlns:wpg="http://schemas.microsoft.com/office/word/2010/wordprocessingGroup" xmlns:wpi="http://schemas.microsoft.com/office/word/2010/wordprocessingInk" xmlns:wne="http://schemas.microsoft.com/office/word/2006/wordml" xmlns:wps="http://schemas.microsoft.com/office/word/2010/wordprocessingShape" mc:Ignorable="w14 w15 wp14">
+<w:document xmlns:wpc="http://schemas.microsoft.com/office/word/2010/wordprocessingCanvas" xmlns:cx="http://schemas.microsoft.com/office/drawing/2014/chartex" xmlns:cx1="http://schemas.microsoft.com/office/drawing/2015/9/8/chartex" xmlns:cx2="http://schemas.microsoft.com/office/drawing/2015/10/21/chartex" xmlns:cx3="http://schemas.microsoft.com/office/drawing/2016/5/9/chartex" xmlns:cx4="http://schemas.microsoft.com/office/drawing/2016/5/10/chartex" xmlns:cx5="http://schemas.microsoft.com/office/drawing/2016/5/11/chartex" xmlns:cx6="http://schemas.microsoft.com/office/drawing/2016/5/12/chartex" xmlns:cx7="http://schemas.microsoft.com/office/drawing/2016/5/13/chartex" xmlns:cx8="http://schemas.microsoft.com/office/drawing/2016/5/14/chartex" xmlns:mc="http://schemas.openxmlformats.org/markup-compatibility/2006" xmlns:aink="http://schemas.microsoft.com/office/drawing/2016/ink" xmlns:am3d="http://schemas.microsoft.com/office/drawing/2017/model3d" xmlns:o="urn:schemas-microsoft-com:office:office" xmlns:r="http://schemas.openxmlformats.org/officeDocument/2006/relationships" xmlns:m="http://schemas.openxmlformats.org/officeDocument/2006/math" xmlns:v="urn:schemas-microsoft-com:vml" xmlns:wp14="http://schemas.microsoft.com/office/word/2010/wordprocessingDrawing" xmlns:wp="http://schemas.openxmlformats.org/drawingml/2006/wordprocessingDrawing" xmlns:w10="urn:schemas-microsoft-com:office:word" xmlns:w="http://schemas.openxmlformats.org/wordprocessingml/2006/main" xmlns:w14="http://schemas.microsoft.com/office/word/2010/wordml" xmlns:w15="http://schemas.microsoft.com/office/word/2012/wordml" xmlns:w16cid="http://schemas.microsoft.com/office/word/2016/wordml/cid" xmlns:w16se="http://schemas.microsoft.com/office/word/2015/wordml/symex" xmlns:wpg="http://schemas.microsoft.com/office/word/2010/wordprocessingGroup" xmlns:wpi="http://schemas.microsoft.com/office/word/2010/wordprocessingInk" xmlns:wne="http://schemas.microsoft.com/office/word/2006/wordml" xmlns:wps="http://schemas.microsoft.com/office/word/2010/wordprocessingShape" mc:Ignorable="w14 w15 w16se w16cid wp14">
   <w:body>
     <w:p>
       <w:r>
@@ -247,11 +247,11 @@
           </mc:Choice>
           <mc:Fallback>
             <w:pict>
-              <v:shapetype w14:anchorId="464E735C" id="_x0000_t202" coordsize="21600,21600" o:spt="202" path="m0,0l0,21600,21600,21600,21600,0xe">
+              <v:shapetype w14:anchorId="464E735C" id="_x0000_t202" coordsize="21600,21600" o:spt="202" path="m,l,21600r21600,l21600,xe">
                 <v:stroke joinstyle="miter"/>
                 <v:path gradientshapeok="t" o:connecttype="rect"/>
               </v:shapetype>
-              <v:shape id="Caixa de texto 1" o:spid="_x0000_s1026" type="#_x0000_t202" style="position:absolute;margin-left:7.95pt;margin-top:239.65pt;width:408.85pt;height:187.5pt;z-index:251663360;visibility:visible;mso-wrap-style:square;mso-width-percent:0;mso-height-percent:0;mso-wrap-distance-left:9pt;mso-wrap-distance-top:0;mso-wrap-distance-right:9pt;mso-wrap-distance-bottom:0;mso-position-horizontal:absolute;mso-position-horizontal-relative:margin;mso-position-vertical:absolute;mso-position-vertical-relative:margin;mso-width-percent:0;mso-height-percent:0;mso-width-relative:margin;mso-height-relative:margin;v-text-anchor:top" o:gfxdata="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" fillcolor="white [3201]" stroked="f" strokeweight=".5pt">
+              <v:shape id="Caixa de texto 1" o:spid="_x0000_s1026" type="#_x0000_t202" style="position:absolute;margin-left:7.95pt;margin-top:239.65pt;width:408.85pt;height:187.5pt;z-index:251663360;visibility:visible;mso-wrap-style:square;mso-width-percent:0;mso-height-percent:0;mso-wrap-distance-left:9pt;mso-wrap-distance-top:0;mso-wrap-distance-right:9pt;mso-wrap-distance-bottom:0;mso-position-horizontal:absolute;mso-position-horizontal-relative:margin;mso-position-vertical:absolute;mso-position-vertical-relative:margin;mso-width-percent:0;mso-height-percent:0;mso-width-relative:margin;mso-height-relative:margin;v-text-anchor:top" o:gfxdata="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" fillcolor="white [3201]" stroked="f" strokeweight=".5pt">
                 <v:textbox>
                   <w:txbxContent>
                     <w:p>
@@ -608,7 +608,7 @@
           </mc:Choice>
           <mc:Fallback>
             <w:pict>
-              <v:shape w14:anchorId="121F6783" id="Caixa de texto 3" o:spid="_x0000_s1027" type="#_x0000_t202" style="position:absolute;margin-left:-36pt;margin-top:25.05pt;width:495pt;height:67.5pt;z-index:251665408;visibility:visible;mso-wrap-style:square;mso-width-percent:0;mso-height-percent:0;mso-wrap-distance-left:9pt;mso-wrap-distance-top:0;mso-wrap-distance-right:9pt;mso-wrap-distance-bottom:0;mso-position-horizontal:absolute;mso-position-horizontal-relative:margin;mso-position-vertical:absolute;mso-position-vertical-relative:text;mso-width-percent:0;mso-height-percent:0;mso-width-relative:margin;mso-height-relative:margin;v-text-anchor:top" o:gfxdata="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" fillcolor="white [3201]" stroked="f" strokeweight=".5pt">
+              <v:shape w14:anchorId="121F6783" id="Caixa de texto 3" o:spid="_x0000_s1027" type="#_x0000_t202" style="position:absolute;margin-left:-36pt;margin-top:25.05pt;width:495pt;height:67.5pt;z-index:251665408;visibility:visible;mso-wrap-style:square;mso-width-percent:0;mso-height-percent:0;mso-wrap-distance-left:9pt;mso-wrap-distance-top:0;mso-wrap-distance-right:9pt;mso-wrap-distance-bottom:0;mso-position-horizontal:absolute;mso-position-horizontal-relative:margin;mso-position-vertical:absolute;mso-position-vertical-relative:text;mso-width-percent:0;mso-height-percent:0;mso-width-relative:margin;mso-height-relative:margin;v-text-anchor:top" o:gfxdata="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" fillcolor="white [3201]" stroked="f" strokeweight=".5pt">
                 <v:textbox>
                   <w:txbxContent>
                     <w:p>
@@ -790,7 +790,7 @@
     </w:p>
     <w:tbl>
       <w:tblPr>
-        <w:tblStyle w:val="TableGrid"/>
+        <w:tblStyle w:val="TabelacomGrelha"/>
         <w:tblW w:w="0" w:type="auto"/>
         <w:tblBorders>
           <w:top w:val="none" w:sz="0" w:space="0" w:color="auto"/>
@@ -870,7 +870,7 @@
                 <w:rFonts w:ascii="Century Schoolbook" w:hAnsi="Century Schoolbook"/>
                 <w:sz w:val="24"/>
               </w:rPr>
-              <w:t>X</w:t>
+              <w:t>2</w:t>
             </w:r>
           </w:p>
         </w:tc>
@@ -915,7 +915,7 @@
                 <w:rFonts w:ascii="Century Schoolbook" w:hAnsi="Century Schoolbook"/>
                 <w:sz w:val="24"/>
               </w:rPr>
-              <w:t>X</w:t>
+              <w:t>5</w:t>
             </w:r>
           </w:p>
         </w:tc>
@@ -960,7 +960,7 @@
                 <w:rFonts w:ascii="Century Schoolbook" w:hAnsi="Century Schoolbook"/>
                 <w:sz w:val="24"/>
               </w:rPr>
-              <w:t>X</w:t>
+              <w:t>7</w:t>
             </w:r>
           </w:p>
         </w:tc>
@@ -986,8 +986,6 @@
               </w:rPr>
               <w:t>Movimentos</w:t>
             </w:r>
-            <w:bookmarkStart w:id="0" w:name="_GoBack"/>
-            <w:bookmarkEnd w:id="0"/>
           </w:p>
         </w:tc>
         <w:tc>
@@ -1008,8 +1006,10 @@
                 <w:rFonts w:ascii="Century Schoolbook" w:hAnsi="Century Schoolbook"/>
                 <w:sz w:val="24"/>
               </w:rPr>
-              <w:t>X</w:t>
+              <w:t>8</w:t>
             </w:r>
+            <w:bookmarkStart w:id="0" w:name="_GoBack"/>
+            <w:bookmarkEnd w:id="0"/>
           </w:p>
         </w:tc>
       </w:tr>
@@ -1209,6 +1209,7 @@
     <w:p>
       <w:pPr>
         <w:ind w:firstLine="708"/>
+        <w:jc w:val="both"/>
         <w:rPr>
           <w:rFonts w:ascii="Century Schoolbook" w:hAnsi="Century Schoolbook"/>
           <w:sz w:val="24"/>
@@ -1493,6 +1494,7 @@
     </w:p>
     <w:p>
       <w:pPr>
+        <w:jc w:val="both"/>
         <w:rPr>
           <w:rFonts w:ascii="Century Schoolbook" w:hAnsi="Century Schoolbook"/>
           <w:sz w:val="24"/>
@@ -1564,6 +1566,7 @@
     </w:p>
     <w:p>
       <w:pPr>
+        <w:jc w:val="both"/>
         <w:rPr>
           <w:rFonts w:ascii="Century Schoolbook" w:hAnsi="Century Schoolbook"/>
           <w:sz w:val="24"/>
@@ -1608,6 +1611,7 @@
     </w:p>
     <w:p>
       <w:pPr>
+        <w:jc w:val="both"/>
         <w:rPr>
           <w:rFonts w:ascii="Century Schoolbook" w:hAnsi="Century Schoolbook"/>
           <w:sz w:val="24"/>
@@ -1659,6 +1663,7 @@
     </w:p>
     <w:p>
       <w:pPr>
+        <w:jc w:val="both"/>
         <w:rPr>
           <w:rFonts w:ascii="Century Schoolbook" w:hAnsi="Century Schoolbook"/>
           <w:sz w:val="24"/>
@@ -1831,6 +1836,7 @@
     </w:p>
     <w:p>
       <w:pPr>
+        <w:jc w:val="both"/>
         <w:rPr>
           <w:rFonts w:ascii="Century Schoolbook" w:hAnsi="Century Schoolbook"/>
           <w:sz w:val="24"/>
@@ -1992,6 +1998,7 @@
     </w:p>
     <w:p>
       <w:pPr>
+        <w:jc w:val="both"/>
         <w:rPr>
           <w:rFonts w:ascii="Century Schoolbook" w:hAnsi="Century Schoolbook"/>
           <w:sz w:val="24"/>
@@ -2029,6 +2036,7 @@
     </w:p>
     <w:p>
       <w:pPr>
+        <w:jc w:val="both"/>
         <w:rPr>
           <w:rFonts w:ascii="Century Schoolbook" w:hAnsi="Century Schoolbook"/>
           <w:sz w:val="24"/>
@@ -2210,12 +2218,13 @@
         </w:rPr>
       </w:pPr>
       <w:proofErr w:type="spellStart"/>
-      <w:r>
-        <w:rPr>
-          <w:rFonts w:ascii="Century Schoolbook" w:hAnsi="Century Schoolbook"/>
-          <w:szCs w:val="24"/>
-        </w:rPr>
-        <w:t>Board</w:t>
+      <w:proofErr w:type="gramStart"/>
+      <w:r>
+        <w:rPr>
+          <w:rFonts w:ascii="Century Schoolbook" w:hAnsi="Century Schoolbook"/>
+          <w:szCs w:val="24"/>
+        </w:rPr>
+        <w:t>initialBoard</w:t>
       </w:r>
       <w:proofErr w:type="spellEnd"/>
       <w:r>
@@ -2223,7 +2232,15 @@
           <w:rFonts w:ascii="Century Schoolbook" w:hAnsi="Century Schoolbook"/>
           <w:szCs w:val="24"/>
         </w:rPr>
-        <w:t xml:space="preserve"> ([</w:t>
+        <w:t>(</w:t>
+      </w:r>
+      <w:proofErr w:type="gramEnd"/>
+      <w:r>
+        <w:rPr>
+          <w:rFonts w:ascii="Century Schoolbook" w:hAnsi="Century Schoolbook"/>
+          <w:szCs w:val="24"/>
+        </w:rPr>
+        <w:t>[</w:t>
       </w:r>
     </w:p>
     <w:p>
@@ -2233,7 +2250,6 @@
         <w:rPr>
           <w:rFonts w:ascii="Century Schoolbook" w:hAnsi="Century Schoolbook"/>
           <w:szCs w:val="24"/>
-          <w:lang w:val="en-GB"/>
         </w:rPr>
       </w:pPr>
       <w:r>
@@ -2243,157 +2259,21 @@
         </w:rPr>
         <w:t>[</w:t>
       </w:r>
-      <w:proofErr w:type="spellStart"/>
-      <w:r>
-        <w:rPr>
-          <w:rFonts w:ascii="Century Schoolbook" w:hAnsi="Century Schoolbook"/>
-          <w:szCs w:val="24"/>
-        </w:rPr>
-        <w:t>empty</w:t>
-      </w:r>
-      <w:proofErr w:type="spellEnd"/>
-      <w:r>
-        <w:rPr>
-          <w:rFonts w:ascii="Century Schoolbook" w:hAnsi="Century Schoolbook"/>
-          <w:szCs w:val="24"/>
-        </w:rPr>
-        <w:t xml:space="preserve">, </w:t>
-      </w:r>
-      <w:proofErr w:type="spellStart"/>
-      <w:r>
-        <w:rPr>
-          <w:rFonts w:ascii="Century Schoolbook" w:hAnsi="Century Schoolbook"/>
-          <w:szCs w:val="24"/>
-        </w:rPr>
-        <w:t>empty</w:t>
-      </w:r>
-      <w:proofErr w:type="spellEnd"/>
-      <w:r>
-        <w:rPr>
-          <w:rFonts w:ascii="Century Schoolbook" w:hAnsi="Century Schoolbook"/>
-          <w:szCs w:val="24"/>
-        </w:rPr>
-        <w:t xml:space="preserve">, </w:t>
-      </w:r>
-      <w:proofErr w:type="spellStart"/>
-      <w:r>
-        <w:rPr>
-          <w:rFonts w:ascii="Century Schoolbook" w:hAnsi="Century Schoolbook"/>
-          <w:szCs w:val="24"/>
-        </w:rPr>
-        <w:t>empty</w:t>
-      </w:r>
-      <w:proofErr w:type="spellEnd"/>
-      <w:r>
-        <w:rPr>
-          <w:rFonts w:ascii="Century Schoolbook" w:hAnsi="Century Schoolbook"/>
-          <w:szCs w:val="24"/>
-        </w:rPr>
-        <w:t xml:space="preserve">, </w:t>
-      </w:r>
-      <w:proofErr w:type="spellStart"/>
-      <w:r>
-        <w:rPr>
-          <w:rFonts w:ascii="Century Schoolbook" w:hAnsi="Century Schoolbook"/>
-          <w:szCs w:val="24"/>
-        </w:rPr>
-        <w:t>empty</w:t>
-      </w:r>
-      <w:proofErr w:type="spellEnd"/>
-      <w:r>
-        <w:rPr>
-          <w:rFonts w:ascii="Century Schoolbook" w:hAnsi="Century Schoolbook"/>
-          <w:szCs w:val="24"/>
-        </w:rPr>
-        <w:t xml:space="preserve">, </w:t>
-      </w:r>
-      <w:proofErr w:type="spellStart"/>
-      <w:r>
-        <w:rPr>
-          <w:rFonts w:ascii="Century Schoolbook" w:hAnsi="Century Schoolbook"/>
-          <w:szCs w:val="24"/>
-        </w:rPr>
-        <w:t>empty</w:t>
-      </w:r>
-      <w:proofErr w:type="spellEnd"/>
-      <w:r>
-        <w:rPr>
-          <w:rFonts w:ascii="Century Schoolbook" w:hAnsi="Century Schoolbook"/>
-          <w:szCs w:val="24"/>
-        </w:rPr>
-        <w:t xml:space="preserve">, </w:t>
-      </w:r>
-      <w:proofErr w:type="spellStart"/>
-      <w:r>
-        <w:rPr>
-          <w:rFonts w:ascii="Century Schoolbook" w:hAnsi="Century Schoolbook"/>
-          <w:szCs w:val="24"/>
-        </w:rPr>
-        <w:t>empty</w:t>
-      </w:r>
-      <w:proofErr w:type="spellEnd"/>
-      <w:r>
-        <w:rPr>
-          <w:rFonts w:ascii="Century Schoolbook" w:hAnsi="Century Schoolbook"/>
-          <w:szCs w:val="24"/>
-        </w:rPr>
-        <w:t xml:space="preserve">, </w:t>
-      </w:r>
-      <w:proofErr w:type="spellStart"/>
-      <w:r>
-        <w:rPr>
-          <w:rFonts w:ascii="Century Schoolbook" w:hAnsi="Century Schoolbook"/>
-          <w:szCs w:val="24"/>
-        </w:rPr>
-        <w:t>empty</w:t>
-      </w:r>
-      <w:proofErr w:type="spellEnd"/>
-      <w:r>
-        <w:rPr>
-          <w:rFonts w:ascii="Century Schoolbook" w:hAnsi="Century Schoolbook"/>
-          <w:szCs w:val="24"/>
-        </w:rPr>
-        <w:t xml:space="preserve">, </w:t>
-      </w:r>
-      <w:proofErr w:type="spellStart"/>
-      <w:r>
-        <w:rPr>
-          <w:rFonts w:ascii="Century Schoolbook" w:hAnsi="Century Schoolbook"/>
-          <w:szCs w:val="24"/>
-        </w:rPr>
-        <w:t>empty</w:t>
-      </w:r>
-      <w:proofErr w:type="spellEnd"/>
-      <w:r>
-        <w:rPr>
-          <w:rFonts w:ascii="Century Schoolbook" w:hAnsi="Century Schoolbook"/>
-          <w:szCs w:val="24"/>
-        </w:rPr>
-        <w:t xml:space="preserve">, </w:t>
-      </w:r>
-      <w:proofErr w:type="spellStart"/>
-      <w:r>
-        <w:rPr>
-          <w:rFonts w:ascii="Century Schoolbook" w:hAnsi="Century Schoolbook"/>
-          <w:szCs w:val="24"/>
-        </w:rPr>
-        <w:t>empty</w:t>
-      </w:r>
-      <w:proofErr w:type="spellEnd"/>
-      <w:r>
-        <w:rPr>
-          <w:rFonts w:ascii="Century Schoolbook" w:hAnsi="Century Schoolbook"/>
-          <w:szCs w:val="24"/>
-        </w:rPr>
-        <w:t xml:space="preserve">, </w:t>
-      </w:r>
-      <w:r>
-        <w:rPr>
-          <w:rFonts w:ascii="Century Schoolbook" w:hAnsi="Century Schoolbook"/>
-          <w:szCs w:val="24"/>
-          <w:lang w:val="en-GB"/>
-        </w:rPr>
-        <w:t>empty, empty],</w:t>
+      <w:proofErr w:type="gramStart"/>
+      <w:r>
+        <w:rPr>
+          <w:rFonts w:ascii="Century Schoolbook" w:hAnsi="Century Schoolbook"/>
+          <w:szCs w:val="24"/>
+        </w:rPr>
+        <w:t>empty,empty</w:t>
+      </w:r>
+      <w:proofErr w:type="gramEnd"/>
+      <w:r>
+        <w:rPr>
+          <w:rFonts w:ascii="Century Schoolbook" w:hAnsi="Century Schoolbook"/>
+          <w:szCs w:val="24"/>
+        </w:rPr>
+        <w:t>,empty,empty,empty,empty,empty,empty,empty,empty,empty],</w:t>
       </w:r>
     </w:p>
     <w:p>
@@ -2403,16 +2283,30 @@
         <w:rPr>
           <w:rFonts w:ascii="Century Schoolbook" w:hAnsi="Century Schoolbook"/>
           <w:szCs w:val="24"/>
-          <w:lang w:val="en-GB"/>
-        </w:rPr>
-      </w:pPr>
-      <w:r>
-        <w:rPr>
-          <w:rFonts w:ascii="Century Schoolbook" w:hAnsi="Century Schoolbook"/>
-          <w:szCs w:val="24"/>
-          <w:lang w:val="en-GB"/>
-        </w:rPr>
-        <w:t>[empty, empty, empty, empty, empty, empty, empty, empty, empty, empty, empty],</w:t>
+        </w:rPr>
+      </w:pPr>
+      <w:r>
+        <w:rPr>
+          <w:rFonts w:ascii="Century Schoolbook" w:hAnsi="Century Schoolbook"/>
+          <w:szCs w:val="24"/>
+        </w:rPr>
+        <w:t>[</w:t>
+      </w:r>
+      <w:proofErr w:type="gramStart"/>
+      <w:r>
+        <w:rPr>
+          <w:rFonts w:ascii="Century Schoolbook" w:hAnsi="Century Schoolbook"/>
+          <w:szCs w:val="24"/>
+        </w:rPr>
+        <w:t>empty,empty</w:t>
+      </w:r>
+      <w:proofErr w:type="gramEnd"/>
+      <w:r>
+        <w:rPr>
+          <w:rFonts w:ascii="Century Schoolbook" w:hAnsi="Century Schoolbook"/>
+          <w:szCs w:val="24"/>
+        </w:rPr>
+        <w:t>,empty,empty,empty,empty,empty,empty,empty,empty,empty],</w:t>
       </w:r>
     </w:p>
     <w:p>
@@ -2422,16 +2316,30 @@
         <w:rPr>
           <w:rFonts w:ascii="Century Schoolbook" w:hAnsi="Century Schoolbook"/>
           <w:szCs w:val="24"/>
-          <w:lang w:val="en-GB"/>
-        </w:rPr>
-      </w:pPr>
-      <w:r>
-        <w:rPr>
-          <w:rFonts w:ascii="Century Schoolbook" w:hAnsi="Century Schoolbook"/>
-          <w:szCs w:val="24"/>
-          <w:lang w:val="en-GB"/>
-        </w:rPr>
-        <w:t>[empty, empty, empty, empty, empty, empty, empty, empty, empty, empty, empty],</w:t>
+        </w:rPr>
+      </w:pPr>
+      <w:r>
+        <w:rPr>
+          <w:rFonts w:ascii="Century Schoolbook" w:hAnsi="Century Schoolbook"/>
+          <w:szCs w:val="24"/>
+        </w:rPr>
+        <w:t>[</w:t>
+      </w:r>
+      <w:proofErr w:type="gramStart"/>
+      <w:r>
+        <w:rPr>
+          <w:rFonts w:ascii="Century Schoolbook" w:hAnsi="Century Schoolbook"/>
+          <w:szCs w:val="24"/>
+        </w:rPr>
+        <w:t>empty,empty</w:t>
+      </w:r>
+      <w:proofErr w:type="gramEnd"/>
+      <w:r>
+        <w:rPr>
+          <w:rFonts w:ascii="Century Schoolbook" w:hAnsi="Century Schoolbook"/>
+          <w:szCs w:val="24"/>
+        </w:rPr>
+        <w:t>,empty,empty,empty,empty,empty,empty,empty,empty,empty],</w:t>
       </w:r>
     </w:p>
     <w:p>
@@ -2441,16 +2349,30 @@
         <w:rPr>
           <w:rFonts w:ascii="Century Schoolbook" w:hAnsi="Century Schoolbook"/>
           <w:szCs w:val="24"/>
-          <w:lang w:val="en-GB"/>
-        </w:rPr>
-      </w:pPr>
-      <w:r>
-        <w:rPr>
-          <w:rFonts w:ascii="Century Schoolbook" w:hAnsi="Century Schoolbook"/>
-          <w:szCs w:val="24"/>
-          <w:lang w:val="en-GB"/>
-        </w:rPr>
-        <w:t>[empty, empty, empty, empty, empty, empty, empty, empty, empty, empty, empty],</w:t>
+        </w:rPr>
+      </w:pPr>
+      <w:r>
+        <w:rPr>
+          <w:rFonts w:ascii="Century Schoolbook" w:hAnsi="Century Schoolbook"/>
+          <w:szCs w:val="24"/>
+        </w:rPr>
+        <w:t>[</w:t>
+      </w:r>
+      <w:proofErr w:type="gramStart"/>
+      <w:r>
+        <w:rPr>
+          <w:rFonts w:ascii="Century Schoolbook" w:hAnsi="Century Schoolbook"/>
+          <w:szCs w:val="24"/>
+        </w:rPr>
+        <w:t>empty,empty</w:t>
+      </w:r>
+      <w:proofErr w:type="gramEnd"/>
+      <w:r>
+        <w:rPr>
+          <w:rFonts w:ascii="Century Schoolbook" w:hAnsi="Century Schoolbook"/>
+          <w:szCs w:val="24"/>
+        </w:rPr>
+        <w:t>,empty,empty,empty,empty,empty,empty,empty,empty,empty],</w:t>
       </w:r>
     </w:p>
     <w:p>
@@ -2460,16 +2382,30 @@
         <w:rPr>
           <w:rFonts w:ascii="Century Schoolbook" w:hAnsi="Century Schoolbook"/>
           <w:szCs w:val="24"/>
-          <w:lang w:val="en-GB"/>
-        </w:rPr>
-      </w:pPr>
-      <w:r>
-        <w:rPr>
-          <w:rFonts w:ascii="Century Schoolbook" w:hAnsi="Century Schoolbook"/>
-          <w:szCs w:val="24"/>
-          <w:lang w:val="en-GB"/>
-        </w:rPr>
-        <w:t>[empty, empty, empty, empty, empty, empty, empty, empty, empty, empty, empty],</w:t>
+        </w:rPr>
+      </w:pPr>
+      <w:r>
+        <w:rPr>
+          <w:rFonts w:ascii="Century Schoolbook" w:hAnsi="Century Schoolbook"/>
+          <w:szCs w:val="24"/>
+        </w:rPr>
+        <w:t>[</w:t>
+      </w:r>
+      <w:proofErr w:type="gramStart"/>
+      <w:r>
+        <w:rPr>
+          <w:rFonts w:ascii="Century Schoolbook" w:hAnsi="Century Schoolbook"/>
+          <w:szCs w:val="24"/>
+        </w:rPr>
+        <w:t>empty,empty</w:t>
+      </w:r>
+      <w:proofErr w:type="gramEnd"/>
+      <w:r>
+        <w:rPr>
+          <w:rFonts w:ascii="Century Schoolbook" w:hAnsi="Century Schoolbook"/>
+          <w:szCs w:val="24"/>
+        </w:rPr>
+        <w:t>,empty,empty,empty,empty,empty,empty,empty,empty,empty],</w:t>
       </w:r>
     </w:p>
     <w:p>
@@ -2479,16 +2415,30 @@
         <w:rPr>
           <w:rFonts w:ascii="Century Schoolbook" w:hAnsi="Century Schoolbook"/>
           <w:szCs w:val="24"/>
-          <w:lang w:val="en-GB"/>
-        </w:rPr>
-      </w:pPr>
-      <w:r>
-        <w:rPr>
-          <w:rFonts w:ascii="Century Schoolbook" w:hAnsi="Century Schoolbook"/>
-          <w:szCs w:val="24"/>
-          <w:lang w:val="en-GB"/>
-        </w:rPr>
-        <w:t>[empty, empty, empty, empty, empty, empty, empty, empty, empty, empty, empty],</w:t>
+        </w:rPr>
+      </w:pPr>
+      <w:r>
+        <w:rPr>
+          <w:rFonts w:ascii="Century Schoolbook" w:hAnsi="Century Schoolbook"/>
+          <w:szCs w:val="24"/>
+        </w:rPr>
+        <w:t>[</w:t>
+      </w:r>
+      <w:proofErr w:type="gramStart"/>
+      <w:r>
+        <w:rPr>
+          <w:rFonts w:ascii="Century Schoolbook" w:hAnsi="Century Schoolbook"/>
+          <w:szCs w:val="24"/>
+        </w:rPr>
+        <w:t>empty,empty</w:t>
+      </w:r>
+      <w:proofErr w:type="gramEnd"/>
+      <w:r>
+        <w:rPr>
+          <w:rFonts w:ascii="Century Schoolbook" w:hAnsi="Century Schoolbook"/>
+          <w:szCs w:val="24"/>
+        </w:rPr>
+        <w:t>,empty,empty,empty,empty,empty,empty,empty,empty,empty],</w:t>
       </w:r>
     </w:p>
     <w:p>
@@ -2498,16 +2448,30 @@
         <w:rPr>
           <w:rFonts w:ascii="Century Schoolbook" w:hAnsi="Century Schoolbook"/>
           <w:szCs w:val="24"/>
-          <w:lang w:val="en-GB"/>
-        </w:rPr>
-      </w:pPr>
-      <w:r>
-        <w:rPr>
-          <w:rFonts w:ascii="Century Schoolbook" w:hAnsi="Century Schoolbook"/>
-          <w:szCs w:val="24"/>
-          <w:lang w:val="en-GB"/>
-        </w:rPr>
-        <w:t>[empty, empty, empty, empty, empty, empty, empty, empty, empty, empty, empty],</w:t>
+        </w:rPr>
+      </w:pPr>
+      <w:r>
+        <w:rPr>
+          <w:rFonts w:ascii="Century Schoolbook" w:hAnsi="Century Schoolbook"/>
+          <w:szCs w:val="24"/>
+        </w:rPr>
+        <w:t>[</w:t>
+      </w:r>
+      <w:proofErr w:type="gramStart"/>
+      <w:r>
+        <w:rPr>
+          <w:rFonts w:ascii="Century Schoolbook" w:hAnsi="Century Schoolbook"/>
+          <w:szCs w:val="24"/>
+        </w:rPr>
+        <w:t>empty,empty</w:t>
+      </w:r>
+      <w:proofErr w:type="gramEnd"/>
+      <w:r>
+        <w:rPr>
+          <w:rFonts w:ascii="Century Schoolbook" w:hAnsi="Century Schoolbook"/>
+          <w:szCs w:val="24"/>
+        </w:rPr>
+        <w:t>,empty,empty,empty,empty,empty,empty,empty,empty,empty],</w:t>
       </w:r>
     </w:p>
     <w:p>
@@ -2517,16 +2481,30 @@
         <w:rPr>
           <w:rFonts w:ascii="Century Schoolbook" w:hAnsi="Century Schoolbook"/>
           <w:szCs w:val="24"/>
-          <w:lang w:val="en-GB"/>
-        </w:rPr>
-      </w:pPr>
-      <w:r>
-        <w:rPr>
-          <w:rFonts w:ascii="Century Schoolbook" w:hAnsi="Century Schoolbook"/>
-          <w:szCs w:val="24"/>
-          <w:lang w:val="en-GB"/>
-        </w:rPr>
-        <w:t>[empty, empty, empty, empty, empty, empty, empty, empty, empty, empty, empty],</w:t>
+        </w:rPr>
+      </w:pPr>
+      <w:r>
+        <w:rPr>
+          <w:rFonts w:ascii="Century Schoolbook" w:hAnsi="Century Schoolbook"/>
+          <w:szCs w:val="24"/>
+        </w:rPr>
+        <w:t>[</w:t>
+      </w:r>
+      <w:proofErr w:type="gramStart"/>
+      <w:r>
+        <w:rPr>
+          <w:rFonts w:ascii="Century Schoolbook" w:hAnsi="Century Schoolbook"/>
+          <w:szCs w:val="24"/>
+        </w:rPr>
+        <w:t>empty,empty</w:t>
+      </w:r>
+      <w:proofErr w:type="gramEnd"/>
+      <w:r>
+        <w:rPr>
+          <w:rFonts w:ascii="Century Schoolbook" w:hAnsi="Century Schoolbook"/>
+          <w:szCs w:val="24"/>
+        </w:rPr>
+        <w:t>,empty,empty,empty,empty,empty,empty,empty,empty,empty],</w:t>
       </w:r>
     </w:p>
     <w:p>
@@ -2536,16 +2514,30 @@
         <w:rPr>
           <w:rFonts w:ascii="Century Schoolbook" w:hAnsi="Century Schoolbook"/>
           <w:szCs w:val="24"/>
-          <w:lang w:val="en-GB"/>
-        </w:rPr>
-      </w:pPr>
-      <w:r>
-        <w:rPr>
-          <w:rFonts w:ascii="Century Schoolbook" w:hAnsi="Century Schoolbook"/>
-          <w:szCs w:val="24"/>
-          <w:lang w:val="en-GB"/>
-        </w:rPr>
-        <w:t>[empty, empty, empty, empty, empty, empty, empty, empty, empty, empty, empty],</w:t>
+        </w:rPr>
+      </w:pPr>
+      <w:r>
+        <w:rPr>
+          <w:rFonts w:ascii="Century Schoolbook" w:hAnsi="Century Schoolbook"/>
+          <w:szCs w:val="24"/>
+        </w:rPr>
+        <w:t>[</w:t>
+      </w:r>
+      <w:proofErr w:type="gramStart"/>
+      <w:r>
+        <w:rPr>
+          <w:rFonts w:ascii="Century Schoolbook" w:hAnsi="Century Schoolbook"/>
+          <w:szCs w:val="24"/>
+        </w:rPr>
+        <w:t>empty,empty</w:t>
+      </w:r>
+      <w:proofErr w:type="gramEnd"/>
+      <w:r>
+        <w:rPr>
+          <w:rFonts w:ascii="Century Schoolbook" w:hAnsi="Century Schoolbook"/>
+          <w:szCs w:val="24"/>
+        </w:rPr>
+        <w:t>,empty,empty,empty,empty,empty,empty,empty,empty,empty],</w:t>
       </w:r>
     </w:p>
     <w:p>
@@ -2555,16 +2547,30 @@
         <w:rPr>
           <w:rFonts w:ascii="Century Schoolbook" w:hAnsi="Century Schoolbook"/>
           <w:szCs w:val="24"/>
-          <w:lang w:val="en-GB"/>
-        </w:rPr>
-      </w:pPr>
-      <w:r>
-        <w:rPr>
-          <w:rFonts w:ascii="Century Schoolbook" w:hAnsi="Century Schoolbook"/>
-          <w:szCs w:val="24"/>
-          <w:lang w:val="en-GB"/>
-        </w:rPr>
-        <w:t>[empty, empty, empty, empty, empty, empty, empty, empty, empty, empty, empty],</w:t>
+        </w:rPr>
+      </w:pPr>
+      <w:r>
+        <w:rPr>
+          <w:rFonts w:ascii="Century Schoolbook" w:hAnsi="Century Schoolbook"/>
+          <w:szCs w:val="24"/>
+        </w:rPr>
+        <w:t>[</w:t>
+      </w:r>
+      <w:proofErr w:type="gramStart"/>
+      <w:r>
+        <w:rPr>
+          <w:rFonts w:ascii="Century Schoolbook" w:hAnsi="Century Schoolbook"/>
+          <w:szCs w:val="24"/>
+        </w:rPr>
+        <w:t>empty,empty</w:t>
+      </w:r>
+      <w:proofErr w:type="gramEnd"/>
+      <w:r>
+        <w:rPr>
+          <w:rFonts w:ascii="Century Schoolbook" w:hAnsi="Century Schoolbook"/>
+          <w:szCs w:val="24"/>
+        </w:rPr>
+        <w:t>,empty,empty,empty,empty,empty,empty,empty,empty,empty],</w:t>
       </w:r>
     </w:p>
     <w:p>
@@ -2574,90 +2580,30 @@
         <w:rPr>
           <w:rFonts w:ascii="Century Schoolbook" w:hAnsi="Century Schoolbook"/>
           <w:szCs w:val="24"/>
-          <w:lang w:val="en-GB"/>
-        </w:rPr>
-      </w:pPr>
-      <w:r>
-        <w:rPr>
-          <w:rFonts w:ascii="Century Schoolbook" w:hAnsi="Century Schoolbook"/>
-          <w:szCs w:val="24"/>
-          <w:lang w:val="en-GB"/>
-        </w:rPr>
-        <w:t>[empty, empty, empty, empty, empty, empty, empty, empty, empty, empty, empty]</w:t>
-      </w:r>
-    </w:p>
-    <w:p>
-      <w:pPr>
-        <w:pStyle w:val="Estilo1"/>
-        <w:spacing w:after="240"/>
-        <w:jc w:val="both"/>
-        <w:rPr>
-          <w:sz w:val="20"/>
-          <w:lang w:val="en-GB"/>
-        </w:rPr>
-      </w:pPr>
-      <w:r>
-        <w:rPr>
-          <w:sz w:val="20"/>
-          <w:lang w:val="en-GB"/>
-        </w:rPr>
-        <w:t>])</w:t>
-      </w:r>
-    </w:p>
-    <w:p>
-      <w:pPr>
-        <w:jc w:val="both"/>
-        <w:rPr>
-          <w:rFonts w:ascii="Century Schoolbook" w:hAnsi="Century Schoolbook"/>
-          <w:b/>
-          <w:sz w:val="24"/>
-          <w:szCs w:val="24"/>
-          <w:lang w:val="en-GB"/>
-        </w:rPr>
-      </w:pPr>
-      <w:proofErr w:type="spellStart"/>
-      <w:r>
-        <w:rPr>
-          <w:rFonts w:ascii="Century Schoolbook" w:hAnsi="Century Schoolbook"/>
-          <w:b/>
-          <w:sz w:val="24"/>
-          <w:szCs w:val="24"/>
-          <w:lang w:val="en-GB"/>
-        </w:rPr>
-        <w:t>Situação</w:t>
-      </w:r>
-      <w:proofErr w:type="spellEnd"/>
-      <w:r>
-        <w:rPr>
-          <w:rFonts w:ascii="Century Schoolbook" w:hAnsi="Century Schoolbook"/>
-          <w:b/>
-          <w:sz w:val="24"/>
-          <w:szCs w:val="24"/>
-          <w:lang w:val="en-GB"/>
-        </w:rPr>
-        <w:t xml:space="preserve"> </w:t>
-      </w:r>
-      <w:proofErr w:type="spellStart"/>
-      <w:r>
-        <w:rPr>
-          <w:rFonts w:ascii="Century Schoolbook" w:hAnsi="Century Schoolbook"/>
-          <w:b/>
-          <w:sz w:val="24"/>
-          <w:szCs w:val="24"/>
-          <w:lang w:val="en-GB"/>
-        </w:rPr>
-        <w:t>Intermédia</w:t>
-      </w:r>
-      <w:proofErr w:type="spellEnd"/>
-      <w:r>
-        <w:rPr>
-          <w:rFonts w:ascii="Century Schoolbook" w:hAnsi="Century Schoolbook"/>
-          <w:b/>
-          <w:sz w:val="24"/>
-          <w:szCs w:val="24"/>
-          <w:lang w:val="en-GB"/>
-        </w:rPr>
-        <w:t>:</w:t>
+        </w:rPr>
+      </w:pPr>
+      <w:r>
+        <w:rPr>
+          <w:rFonts w:ascii="Century Schoolbook" w:hAnsi="Century Schoolbook"/>
+          <w:szCs w:val="24"/>
+        </w:rPr>
+        <w:t>[</w:t>
+      </w:r>
+      <w:proofErr w:type="gramStart"/>
+      <w:r>
+        <w:rPr>
+          <w:rFonts w:ascii="Century Schoolbook" w:hAnsi="Century Schoolbook"/>
+          <w:szCs w:val="24"/>
+        </w:rPr>
+        <w:t>empty,empty</w:t>
+      </w:r>
+      <w:proofErr w:type="gramEnd"/>
+      <w:r>
+        <w:rPr>
+          <w:rFonts w:ascii="Century Schoolbook" w:hAnsi="Century Schoolbook"/>
+          <w:szCs w:val="24"/>
+        </w:rPr>
+        <w:t>,empty,empty,empty,empty,empty,empty,empty,empty,empty]</w:t>
       </w:r>
     </w:p>
     <w:p>
@@ -2667,16 +2613,14 @@
         <w:rPr>
           <w:rFonts w:ascii="Century Schoolbook" w:hAnsi="Century Schoolbook"/>
           <w:szCs w:val="24"/>
-          <w:lang w:val="en-GB"/>
-        </w:rPr>
-      </w:pPr>
-      <w:r>
-        <w:rPr>
-          <w:rFonts w:ascii="Century Schoolbook" w:hAnsi="Century Schoolbook"/>
-          <w:szCs w:val="24"/>
-          <w:lang w:val="en-GB"/>
-        </w:rPr>
-        <w:t>Board ([</w:t>
+        </w:rPr>
+      </w:pPr>
+      <w:r>
+        <w:rPr>
+          <w:rFonts w:ascii="Century Schoolbook" w:hAnsi="Century Schoolbook"/>
+          <w:szCs w:val="24"/>
+        </w:rPr>
+        <w:t>]).</w:t>
       </w:r>
     </w:p>
     <w:p>
@@ -2686,16 +2630,63 @@
         <w:rPr>
           <w:rFonts w:ascii="Century Schoolbook" w:hAnsi="Century Schoolbook"/>
           <w:szCs w:val="24"/>
-          <w:lang w:val="en-GB"/>
-        </w:rPr>
-      </w:pPr>
-      <w:r>
-        <w:rPr>
-          <w:rFonts w:ascii="Century Schoolbook" w:hAnsi="Century Schoolbook"/>
-          <w:szCs w:val="24"/>
-          <w:lang w:val="en-GB"/>
-        </w:rPr>
-        <w:t>[empty, empty, empty, empty, empty, empty, empty, empty, empty, empty, empty],</w:t>
+        </w:rPr>
+      </w:pPr>
+    </w:p>
+    <w:p>
+      <w:pPr>
+        <w:jc w:val="both"/>
+        <w:rPr>
+          <w:rFonts w:ascii="Century Schoolbook" w:hAnsi="Century Schoolbook"/>
+          <w:b/>
+          <w:sz w:val="24"/>
+          <w:szCs w:val="24"/>
+          <w:lang w:val="en-GB"/>
+        </w:rPr>
+      </w:pPr>
+      <w:proofErr w:type="spellStart"/>
+      <w:r>
+        <w:rPr>
+          <w:rFonts w:ascii="Century Schoolbook" w:hAnsi="Century Schoolbook"/>
+          <w:b/>
+          <w:sz w:val="24"/>
+          <w:szCs w:val="24"/>
+          <w:lang w:val="en-GB"/>
+        </w:rPr>
+        <w:t>Situação</w:t>
+      </w:r>
+      <w:proofErr w:type="spellEnd"/>
+      <w:r>
+        <w:rPr>
+          <w:rFonts w:ascii="Century Schoolbook" w:hAnsi="Century Schoolbook"/>
+          <w:b/>
+          <w:sz w:val="24"/>
+          <w:szCs w:val="24"/>
+          <w:lang w:val="en-GB"/>
+        </w:rPr>
+        <w:t xml:space="preserve"> </w:t>
+      </w:r>
+      <w:proofErr w:type="spellStart"/>
+      <w:r>
+        <w:rPr>
+          <w:rFonts w:ascii="Century Schoolbook" w:hAnsi="Century Schoolbook"/>
+          <w:b/>
+          <w:sz w:val="24"/>
+          <w:szCs w:val="24"/>
+          <w:lang w:val="en-GB"/>
+        </w:rPr>
+        <w:t>Intermédia</w:t>
+      </w:r>
+      <w:proofErr w:type="spellEnd"/>
+      <w:r>
+        <w:rPr>
+          <w:rFonts w:ascii="Century Schoolbook" w:hAnsi="Century Schoolbook"/>
+          <w:b/>
+          <w:sz w:val="24"/>
+          <w:szCs w:val="24"/>
+          <w:lang w:val="en-GB"/>
+        </w:rPr>
+        <w:t>:</w:t>
       </w:r>
     </w:p>
     <w:p>
@@ -2708,13 +2699,33 @@
           <w:lang w:val="en-GB"/>
         </w:rPr>
       </w:pPr>
-      <w:r>
-        <w:rPr>
-          <w:rFonts w:ascii="Century Schoolbook" w:hAnsi="Century Schoolbook"/>
-          <w:szCs w:val="24"/>
-          <w:lang w:val="en-GB"/>
-        </w:rPr>
-        <w:t>[empty, empty, empty, empty, empty, empty, empty, empty, empty, empty, empty],</w:t>
+      <w:proofErr w:type="spellStart"/>
+      <w:proofErr w:type="gramStart"/>
+      <w:r>
+        <w:rPr>
+          <w:rFonts w:ascii="Century Schoolbook" w:hAnsi="Century Schoolbook"/>
+          <w:szCs w:val="24"/>
+          <w:lang w:val="en-GB"/>
+        </w:rPr>
+        <w:t>midBoard</w:t>
+      </w:r>
+      <w:proofErr w:type="spellEnd"/>
+      <w:r>
+        <w:rPr>
+          <w:rFonts w:ascii="Century Schoolbook" w:hAnsi="Century Schoolbook"/>
+          <w:szCs w:val="24"/>
+          <w:lang w:val="en-GB"/>
+        </w:rPr>
+        <w:t>(</w:t>
+      </w:r>
+      <w:proofErr w:type="gramEnd"/>
+      <w:r>
+        <w:rPr>
+          <w:rFonts w:ascii="Century Schoolbook" w:hAnsi="Century Schoolbook"/>
+          <w:szCs w:val="24"/>
+          <w:lang w:val="en-GB"/>
+        </w:rPr>
+        <w:t>[</w:t>
       </w:r>
     </w:p>
     <w:p>
@@ -2733,7 +2744,25 @@
           <w:szCs w:val="24"/>
           <w:lang w:val="en-GB"/>
         </w:rPr>
-        <w:t xml:space="preserve">[empty, </w:t>
+        <w:t>[</w:t>
+      </w:r>
+      <w:proofErr w:type="gramStart"/>
+      <w:r>
+        <w:rPr>
+          <w:rFonts w:ascii="Century Schoolbook" w:hAnsi="Century Schoolbook"/>
+          <w:szCs w:val="24"/>
+          <w:lang w:val="en-GB"/>
+        </w:rPr>
+        <w:t>empty,empty</w:t>
+      </w:r>
+      <w:proofErr w:type="gramEnd"/>
+      <w:r>
+        <w:rPr>
+          <w:rFonts w:ascii="Century Schoolbook" w:hAnsi="Century Schoolbook"/>
+          <w:szCs w:val="24"/>
+          <w:lang w:val="en-GB"/>
+        </w:rPr>
+        <w:t>,empty,empty,</w:t>
       </w:r>
       <w:r>
         <w:rPr>
@@ -2742,32 +2771,15 @@
           <w:szCs w:val="24"/>
           <w:lang w:val="en-GB"/>
         </w:rPr>
-        <w:t>black</w:t>
-      </w:r>
-      <w:r>
-        <w:rPr>
-          <w:rFonts w:ascii="Century Schoolbook" w:hAnsi="Century Schoolbook"/>
-          <w:szCs w:val="24"/>
-          <w:lang w:val="en-GB"/>
-        </w:rPr>
-        <w:t xml:space="preserve">, empty, </w:t>
-      </w:r>
-      <w:r>
-        <w:rPr>
-          <w:rFonts w:ascii="Century Schoolbook" w:hAnsi="Century Schoolbook"/>
-          <w:b/>
-          <w:szCs w:val="24"/>
-          <w:lang w:val="en-GB"/>
-        </w:rPr>
-        <w:t>worker</w:t>
-      </w:r>
-      <w:r>
-        <w:rPr>
-          <w:rFonts w:ascii="Century Schoolbook" w:hAnsi="Century Schoolbook"/>
-          <w:szCs w:val="24"/>
-          <w:lang w:val="en-GB"/>
-        </w:rPr>
-        <w:t>, empty, empty, empty, empty, empty, empty, empty],</w:t>
+        <w:t>white</w:t>
+      </w:r>
+      <w:r>
+        <w:rPr>
+          <w:rFonts w:ascii="Century Schoolbook" w:hAnsi="Century Schoolbook"/>
+          <w:szCs w:val="24"/>
+          <w:lang w:val="en-GB"/>
+        </w:rPr>
+        <w:t>,empty,empty,empty,empty,empty,empty],</w:t>
       </w:r>
     </w:p>
     <w:p>
@@ -2786,7 +2798,25 @@
           <w:szCs w:val="24"/>
           <w:lang w:val="en-GB"/>
         </w:rPr>
-        <w:t xml:space="preserve">[empty, empty, </w:t>
+        <w:t>[</w:t>
+      </w:r>
+      <w:proofErr w:type="gramStart"/>
+      <w:r>
+        <w:rPr>
+          <w:rFonts w:ascii="Century Schoolbook" w:hAnsi="Century Schoolbook"/>
+          <w:szCs w:val="24"/>
+          <w:lang w:val="en-GB"/>
+        </w:rPr>
+        <w:t>empty,empty</w:t>
+      </w:r>
+      <w:proofErr w:type="gramEnd"/>
+      <w:r>
+        <w:rPr>
+          <w:rFonts w:ascii="Century Schoolbook" w:hAnsi="Century Schoolbook"/>
+          <w:szCs w:val="24"/>
+          <w:lang w:val="en-GB"/>
+        </w:rPr>
+        <w:t>,empty,empty,empty,empty,empty,empty,empty,</w:t>
       </w:r>
       <w:r>
         <w:rPr>
@@ -2795,15 +2825,15 @@
           <w:szCs w:val="24"/>
           <w:lang w:val="en-GB"/>
         </w:rPr>
-        <w:t>black</w:t>
-      </w:r>
-      <w:r>
-        <w:rPr>
-          <w:rFonts w:ascii="Century Schoolbook" w:hAnsi="Century Schoolbook"/>
-          <w:szCs w:val="24"/>
-          <w:lang w:val="en-GB"/>
-        </w:rPr>
-        <w:t>, empty, empty, empty, empty, empty, empty, empty, empty],</w:t>
+        <w:t>red</w:t>
+      </w:r>
+      <w:r>
+        <w:rPr>
+          <w:rFonts w:ascii="Century Schoolbook" w:hAnsi="Century Schoolbook"/>
+          <w:szCs w:val="24"/>
+          <w:lang w:val="en-GB"/>
+        </w:rPr>
+        <w:t>,empty],</w:t>
       </w:r>
     </w:p>
     <w:p>
@@ -2822,7 +2852,16 @@
           <w:szCs w:val="24"/>
           <w:lang w:val="en-GB"/>
         </w:rPr>
-        <w:t xml:space="preserve">[empty, empty, empty, </w:t>
+        <w:t>[</w:t>
+      </w:r>
+      <w:proofErr w:type="gramStart"/>
+      <w:r>
+        <w:rPr>
+          <w:rFonts w:ascii="Century Schoolbook" w:hAnsi="Century Schoolbook"/>
+          <w:szCs w:val="24"/>
+          <w:lang w:val="en-GB"/>
+        </w:rPr>
+        <w:t>empty,</w:t>
       </w:r>
       <w:r>
         <w:rPr>
@@ -2831,15 +2870,33 @@
           <w:szCs w:val="24"/>
           <w:lang w:val="en-GB"/>
         </w:rPr>
-        <w:t>black</w:t>
-      </w:r>
-      <w:r>
-        <w:rPr>
-          <w:rFonts w:ascii="Century Schoolbook" w:hAnsi="Century Schoolbook"/>
-          <w:szCs w:val="24"/>
-          <w:lang w:val="en-GB"/>
-        </w:rPr>
-        <w:t>, empty, empty, empty, empty, empty, empty, empty],</w:t>
+        <w:t>white</w:t>
+      </w:r>
+      <w:proofErr w:type="gramEnd"/>
+      <w:r>
+        <w:rPr>
+          <w:rFonts w:ascii="Century Schoolbook" w:hAnsi="Century Schoolbook"/>
+          <w:szCs w:val="24"/>
+          <w:lang w:val="en-GB"/>
+        </w:rPr>
+        <w:t>,empty,empty,empty,empty,empty,empty,</w:t>
+      </w:r>
+      <w:r>
+        <w:rPr>
+          <w:rFonts w:ascii="Century Schoolbook" w:hAnsi="Century Schoolbook"/>
+          <w:b/>
+          <w:szCs w:val="24"/>
+          <w:lang w:val="en-GB"/>
+        </w:rPr>
+        <w:t>white</w:t>
+      </w:r>
+      <w:r>
+        <w:rPr>
+          <w:rFonts w:ascii="Century Schoolbook" w:hAnsi="Century Schoolbook"/>
+          <w:szCs w:val="24"/>
+          <w:lang w:val="en-GB"/>
+        </w:rPr>
+        <w:t>,empty,empty],</w:t>
       </w:r>
     </w:p>
     <w:p>
@@ -2858,7 +2915,25 @@
           <w:szCs w:val="24"/>
           <w:lang w:val="en-GB"/>
         </w:rPr>
-        <w:t xml:space="preserve">[empty, empty, empty, empty, empty, empty, </w:t>
+        <w:t>[</w:t>
+      </w:r>
+      <w:proofErr w:type="gramStart"/>
+      <w:r>
+        <w:rPr>
+          <w:rFonts w:ascii="Century Schoolbook" w:hAnsi="Century Schoolbook"/>
+          <w:szCs w:val="24"/>
+          <w:lang w:val="en-GB"/>
+        </w:rPr>
+        <w:t>empty,empty</w:t>
+      </w:r>
+      <w:proofErr w:type="gramEnd"/>
+      <w:r>
+        <w:rPr>
+          <w:rFonts w:ascii="Century Schoolbook" w:hAnsi="Century Schoolbook"/>
+          <w:szCs w:val="24"/>
+          <w:lang w:val="en-GB"/>
+        </w:rPr>
+        <w:t>,empty,empty,empty,</w:t>
       </w:r>
       <w:r>
         <w:rPr>
@@ -2875,7 +2950,24 @@
           <w:szCs w:val="24"/>
           <w:lang w:val="en-GB"/>
         </w:rPr>
-        <w:t>, empty, empty, empty, empty],</w:t>
+        <w:t>,empty,empty,</w:t>
+      </w:r>
+      <w:r>
+        <w:rPr>
+          <w:rFonts w:ascii="Century Schoolbook" w:hAnsi="Century Schoolbook"/>
+          <w:b/>
+          <w:szCs w:val="24"/>
+          <w:lang w:val="en-GB"/>
+        </w:rPr>
+        <w:t>white</w:t>
+      </w:r>
+      <w:r>
+        <w:rPr>
+          <w:rFonts w:ascii="Century Schoolbook" w:hAnsi="Century Schoolbook"/>
+          <w:szCs w:val="24"/>
+          <w:lang w:val="en-GB"/>
+        </w:rPr>
+        <w:t>,empty,empty],</w:t>
       </w:r>
     </w:p>
     <w:p>
@@ -2894,7 +2986,25 @@
           <w:szCs w:val="24"/>
           <w:lang w:val="en-GB"/>
         </w:rPr>
-        <w:t xml:space="preserve">[empty, empty, empty, empty, empty, empty, empty, </w:t>
+        <w:t>[</w:t>
+      </w:r>
+      <w:proofErr w:type="gramStart"/>
+      <w:r>
+        <w:rPr>
+          <w:rFonts w:ascii="Century Schoolbook" w:hAnsi="Century Schoolbook"/>
+          <w:szCs w:val="24"/>
+          <w:lang w:val="en-GB"/>
+        </w:rPr>
+        <w:t>empty,empty</w:t>
+      </w:r>
+      <w:proofErr w:type="gramEnd"/>
+      <w:r>
+        <w:rPr>
+          <w:rFonts w:ascii="Century Schoolbook" w:hAnsi="Century Schoolbook"/>
+          <w:szCs w:val="24"/>
+          <w:lang w:val="en-GB"/>
+        </w:rPr>
+        <w:t>,empty,</w:t>
       </w:r>
       <w:r>
         <w:rPr>
@@ -2903,15 +3013,66 @@
           <w:szCs w:val="24"/>
           <w:lang w:val="en-GB"/>
         </w:rPr>
-        <w:t>white</w:t>
-      </w:r>
-      <w:r>
-        <w:rPr>
-          <w:rFonts w:ascii="Century Schoolbook" w:hAnsi="Century Schoolbook"/>
-          <w:szCs w:val="24"/>
-          <w:lang w:val="en-GB"/>
-        </w:rPr>
-        <w:t>, empty, empty, empty],</w:t>
+        <w:t>black</w:t>
+      </w:r>
+      <w:r>
+        <w:rPr>
+          <w:rFonts w:ascii="Century Schoolbook" w:hAnsi="Century Schoolbook"/>
+          <w:szCs w:val="24"/>
+          <w:lang w:val="en-GB"/>
+        </w:rPr>
+        <w:t>,empty,</w:t>
+      </w:r>
+      <w:r>
+        <w:rPr>
+          <w:rFonts w:ascii="Century Schoolbook" w:hAnsi="Century Schoolbook"/>
+          <w:b/>
+          <w:szCs w:val="24"/>
+          <w:lang w:val="en-GB"/>
+        </w:rPr>
+        <w:t>black</w:t>
+      </w:r>
+      <w:r>
+        <w:rPr>
+          <w:rFonts w:ascii="Century Schoolbook" w:hAnsi="Century Schoolbook"/>
+          <w:szCs w:val="24"/>
+          <w:lang w:val="en-GB"/>
+        </w:rPr>
+        <w:t>,</w:t>
+      </w:r>
+      <w:r>
+        <w:rPr>
+          <w:rFonts w:ascii="Century Schoolbook" w:hAnsi="Century Schoolbook"/>
+          <w:b/>
+          <w:szCs w:val="24"/>
+          <w:lang w:val="en-GB"/>
+        </w:rPr>
+        <w:t>black</w:t>
+      </w:r>
+      <w:r>
+        <w:rPr>
+          <w:rFonts w:ascii="Century Schoolbook" w:hAnsi="Century Schoolbook"/>
+          <w:szCs w:val="24"/>
+          <w:lang w:val="en-GB"/>
+        </w:rPr>
+        <w:t>,</w:t>
+      </w:r>
+      <w:r>
+        <w:rPr>
+          <w:rFonts w:ascii="Century Schoolbook" w:hAnsi="Century Schoolbook"/>
+          <w:b/>
+          <w:szCs w:val="24"/>
+          <w:lang w:val="en-GB"/>
+        </w:rPr>
+        <w:t>black</w:t>
+      </w:r>
+      <w:r>
+        <w:rPr>
+          <w:rFonts w:ascii="Century Schoolbook" w:hAnsi="Century Schoolbook"/>
+          <w:szCs w:val="24"/>
+          <w:lang w:val="en-GB"/>
+        </w:rPr>
+        <w:t>,empty,empty,empty],</w:t>
       </w:r>
     </w:p>
     <w:p>
@@ -2930,7 +3091,25 @@
           <w:szCs w:val="24"/>
           <w:lang w:val="en-GB"/>
         </w:rPr>
-        <w:t xml:space="preserve">[empty, empty, empty, </w:t>
+        <w:t>[</w:t>
+      </w:r>
+      <w:proofErr w:type="gramStart"/>
+      <w:r>
+        <w:rPr>
+          <w:rFonts w:ascii="Century Schoolbook" w:hAnsi="Century Schoolbook"/>
+          <w:szCs w:val="24"/>
+          <w:lang w:val="en-GB"/>
+        </w:rPr>
+        <w:t>empty,empty</w:t>
+      </w:r>
+      <w:proofErr w:type="gramEnd"/>
+      <w:r>
+        <w:rPr>
+          <w:rFonts w:ascii="Century Schoolbook" w:hAnsi="Century Schoolbook"/>
+          <w:szCs w:val="24"/>
+          <w:lang w:val="en-GB"/>
+        </w:rPr>
+        <w:t>,empty,empty,empty,empty,empty,empty,</w:t>
       </w:r>
       <w:r>
         <w:rPr>
@@ -2947,41 +3126,7 @@
           <w:szCs w:val="24"/>
           <w:lang w:val="en-GB"/>
         </w:rPr>
-        <w:t xml:space="preserve">, empty, empty, </w:t>
-      </w:r>
-      <w:r>
-        <w:rPr>
-          <w:rFonts w:ascii="Century Schoolbook" w:hAnsi="Century Schoolbook"/>
-          <w:b/>
-          <w:szCs w:val="24"/>
-          <w:lang w:val="en-GB"/>
-        </w:rPr>
-        <w:t>worker</w:t>
-      </w:r>
-      <w:r>
-        <w:rPr>
-          <w:rFonts w:ascii="Century Schoolbook" w:hAnsi="Century Schoolbook"/>
-          <w:szCs w:val="24"/>
-          <w:lang w:val="en-GB"/>
-        </w:rPr>
-        <w:t xml:space="preserve">, empty, </w:t>
-      </w:r>
-      <w:r>
-        <w:rPr>
-          <w:rFonts w:ascii="Century Schoolbook" w:hAnsi="Century Schoolbook"/>
-          <w:b/>
-          <w:szCs w:val="24"/>
-          <w:lang w:val="en-GB"/>
-        </w:rPr>
-        <w:t>white</w:t>
-      </w:r>
-      <w:r>
-        <w:rPr>
-          <w:rFonts w:ascii="Century Schoolbook" w:hAnsi="Century Schoolbook"/>
-          <w:szCs w:val="24"/>
-          <w:lang w:val="en-GB"/>
-        </w:rPr>
-        <w:t>, empty, empty],</w:t>
+        <w:t>,empty,empty],</w:t>
       </w:r>
     </w:p>
     <w:p>
@@ -3000,7 +3145,59 @@
           <w:szCs w:val="24"/>
           <w:lang w:val="en-GB"/>
         </w:rPr>
-        <w:t>[empty, empty, empty, empty, empty, empty, empty, empty, empty, empty, empty],</w:t>
+        <w:t>[</w:t>
+      </w:r>
+      <w:proofErr w:type="gramStart"/>
+      <w:r>
+        <w:rPr>
+          <w:rFonts w:ascii="Century Schoolbook" w:hAnsi="Century Schoolbook"/>
+          <w:szCs w:val="24"/>
+          <w:lang w:val="en-GB"/>
+        </w:rPr>
+        <w:t>empty,empty</w:t>
+      </w:r>
+      <w:proofErr w:type="gramEnd"/>
+      <w:r>
+        <w:rPr>
+          <w:rFonts w:ascii="Century Schoolbook" w:hAnsi="Century Schoolbook"/>
+          <w:szCs w:val="24"/>
+          <w:lang w:val="en-GB"/>
+        </w:rPr>
+        <w:t>,empty,</w:t>
+      </w:r>
+      <w:r>
+        <w:rPr>
+          <w:rFonts w:ascii="Century Schoolbook" w:hAnsi="Century Schoolbook"/>
+          <w:b/>
+          <w:szCs w:val="24"/>
+          <w:lang w:val="en-GB"/>
+        </w:rPr>
+        <w:t>black</w:t>
+      </w:r>
+      <w:r>
+        <w:rPr>
+          <w:rFonts w:ascii="Century Schoolbook" w:hAnsi="Century Schoolbook"/>
+          <w:szCs w:val="24"/>
+          <w:lang w:val="en-GB"/>
+        </w:rPr>
+        <w:t>,empty,</w:t>
+      </w:r>
+      <w:r>
+        <w:rPr>
+          <w:rFonts w:ascii="Century Schoolbook" w:hAnsi="Century Schoolbook"/>
+          <w:b/>
+          <w:szCs w:val="24"/>
+          <w:lang w:val="en-GB"/>
+        </w:rPr>
+        <w:t>white</w:t>
+      </w:r>
+      <w:r>
+        <w:rPr>
+          <w:rFonts w:ascii="Century Schoolbook" w:hAnsi="Century Schoolbook"/>
+          <w:szCs w:val="24"/>
+          <w:lang w:val="en-GB"/>
+        </w:rPr>
+        <w:t>,empty,empty,empty,empty,empty],</w:t>
       </w:r>
     </w:p>
     <w:p>
@@ -3019,7 +3216,76 @@
           <w:szCs w:val="24"/>
           <w:lang w:val="en-GB"/>
         </w:rPr>
-        <w:t>[empty, empty, empty, empty, empty, empty, empty, empty, empty, empty, empty],</w:t>
+        <w:t>[</w:t>
+      </w:r>
+      <w:proofErr w:type="gramStart"/>
+      <w:r>
+        <w:rPr>
+          <w:rFonts w:ascii="Century Schoolbook" w:hAnsi="Century Schoolbook"/>
+          <w:szCs w:val="24"/>
+          <w:lang w:val="en-GB"/>
+        </w:rPr>
+        <w:t>empty,empty</w:t>
+      </w:r>
+      <w:proofErr w:type="gramEnd"/>
+      <w:r>
+        <w:rPr>
+          <w:rFonts w:ascii="Century Schoolbook" w:hAnsi="Century Schoolbook"/>
+          <w:szCs w:val="24"/>
+          <w:lang w:val="en-GB"/>
+        </w:rPr>
+        <w:t>,empty,</w:t>
+      </w:r>
+      <w:r>
+        <w:rPr>
+          <w:rFonts w:ascii="Century Schoolbook" w:hAnsi="Century Schoolbook"/>
+          <w:b/>
+          <w:szCs w:val="24"/>
+          <w:lang w:val="en-GB"/>
+        </w:rPr>
+        <w:t>black</w:t>
+      </w:r>
+      <w:r>
+        <w:rPr>
+          <w:rFonts w:ascii="Century Schoolbook" w:hAnsi="Century Schoolbook"/>
+          <w:szCs w:val="24"/>
+          <w:lang w:val="en-GB"/>
+        </w:rPr>
+        <w:t>,empty,</w:t>
+      </w:r>
+      <w:r>
+        <w:rPr>
+          <w:rFonts w:ascii="Century Schoolbook" w:hAnsi="Century Schoolbook"/>
+          <w:b/>
+          <w:szCs w:val="24"/>
+          <w:lang w:val="en-GB"/>
+        </w:rPr>
+        <w:t>red</w:t>
+      </w:r>
+      <w:r>
+        <w:rPr>
+          <w:rFonts w:ascii="Century Schoolbook" w:hAnsi="Century Schoolbook"/>
+          <w:szCs w:val="24"/>
+          <w:lang w:val="en-GB"/>
+        </w:rPr>
+        <w:t>,</w:t>
+      </w:r>
+      <w:r>
+        <w:rPr>
+          <w:rFonts w:ascii="Century Schoolbook" w:hAnsi="Century Schoolbook"/>
+          <w:b/>
+          <w:szCs w:val="24"/>
+          <w:lang w:val="en-GB"/>
+        </w:rPr>
+        <w:t>black</w:t>
+      </w:r>
+      <w:r>
+        <w:rPr>
+          <w:rFonts w:ascii="Century Schoolbook" w:hAnsi="Century Schoolbook"/>
+          <w:szCs w:val="24"/>
+          <w:lang w:val="en-GB"/>
+        </w:rPr>
+        <w:t>,empty,empty,empty,empty],</w:t>
       </w:r>
     </w:p>
     <w:p>
@@ -3038,7 +3304,16 @@
           <w:szCs w:val="24"/>
           <w:lang w:val="en-GB"/>
         </w:rPr>
-        <w:t xml:space="preserve">[empty, empty, empty, </w:t>
+        <w:t>[</w:t>
+      </w:r>
+      <w:proofErr w:type="gramStart"/>
+      <w:r>
+        <w:rPr>
+          <w:rFonts w:ascii="Century Schoolbook" w:hAnsi="Century Schoolbook"/>
+          <w:szCs w:val="24"/>
+          <w:lang w:val="en-GB"/>
+        </w:rPr>
+        <w:t>empty,</w:t>
       </w:r>
       <w:r>
         <w:rPr>
@@ -3049,65 +3324,14 @@
         </w:rPr>
         <w:t>black</w:t>
       </w:r>
-      <w:r>
-        <w:rPr>
-          <w:rFonts w:ascii="Century Schoolbook" w:hAnsi="Century Schoolbook"/>
-          <w:szCs w:val="24"/>
-          <w:lang w:val="en-GB"/>
-        </w:rPr>
-        <w:t>, empty, empty, empty, empty, empty, empty, empty]</w:t>
-      </w:r>
-    </w:p>
-    <w:p>
-      <w:pPr>
-        <w:pStyle w:val="Estilo1"/>
-        <w:spacing w:after="240"/>
-        <w:jc w:val="both"/>
-        <w:rPr>
-          <w:sz w:val="20"/>
-          <w:lang w:val="en-GB"/>
-        </w:rPr>
-      </w:pPr>
-      <w:r>
-        <w:rPr>
-          <w:sz w:val="20"/>
-          <w:lang w:val="en-GB"/>
-        </w:rPr>
-        <w:t>])</w:t>
-      </w:r>
-    </w:p>
-    <w:p>
-      <w:pPr>
-        <w:jc w:val="both"/>
-        <w:rPr>
-          <w:rFonts w:ascii="Century Schoolbook" w:hAnsi="Century Schoolbook"/>
-          <w:b/>
-          <w:sz w:val="24"/>
-          <w:szCs w:val="24"/>
-          <w:lang w:val="en-GB"/>
-        </w:rPr>
-      </w:pPr>
-      <w:proofErr w:type="spellStart"/>
-      <w:r>
-        <w:rPr>
-          <w:rFonts w:ascii="Century Schoolbook" w:hAnsi="Century Schoolbook"/>
-          <w:b/>
-          <w:sz w:val="24"/>
-          <w:szCs w:val="24"/>
-          <w:lang w:val="en-GB"/>
-        </w:rPr>
-        <w:t>Situação</w:t>
-      </w:r>
-      <w:proofErr w:type="spellEnd"/>
-      <w:r>
-        <w:rPr>
-          <w:rFonts w:ascii="Century Schoolbook" w:hAnsi="Century Schoolbook"/>
-          <w:b/>
-          <w:sz w:val="24"/>
-          <w:szCs w:val="24"/>
-          <w:lang w:val="en-GB"/>
-        </w:rPr>
-        <w:t xml:space="preserve"> Final:</w:t>
+      <w:proofErr w:type="gramEnd"/>
+      <w:r>
+        <w:rPr>
+          <w:rFonts w:ascii="Century Schoolbook" w:hAnsi="Century Schoolbook"/>
+          <w:szCs w:val="24"/>
+          <w:lang w:val="en-GB"/>
+        </w:rPr>
+        <w:t>,empty,empty,empty,empty,empty,empty,empty,empty,empty],</w:t>
       </w:r>
     </w:p>
     <w:p>
@@ -3126,7 +3350,25 @@
           <w:szCs w:val="24"/>
           <w:lang w:val="en-GB"/>
         </w:rPr>
-        <w:t>Board ([</w:t>
+        <w:t>[</w:t>
+      </w:r>
+      <w:proofErr w:type="gramStart"/>
+      <w:r>
+        <w:rPr>
+          <w:rFonts w:ascii="Century Schoolbook" w:hAnsi="Century Schoolbook"/>
+          <w:szCs w:val="24"/>
+          <w:lang w:val="en-GB"/>
+        </w:rPr>
+        <w:t>empty,empty</w:t>
+      </w:r>
+      <w:proofErr w:type="gramEnd"/>
+      <w:r>
+        <w:rPr>
+          <w:rFonts w:ascii="Century Schoolbook" w:hAnsi="Century Schoolbook"/>
+          <w:szCs w:val="24"/>
+          <w:lang w:val="en-GB"/>
+        </w:rPr>
+        <w:t>,empty,empty,empty,empty,empty,empty,empty,empty,empty],</w:t>
       </w:r>
     </w:p>
     <w:p>
@@ -3145,7 +3387,25 @@
           <w:szCs w:val="24"/>
           <w:lang w:val="en-GB"/>
         </w:rPr>
-        <w:t xml:space="preserve">[empty, empty, empty, empty, </w:t>
+        <w:t>[</w:t>
+      </w:r>
+      <w:proofErr w:type="gramStart"/>
+      <w:r>
+        <w:rPr>
+          <w:rFonts w:ascii="Century Schoolbook" w:hAnsi="Century Schoolbook"/>
+          <w:szCs w:val="24"/>
+          <w:lang w:val="en-GB"/>
+        </w:rPr>
+        <w:t>empty,empty</w:t>
+      </w:r>
+      <w:proofErr w:type="gramEnd"/>
+      <w:r>
+        <w:rPr>
+          <w:rFonts w:ascii="Century Schoolbook" w:hAnsi="Century Schoolbook"/>
+          <w:szCs w:val="24"/>
+          <w:lang w:val="en-GB"/>
+        </w:rPr>
+        <w:t>,</w:t>
       </w:r>
       <w:r>
         <w:rPr>
@@ -3154,6 +3414,23 @@
           <w:szCs w:val="24"/>
           <w:lang w:val="en-GB"/>
         </w:rPr>
+        <w:t>black</w:t>
+      </w:r>
+      <w:r>
+        <w:rPr>
+          <w:rFonts w:ascii="Century Schoolbook" w:hAnsi="Century Schoolbook"/>
+          <w:szCs w:val="24"/>
+          <w:lang w:val="en-GB"/>
+        </w:rPr>
+        <w:t>,empty,empty,empty,empty,empty,</w:t>
+      </w:r>
+      <w:r>
+        <w:rPr>
+          <w:rFonts w:ascii="Century Schoolbook" w:hAnsi="Century Schoolbook"/>
+          <w:b/>
+          <w:szCs w:val="24"/>
+          <w:lang w:val="en-GB"/>
+        </w:rPr>
         <w:t>white</w:t>
       </w:r>
       <w:r>
@@ -3162,7 +3439,7 @@
           <w:szCs w:val="24"/>
           <w:lang w:val="en-GB"/>
         </w:rPr>
-        <w:t>, empty, empty, empty, empty, empty, empty],</w:t>
+        <w:t>,empty,empty]</w:t>
       </w:r>
     </w:p>
     <w:p>
@@ -3181,24 +3458,7 @@
           <w:szCs w:val="24"/>
           <w:lang w:val="en-GB"/>
         </w:rPr>
-        <w:t xml:space="preserve">[empty, empty, empty, empty, </w:t>
-      </w:r>
-      <w:r>
-        <w:rPr>
-          <w:rFonts w:ascii="Century Schoolbook" w:hAnsi="Century Schoolbook"/>
-          <w:b/>
-          <w:szCs w:val="24"/>
-          <w:lang w:val="en-GB"/>
-        </w:rPr>
-        <w:t>white</w:t>
-      </w:r>
-      <w:r>
-        <w:rPr>
-          <w:rFonts w:ascii="Century Schoolbook" w:hAnsi="Century Schoolbook"/>
-          <w:szCs w:val="24"/>
-          <w:lang w:val="en-GB"/>
-        </w:rPr>
-        <w:t>, empty, empty, empty, empty, empty, empty],</w:t>
+        <w:t>]).</w:t>
       </w:r>
     </w:p>
     <w:p>
@@ -3211,18 +3471,118 @@
           <w:lang w:val="en-GB"/>
         </w:rPr>
       </w:pPr>
-      <w:r>
-        <w:rPr>
-          <w:rFonts w:ascii="Century Schoolbook" w:hAnsi="Century Schoolbook"/>
-          <w:szCs w:val="24"/>
-          <w:lang w:val="en-GB"/>
-        </w:rPr>
-        <w:t xml:space="preserve">[empty, </w:t>
-      </w:r>
-      <w:r>
+    </w:p>
+    <w:p>
+      <w:pPr>
+        <w:jc w:val="both"/>
         <w:rPr>
           <w:rFonts w:ascii="Century Schoolbook" w:hAnsi="Century Schoolbook"/>
           <w:b/>
+          <w:sz w:val="24"/>
+          <w:szCs w:val="24"/>
+          <w:lang w:val="en-GB"/>
+        </w:rPr>
+      </w:pPr>
+      <w:proofErr w:type="spellStart"/>
+      <w:r>
+        <w:rPr>
+          <w:rFonts w:ascii="Century Schoolbook" w:hAnsi="Century Schoolbook"/>
+          <w:b/>
+          <w:sz w:val="24"/>
+          <w:szCs w:val="24"/>
+          <w:lang w:val="en-GB"/>
+        </w:rPr>
+        <w:t>Situação</w:t>
+      </w:r>
+      <w:proofErr w:type="spellEnd"/>
+      <w:r>
+        <w:rPr>
+          <w:rFonts w:ascii="Century Schoolbook" w:hAnsi="Century Schoolbook"/>
+          <w:b/>
+          <w:sz w:val="24"/>
+          <w:szCs w:val="24"/>
+          <w:lang w:val="en-GB"/>
+        </w:rPr>
+        <w:t xml:space="preserve"> Final:</w:t>
+      </w:r>
+    </w:p>
+    <w:p>
+      <w:pPr>
+        <w:spacing w:after="0"/>
+        <w:rPr>
+          <w:rFonts w:ascii="Century Schoolbook" w:hAnsi="Century Schoolbook"/>
+          <w:szCs w:val="24"/>
+          <w:lang w:val="en-GB"/>
+        </w:rPr>
+      </w:pPr>
+      <w:proofErr w:type="spellStart"/>
+      <w:proofErr w:type="gramStart"/>
+      <w:r>
+        <w:rPr>
+          <w:rFonts w:ascii="Century Schoolbook" w:hAnsi="Century Schoolbook"/>
+          <w:szCs w:val="24"/>
+          <w:lang w:val="en-GB"/>
+        </w:rPr>
+        <w:t>finalBoard</w:t>
+      </w:r>
+      <w:proofErr w:type="spellEnd"/>
+      <w:r>
+        <w:rPr>
+          <w:rFonts w:ascii="Century Schoolbook" w:hAnsi="Century Schoolbook"/>
+          <w:szCs w:val="24"/>
+          <w:lang w:val="en-GB"/>
+        </w:rPr>
+        <w:t>(</w:t>
+      </w:r>
+      <w:proofErr w:type="gramEnd"/>
+      <w:r>
+        <w:rPr>
+          <w:rFonts w:ascii="Century Schoolbook" w:hAnsi="Century Schoolbook"/>
+          <w:szCs w:val="24"/>
+          <w:lang w:val="en-GB"/>
+        </w:rPr>
+        <w:t>[</w:t>
+      </w:r>
+    </w:p>
+    <w:p>
+      <w:pPr>
+        <w:spacing w:after="0"/>
+        <w:rPr>
+          <w:rFonts w:ascii="Century Schoolbook" w:hAnsi="Century Schoolbook"/>
+          <w:szCs w:val="24"/>
+          <w:lang w:val="en-GB"/>
+        </w:rPr>
+      </w:pPr>
+      <w:r>
+        <w:rPr>
+          <w:rFonts w:ascii="Century Schoolbook" w:hAnsi="Century Schoolbook"/>
+          <w:szCs w:val="24"/>
+          <w:lang w:val="en-GB"/>
+        </w:rPr>
+        <w:t>[</w:t>
+      </w:r>
+      <w:proofErr w:type="gramStart"/>
+      <w:r>
+        <w:rPr>
+          <w:rFonts w:ascii="Century Schoolbook" w:hAnsi="Century Schoolbook"/>
+          <w:szCs w:val="24"/>
+          <w:lang w:val="en-GB"/>
+        </w:rPr>
+        <w:t>empty,empty</w:t>
+      </w:r>
+      <w:proofErr w:type="gramEnd"/>
+      <w:r>
+        <w:rPr>
+          <w:rFonts w:ascii="Century Schoolbook" w:hAnsi="Century Schoolbook"/>
+          <w:szCs w:val="24"/>
+          <w:lang w:val="en-GB"/>
+        </w:rPr>
+        <w:t>,empty,empty,</w:t>
+      </w:r>
+      <w:r>
+        <w:rPr>
+          <w:rFonts w:ascii="Century Schoolbook" w:hAnsi="Century Schoolbook"/>
+          <w:b/>
           <w:szCs w:val="24"/>
           <w:lang w:val="en-GB"/>
         </w:rPr>
@@ -3234,7 +3594,43 @@
           <w:szCs w:val="24"/>
           <w:lang w:val="en-GB"/>
         </w:rPr>
-        <w:t xml:space="preserve">, empty, empty, empty, empty, empty, empty, </w:t>
+        <w:t>,empty,empty,empty,empty,empty,empty],</w:t>
+      </w:r>
+    </w:p>
+    <w:p>
+      <w:pPr>
+        <w:spacing w:after="0"/>
+        <w:rPr>
+          <w:rFonts w:ascii="Century Schoolbook" w:hAnsi="Century Schoolbook"/>
+          <w:szCs w:val="24"/>
+          <w:lang w:val="en-GB"/>
+        </w:rPr>
+      </w:pPr>
+      <w:r>
+        <w:rPr>
+          <w:rFonts w:ascii="Century Schoolbook" w:hAnsi="Century Schoolbook"/>
+          <w:szCs w:val="24"/>
+          <w:lang w:val="en-GB"/>
+        </w:rPr>
+        <w:t>[</w:t>
+      </w:r>
+      <w:proofErr w:type="gramStart"/>
+      <w:r>
+        <w:rPr>
+          <w:rFonts w:ascii="Century Schoolbook" w:hAnsi="Century Schoolbook"/>
+          <w:szCs w:val="24"/>
+          <w:lang w:val="en-GB"/>
+        </w:rPr>
+        <w:t>empty,empty</w:t>
+      </w:r>
+      <w:proofErr w:type="gramEnd"/>
+      <w:r>
+        <w:rPr>
+          <w:rFonts w:ascii="Century Schoolbook" w:hAnsi="Century Schoolbook"/>
+          <w:szCs w:val="24"/>
+          <w:lang w:val="en-GB"/>
+        </w:rPr>
+        <w:t>,empty,empty,</w:t>
       </w:r>
       <w:r>
         <w:rPr>
@@ -3251,32 +3647,111 @@
           <w:szCs w:val="24"/>
           <w:lang w:val="en-GB"/>
         </w:rPr>
-        <w:t>, empty, empty],</w:t>
+        <w:t>,empty,empty,empty,empty,empty,empty],</w:t>
       </w:r>
     </w:p>
     <w:p>
       <w:pPr>
         <w:spacing w:after="0"/>
-        <w:jc w:val="both"/>
-        <w:rPr>
-          <w:rFonts w:ascii="Century Schoolbook" w:hAnsi="Century Schoolbook"/>
-          <w:szCs w:val="24"/>
-          <w:lang w:val="en-GB"/>
-        </w:rPr>
-      </w:pPr>
-      <w:r>
-        <w:rPr>
-          <w:rFonts w:ascii="Century Schoolbook" w:hAnsi="Century Schoolbook"/>
-          <w:szCs w:val="24"/>
-          <w:lang w:val="en-GB"/>
-        </w:rPr>
-        <w:t xml:space="preserve">[empty, empty, empty, </w:t>
+        <w:rPr>
+          <w:rFonts w:ascii="Century Schoolbook" w:hAnsi="Century Schoolbook"/>
+          <w:szCs w:val="24"/>
+          <w:lang w:val="en-GB"/>
+        </w:rPr>
+      </w:pPr>
+      <w:r>
+        <w:rPr>
+          <w:rFonts w:ascii="Century Schoolbook" w:hAnsi="Century Schoolbook"/>
+          <w:szCs w:val="24"/>
+          <w:lang w:val="en-GB"/>
+        </w:rPr>
+        <w:t>[</w:t>
+      </w:r>
+      <w:proofErr w:type="gramStart"/>
+      <w:r>
+        <w:rPr>
+          <w:rFonts w:ascii="Century Schoolbook" w:hAnsi="Century Schoolbook"/>
+          <w:szCs w:val="24"/>
+          <w:lang w:val="en-GB"/>
+        </w:rPr>
+        <w:t>empty,</w:t>
       </w:r>
       <w:r>
         <w:rPr>
           <w:rFonts w:ascii="Century Schoolbook" w:hAnsi="Century Schoolbook"/>
           <w:b/>
           <w:szCs w:val="24"/>
+          <w:lang w:val="en-GB"/>
+        </w:rPr>
+        <w:t>white</w:t>
+      </w:r>
+      <w:proofErr w:type="gramEnd"/>
+      <w:r>
+        <w:rPr>
+          <w:rFonts w:ascii="Century Schoolbook" w:hAnsi="Century Schoolbook"/>
+          <w:szCs w:val="24"/>
+          <w:lang w:val="en-GB"/>
+        </w:rPr>
+        <w:t>,empty,empty,empty,empty,empty,empty,</w:t>
+      </w:r>
+      <w:r>
+        <w:rPr>
+          <w:rFonts w:ascii="Century Schoolbook" w:hAnsi="Century Schoolbook"/>
+          <w:b/>
+          <w:szCs w:val="24"/>
+          <w:lang w:val="en-GB"/>
+        </w:rPr>
+        <w:t>white</w:t>
+      </w:r>
+      <w:r>
+        <w:rPr>
+          <w:rFonts w:ascii="Century Schoolbook" w:hAnsi="Century Schoolbook"/>
+          <w:szCs w:val="24"/>
+          <w:lang w:val="en-GB"/>
+        </w:rPr>
+        <w:t>,empty,empty],</w:t>
+      </w:r>
+    </w:p>
+    <w:p>
+      <w:pPr>
+        <w:spacing w:after="0"/>
+        <w:rPr>
+          <w:rFonts w:ascii="Century Schoolbook" w:hAnsi="Century Schoolbook"/>
+          <w:szCs w:val="24"/>
+          <w:lang w:val="en-GB"/>
+        </w:rPr>
+      </w:pPr>
+      <w:r>
+        <w:rPr>
+          <w:rFonts w:ascii="Century Schoolbook" w:hAnsi="Century Schoolbook"/>
+          <w:szCs w:val="24"/>
+          <w:lang w:val="en-GB"/>
+        </w:rPr>
+        <w:t>[</w:t>
+      </w:r>
+      <w:proofErr w:type="gramStart"/>
+      <w:r>
+        <w:rPr>
+          <w:rFonts w:ascii="Century Schoolbook" w:hAnsi="Century Schoolbook"/>
+          <w:szCs w:val="24"/>
+          <w:lang w:val="en-GB"/>
+        </w:rPr>
+        <w:t>empty,empty</w:t>
+      </w:r>
+      <w:proofErr w:type="gramEnd"/>
+      <w:r>
+        <w:rPr>
+          <w:rFonts w:ascii="Century Schoolbook" w:hAnsi="Century Schoolbook"/>
+          <w:szCs w:val="24"/>
+          <w:lang w:val="en-GB"/>
+        </w:rPr>
+        <w:t>,empty,</w:t>
+      </w:r>
+      <w:r>
+        <w:rPr>
+          <w:rFonts w:ascii="Century Schoolbook" w:hAnsi="Century Schoolbook"/>
+          <w:b/>
+          <w:szCs w:val="24"/>
           <w:u w:val="single"/>
           <w:lang w:val="en-GB"/>
         </w:rPr>
@@ -3288,7 +3763,7 @@
           <w:szCs w:val="24"/>
           <w:lang w:val="en-GB"/>
         </w:rPr>
-        <w:t xml:space="preserve">, empty, </w:t>
+        <w:t>,empty,</w:t>
       </w:r>
       <w:r>
         <w:rPr>
@@ -3305,7 +3780,7 @@
           <w:szCs w:val="24"/>
           <w:lang w:val="en-GB"/>
         </w:rPr>
-        <w:t xml:space="preserve">, empty, empty, </w:t>
+        <w:t>,empty,empty,</w:t>
       </w:r>
       <w:r>
         <w:rPr>
@@ -3322,26 +3797,43 @@
           <w:szCs w:val="24"/>
           <w:lang w:val="en-GB"/>
         </w:rPr>
-        <w:t>, empty, empty],</w:t>
+        <w:t>,empty,empty],</w:t>
       </w:r>
     </w:p>
     <w:p>
       <w:pPr>
         <w:spacing w:after="0"/>
-        <w:jc w:val="both"/>
-        <w:rPr>
-          <w:rFonts w:ascii="Century Schoolbook" w:hAnsi="Century Schoolbook"/>
-          <w:szCs w:val="24"/>
-          <w:lang w:val="en-GB"/>
-        </w:rPr>
-      </w:pPr>
-      <w:r>
-        <w:rPr>
-          <w:rFonts w:ascii="Century Schoolbook" w:hAnsi="Century Schoolbook"/>
-          <w:szCs w:val="24"/>
-          <w:lang w:val="en-GB"/>
-        </w:rPr>
-        <w:t xml:space="preserve">[empty, empty, empty, </w:t>
+        <w:rPr>
+          <w:rFonts w:ascii="Century Schoolbook" w:hAnsi="Century Schoolbook"/>
+          <w:szCs w:val="24"/>
+          <w:lang w:val="en-GB"/>
+        </w:rPr>
+      </w:pPr>
+      <w:r>
+        <w:rPr>
+          <w:rFonts w:ascii="Century Schoolbook" w:hAnsi="Century Schoolbook"/>
+          <w:szCs w:val="24"/>
+          <w:lang w:val="en-GB"/>
+        </w:rPr>
+        <w:t>[</w:t>
+      </w:r>
+      <w:proofErr w:type="gramStart"/>
+      <w:r>
+        <w:rPr>
+          <w:rFonts w:ascii="Century Schoolbook" w:hAnsi="Century Schoolbook"/>
+          <w:szCs w:val="24"/>
+          <w:lang w:val="en-GB"/>
+        </w:rPr>
+        <w:t>empty,empty</w:t>
+      </w:r>
+      <w:proofErr w:type="gramEnd"/>
+      <w:r>
+        <w:rPr>
+          <w:rFonts w:ascii="Century Schoolbook" w:hAnsi="Century Schoolbook"/>
+          <w:szCs w:val="24"/>
+          <w:lang w:val="en-GB"/>
+        </w:rPr>
+        <w:t>,empty,</w:t>
       </w:r>
       <w:r>
         <w:rPr>
@@ -3359,7 +3851,7 @@
           <w:szCs w:val="24"/>
           <w:lang w:val="en-GB"/>
         </w:rPr>
-        <w:t xml:space="preserve">, empty, </w:t>
+        <w:t>,empty,</w:t>
       </w:r>
       <w:r>
         <w:rPr>
@@ -3376,7 +3868,7 @@
           <w:szCs w:val="24"/>
           <w:lang w:val="en-GB"/>
         </w:rPr>
-        <w:t xml:space="preserve">, </w:t>
+        <w:t>,</w:t>
       </w:r>
       <w:r>
         <w:rPr>
@@ -3393,7 +3885,7 @@
           <w:szCs w:val="24"/>
           <w:lang w:val="en-GB"/>
         </w:rPr>
-        <w:t xml:space="preserve">, </w:t>
+        <w:t>,</w:t>
       </w:r>
       <w:r>
         <w:rPr>
@@ -3410,26 +3902,43 @@
           <w:szCs w:val="24"/>
           <w:lang w:val="en-GB"/>
         </w:rPr>
-        <w:t>, empty, empty, empty],</w:t>
+        <w:t>,empty,empty,empty],</w:t>
       </w:r>
     </w:p>
     <w:p>
       <w:pPr>
         <w:spacing w:after="0"/>
-        <w:jc w:val="both"/>
-        <w:rPr>
-          <w:rFonts w:ascii="Century Schoolbook" w:hAnsi="Century Schoolbook"/>
-          <w:szCs w:val="24"/>
-          <w:lang w:val="en-GB"/>
-        </w:rPr>
-      </w:pPr>
-      <w:r>
-        <w:rPr>
-          <w:rFonts w:ascii="Century Schoolbook" w:hAnsi="Century Schoolbook"/>
-          <w:szCs w:val="24"/>
-          <w:lang w:val="en-GB"/>
-        </w:rPr>
-        <w:t xml:space="preserve">[empty, empty, empty, </w:t>
+        <w:rPr>
+          <w:rFonts w:ascii="Century Schoolbook" w:hAnsi="Century Schoolbook"/>
+          <w:szCs w:val="24"/>
+          <w:lang w:val="en-GB"/>
+        </w:rPr>
+      </w:pPr>
+      <w:r>
+        <w:rPr>
+          <w:rFonts w:ascii="Century Schoolbook" w:hAnsi="Century Schoolbook"/>
+          <w:szCs w:val="24"/>
+          <w:lang w:val="en-GB"/>
+        </w:rPr>
+        <w:t>[</w:t>
+      </w:r>
+      <w:proofErr w:type="gramStart"/>
+      <w:r>
+        <w:rPr>
+          <w:rFonts w:ascii="Century Schoolbook" w:hAnsi="Century Schoolbook"/>
+          <w:szCs w:val="24"/>
+          <w:lang w:val="en-GB"/>
+        </w:rPr>
+        <w:t>empty,empty</w:t>
+      </w:r>
+      <w:proofErr w:type="gramEnd"/>
+      <w:r>
+        <w:rPr>
+          <w:rFonts w:ascii="Century Schoolbook" w:hAnsi="Century Schoolbook"/>
+          <w:szCs w:val="24"/>
+          <w:lang w:val="en-GB"/>
+        </w:rPr>
+        <w:t>,empty,</w:t>
       </w:r>
       <w:r>
         <w:rPr>
@@ -3447,7 +3956,7 @@
           <w:szCs w:val="24"/>
           <w:lang w:val="en-GB"/>
         </w:rPr>
-        <w:t xml:space="preserve">, empty, empty, empty, empty, </w:t>
+        <w:t>,empty,empty,empty,empty,</w:t>
       </w:r>
       <w:r>
         <w:rPr>
@@ -3464,26 +3973,43 @@
           <w:szCs w:val="24"/>
           <w:lang w:val="en-GB"/>
         </w:rPr>
-        <w:t>, empty, empty],</w:t>
+        <w:t>,empty,empty],</w:t>
       </w:r>
     </w:p>
     <w:p>
       <w:pPr>
         <w:spacing w:after="0"/>
-        <w:jc w:val="both"/>
-        <w:rPr>
-          <w:rFonts w:ascii="Century Schoolbook" w:hAnsi="Century Schoolbook"/>
-          <w:szCs w:val="24"/>
-          <w:lang w:val="en-GB"/>
-        </w:rPr>
-      </w:pPr>
-      <w:r>
-        <w:rPr>
-          <w:rFonts w:ascii="Century Schoolbook" w:hAnsi="Century Schoolbook"/>
-          <w:szCs w:val="24"/>
-          <w:lang w:val="en-GB"/>
-        </w:rPr>
-        <w:t xml:space="preserve">[empty, empty, empty, </w:t>
+        <w:rPr>
+          <w:rFonts w:ascii="Century Schoolbook" w:hAnsi="Century Schoolbook"/>
+          <w:szCs w:val="24"/>
+          <w:lang w:val="en-GB"/>
+        </w:rPr>
+      </w:pPr>
+      <w:r>
+        <w:rPr>
+          <w:rFonts w:ascii="Century Schoolbook" w:hAnsi="Century Schoolbook"/>
+          <w:szCs w:val="24"/>
+          <w:lang w:val="en-GB"/>
+        </w:rPr>
+        <w:t>[</w:t>
+      </w:r>
+      <w:proofErr w:type="gramStart"/>
+      <w:r>
+        <w:rPr>
+          <w:rFonts w:ascii="Century Schoolbook" w:hAnsi="Century Schoolbook"/>
+          <w:szCs w:val="24"/>
+          <w:lang w:val="en-GB"/>
+        </w:rPr>
+        <w:t>empty,empty</w:t>
+      </w:r>
+      <w:proofErr w:type="gramEnd"/>
+      <w:r>
+        <w:rPr>
+          <w:rFonts w:ascii="Century Schoolbook" w:hAnsi="Century Schoolbook"/>
+          <w:szCs w:val="24"/>
+          <w:lang w:val="en-GB"/>
+        </w:rPr>
+        <w:t>,empty,</w:t>
       </w:r>
       <w:r>
         <w:rPr>
@@ -3501,7 +4027,7 @@
           <w:szCs w:val="24"/>
           <w:lang w:val="en-GB"/>
         </w:rPr>
-        <w:t xml:space="preserve">, empty, </w:t>
+        <w:t>,empty,</w:t>
       </w:r>
       <w:r>
         <w:rPr>
@@ -3518,26 +4044,43 @@
           <w:szCs w:val="24"/>
           <w:lang w:val="en-GB"/>
         </w:rPr>
-        <w:t xml:space="preserve"> empty, empty, empty, empty, empty],</w:t>
+        <w:t>,empty,empty,empty,empty,empty],</w:t>
       </w:r>
     </w:p>
     <w:p>
       <w:pPr>
         <w:spacing w:after="0"/>
-        <w:jc w:val="both"/>
-        <w:rPr>
-          <w:rFonts w:ascii="Century Schoolbook" w:hAnsi="Century Schoolbook"/>
-          <w:szCs w:val="24"/>
-          <w:lang w:val="en-GB"/>
-        </w:rPr>
-      </w:pPr>
-      <w:r>
-        <w:rPr>
-          <w:rFonts w:ascii="Century Schoolbook" w:hAnsi="Century Schoolbook"/>
-          <w:szCs w:val="24"/>
-          <w:lang w:val="en-GB"/>
-        </w:rPr>
-        <w:t xml:space="preserve">[empty, empty, </w:t>
+        <w:rPr>
+          <w:rFonts w:ascii="Century Schoolbook" w:hAnsi="Century Schoolbook"/>
+          <w:szCs w:val="24"/>
+          <w:lang w:val="en-GB"/>
+        </w:rPr>
+      </w:pPr>
+      <w:r>
+        <w:rPr>
+          <w:rFonts w:ascii="Century Schoolbook" w:hAnsi="Century Schoolbook"/>
+          <w:szCs w:val="24"/>
+          <w:lang w:val="en-GB"/>
+        </w:rPr>
+        <w:t>[</w:t>
+      </w:r>
+      <w:proofErr w:type="gramStart"/>
+      <w:r>
+        <w:rPr>
+          <w:rFonts w:ascii="Century Schoolbook" w:hAnsi="Century Schoolbook"/>
+          <w:szCs w:val="24"/>
+          <w:lang w:val="en-GB"/>
+        </w:rPr>
+        <w:t>empty,empty</w:t>
+      </w:r>
+      <w:proofErr w:type="gramEnd"/>
+      <w:r>
+        <w:rPr>
+          <w:rFonts w:ascii="Century Schoolbook" w:hAnsi="Century Schoolbook"/>
+          <w:szCs w:val="24"/>
+          <w:lang w:val="en-GB"/>
+        </w:rPr>
+        <w:t>,</w:t>
       </w:r>
       <w:r>
         <w:rPr>
@@ -3546,15 +4089,15 @@
           <w:szCs w:val="24"/>
           <w:lang w:val="en-GB"/>
         </w:rPr>
-        <w:t>worker</w:t>
-      </w:r>
-      <w:r>
-        <w:rPr>
-          <w:rFonts w:ascii="Century Schoolbook" w:hAnsi="Century Schoolbook"/>
-          <w:szCs w:val="24"/>
-          <w:lang w:val="en-GB"/>
-        </w:rPr>
-        <w:t xml:space="preserve">, </w:t>
+        <w:t>red</w:t>
+      </w:r>
+      <w:r>
+        <w:rPr>
+          <w:rFonts w:ascii="Century Schoolbook" w:hAnsi="Century Schoolbook"/>
+          <w:szCs w:val="24"/>
+          <w:lang w:val="en-GB"/>
+        </w:rPr>
+        <w:t>,</w:t>
       </w:r>
       <w:r>
         <w:rPr>
@@ -3572,7 +4115,7 @@
           <w:szCs w:val="24"/>
           <w:lang w:val="en-GB"/>
         </w:rPr>
-        <w:t xml:space="preserve">, empty, empty, </w:t>
+        <w:t>,empty,empty,</w:t>
       </w:r>
       <w:r>
         <w:rPr>
@@ -3589,7 +4132,7 @@
           <w:szCs w:val="24"/>
           <w:lang w:val="en-GB"/>
         </w:rPr>
-        <w:t>, empty,</w:t>
+        <w:t>,empty,</w:t>
       </w:r>
       <w:r>
         <w:rPr>
@@ -3598,21 +4141,20 @@
           <w:szCs w:val="24"/>
           <w:lang w:val="en-GB"/>
         </w:rPr>
-        <w:t xml:space="preserve"> white</w:t>
-      </w:r>
-      <w:r>
-        <w:rPr>
-          <w:rFonts w:ascii="Century Schoolbook" w:hAnsi="Century Schoolbook"/>
-          <w:szCs w:val="24"/>
-          <w:lang w:val="en-GB"/>
-        </w:rPr>
-        <w:t>, empty, empty],</w:t>
+        <w:t>white</w:t>
+      </w:r>
+      <w:r>
+        <w:rPr>
+          <w:rFonts w:ascii="Century Schoolbook" w:hAnsi="Century Schoolbook"/>
+          <w:szCs w:val="24"/>
+          <w:lang w:val="en-GB"/>
+        </w:rPr>
+        <w:t>,empty,empty],</w:t>
       </w:r>
     </w:p>
     <w:p>
       <w:pPr>
         <w:spacing w:after="0"/>
-        <w:jc w:val="both"/>
         <w:rPr>
           <w:rFonts w:ascii="Century Schoolbook" w:hAnsi="Century Schoolbook"/>
           <w:szCs w:val="24"/>
@@ -3627,6 +4169,7 @@
         </w:rPr>
         <w:t>[</w:t>
       </w:r>
+      <w:proofErr w:type="gramStart"/>
       <w:r>
         <w:rPr>
           <w:rFonts w:ascii="Century Schoolbook" w:hAnsi="Century Schoolbook"/>
@@ -3642,7 +4185,7 @@
           <w:szCs w:val="24"/>
           <w:lang w:val="en-GB"/>
         </w:rPr>
-        <w:t xml:space="preserve">, </w:t>
+        <w:t>,</w:t>
       </w:r>
       <w:r>
         <w:rPr>
@@ -3653,13 +4196,22 @@
         </w:rPr>
         <w:t>black</w:t>
       </w:r>
-      <w:r>
-        <w:rPr>
-          <w:rFonts w:ascii="Century Schoolbook" w:hAnsi="Century Schoolbook"/>
-          <w:szCs w:val="24"/>
-          <w:lang w:val="en-GB"/>
-        </w:rPr>
-        <w:t xml:space="preserve">, empty, empty, empty, empty, empty, empty, empty, </w:t>
+      <w:proofErr w:type="gramEnd"/>
+      <w:r>
+        <w:rPr>
+          <w:rFonts w:ascii="Century Schoolbook" w:hAnsi="Century Schoolbook"/>
+          <w:szCs w:val="24"/>
+          <w:lang w:val="en-GB"/>
+        </w:rPr>
+        <w:t>,empty,empty,empty,empty,empty,empty,e</w:t>
+      </w:r>
+      <w:r>
+        <w:rPr>
+          <w:rFonts w:ascii="Century Schoolbook" w:hAnsi="Century Schoolbook"/>
+          <w:szCs w:val="24"/>
+          <w:lang w:val="en-GB"/>
+        </w:rPr>
+        <w:t>mpty,</w:t>
       </w:r>
       <w:r>
         <w:rPr>
@@ -3668,53 +4220,87 @@
           <w:szCs w:val="24"/>
           <w:lang w:val="en-GB"/>
         </w:rPr>
-        <w:t>worker</w:t>
-      </w:r>
-      <w:r>
-        <w:rPr>
-          <w:rFonts w:ascii="Century Schoolbook" w:hAnsi="Century Schoolbook"/>
-          <w:szCs w:val="24"/>
-          <w:lang w:val="en-GB"/>
-        </w:rPr>
-        <w:t>, empty],</w:t>
+        <w:t>red</w:t>
+      </w:r>
+      <w:r>
+        <w:rPr>
+          <w:rFonts w:ascii="Century Schoolbook" w:hAnsi="Century Schoolbook"/>
+          <w:szCs w:val="24"/>
+          <w:lang w:val="en-GB"/>
+        </w:rPr>
+        <w:t>,empty],</w:t>
       </w:r>
     </w:p>
     <w:p>
       <w:pPr>
         <w:spacing w:after="0"/>
-        <w:jc w:val="both"/>
-        <w:rPr>
-          <w:rFonts w:ascii="Century Schoolbook" w:hAnsi="Century Schoolbook"/>
-          <w:szCs w:val="24"/>
-          <w:lang w:val="en-GB"/>
-        </w:rPr>
-      </w:pPr>
-      <w:r>
-        <w:rPr>
-          <w:rFonts w:ascii="Century Schoolbook" w:hAnsi="Century Schoolbook"/>
-          <w:szCs w:val="24"/>
-          <w:lang w:val="en-GB"/>
-        </w:rPr>
-        <w:t>[empty, empty, empty, empty, empty, empty, empty, empty, empty, empty, empty],</w:t>
+        <w:rPr>
+          <w:rFonts w:ascii="Century Schoolbook" w:hAnsi="Century Schoolbook"/>
+          <w:szCs w:val="24"/>
+          <w:lang w:val="en-GB"/>
+        </w:rPr>
+      </w:pPr>
+      <w:r>
+        <w:rPr>
+          <w:rFonts w:ascii="Century Schoolbook" w:hAnsi="Century Schoolbook"/>
+          <w:szCs w:val="24"/>
+          <w:lang w:val="en-GB"/>
+        </w:rPr>
+        <w:t>[</w:t>
+      </w:r>
+      <w:proofErr w:type="gramStart"/>
+      <w:r>
+        <w:rPr>
+          <w:rFonts w:ascii="Century Schoolbook" w:hAnsi="Century Schoolbook"/>
+          <w:szCs w:val="24"/>
+          <w:lang w:val="en-GB"/>
+        </w:rPr>
+        <w:t>empty,empty</w:t>
+      </w:r>
+      <w:proofErr w:type="gramEnd"/>
+      <w:r>
+        <w:rPr>
+          <w:rFonts w:ascii="Century Schoolbook" w:hAnsi="Century Schoolbook"/>
+          <w:szCs w:val="24"/>
+          <w:lang w:val="en-GB"/>
+        </w:rPr>
+        <w:t>,empty,empty,empty,empty,empty,empty,empty,empty,empty],</w:t>
       </w:r>
     </w:p>
     <w:p>
       <w:pPr>
         <w:spacing w:after="0"/>
-        <w:jc w:val="both"/>
-        <w:rPr>
-          <w:rFonts w:ascii="Century Schoolbook" w:hAnsi="Century Schoolbook"/>
-          <w:szCs w:val="24"/>
-          <w:lang w:val="en-GB"/>
-        </w:rPr>
-      </w:pPr>
-      <w:r>
-        <w:rPr>
-          <w:rFonts w:ascii="Century Schoolbook" w:hAnsi="Century Schoolbook"/>
-          <w:szCs w:val="24"/>
-          <w:lang w:val="en-GB"/>
-        </w:rPr>
-        <w:t xml:space="preserve">[empty, empty, </w:t>
+        <w:rPr>
+          <w:rFonts w:ascii="Century Schoolbook" w:hAnsi="Century Schoolbook"/>
+          <w:szCs w:val="24"/>
+          <w:lang w:val="en-GB"/>
+        </w:rPr>
+      </w:pPr>
+      <w:r>
+        <w:rPr>
+          <w:rFonts w:ascii="Century Schoolbook" w:hAnsi="Century Schoolbook"/>
+          <w:szCs w:val="24"/>
+          <w:lang w:val="en-GB"/>
+        </w:rPr>
+        <w:t>[</w:t>
+      </w:r>
+      <w:proofErr w:type="gramStart"/>
+      <w:r>
+        <w:rPr>
+          <w:rFonts w:ascii="Century Schoolbook" w:hAnsi="Century Schoolbook"/>
+          <w:szCs w:val="24"/>
+          <w:lang w:val="en-GB"/>
+        </w:rPr>
+        <w:t>empty,empty</w:t>
+      </w:r>
+      <w:proofErr w:type="gramEnd"/>
+      <w:r>
+        <w:rPr>
+          <w:rFonts w:ascii="Century Schoolbook" w:hAnsi="Century Schoolbook"/>
+          <w:szCs w:val="24"/>
+          <w:lang w:val="en-GB"/>
+        </w:rPr>
+        <w:t>,</w:t>
       </w:r>
       <w:r>
         <w:rPr>
@@ -3731,7 +4317,7 @@
           <w:szCs w:val="24"/>
           <w:lang w:val="en-GB"/>
         </w:rPr>
-        <w:t xml:space="preserve">, empty, empty, empty, empty, empty, </w:t>
+        <w:t>,empty,empty,empty,empty,empty,</w:t>
       </w:r>
       <w:r>
         <w:rPr>
@@ -3748,7 +4334,650 @@
           <w:szCs w:val="24"/>
           <w:lang w:val="en-GB"/>
         </w:rPr>
-        <w:t>, empty, empty]</w:t>
+        <w:t>,empty,empty]</w:t>
+      </w:r>
+    </w:p>
+    <w:p>
+      <w:pPr>
+        <w:spacing w:after="0"/>
+        <w:rPr>
+          <w:rFonts w:ascii="Century Schoolbook" w:hAnsi="Century Schoolbook"/>
+          <w:sz w:val="24"/>
+          <w:szCs w:val="24"/>
+        </w:rPr>
+      </w:pPr>
+      <w:r>
+        <w:rPr>
+          <w:rFonts w:ascii="Century Schoolbook" w:hAnsi="Century Schoolbook"/>
+          <w:szCs w:val="24"/>
+          <w:lang w:val="en-GB"/>
+        </w:rPr>
+        <w:t>]).</w:t>
+      </w:r>
+    </w:p>
+    <w:p>
+      <w:pPr>
+        <w:rPr>
+          <w:rFonts w:ascii="Century Schoolbook" w:hAnsi="Century Schoolbook"/>
+          <w:sz w:val="24"/>
+          <w:szCs w:val="24"/>
+        </w:rPr>
+      </w:pPr>
+      <w:r>
+        <w:rPr>
+          <w:rFonts w:ascii="Century Schoolbook" w:hAnsi="Century Schoolbook"/>
+          <w:noProof/>
+          <w:sz w:val="24"/>
+          <w:szCs w:val="24"/>
+        </w:rPr>
+        <w:lastRenderedPageBreak/>
+        <w:drawing>
+          <wp:anchor distT="0" distB="0" distL="114300" distR="114300" simplePos="0" relativeHeight="251666432" behindDoc="1" locked="0" layoutInCell="1" allowOverlap="1" wp14:anchorId="4FD84C46" wp14:editId="06C48612">
+            <wp:simplePos x="0" y="0"/>
+            <wp:positionH relativeFrom="margin">
+              <wp:posOffset>45720</wp:posOffset>
+            </wp:positionH>
+            <wp:positionV relativeFrom="paragraph">
+              <wp:posOffset>3969385</wp:posOffset>
+            </wp:positionV>
+            <wp:extent cx="1752752" cy="1386960"/>
+            <wp:effectExtent l="0" t="0" r="0" b="3810"/>
+            <wp:wrapNone/>
+            <wp:docPr id="9" name="Imagem 9"/>
+            <wp:cNvGraphicFramePr>
+              <a:graphicFrameLocks xmlns:a="http://schemas.openxmlformats.org/drawingml/2006/main" noChangeAspect="1"/>
+            </wp:cNvGraphicFramePr>
+            <a:graphic xmlns:a="http://schemas.openxmlformats.org/drawingml/2006/main">
+              <a:graphicData uri="http://schemas.openxmlformats.org/drawingml/2006/picture">
+                <pic:pic xmlns:pic="http://schemas.openxmlformats.org/drawingml/2006/picture">
+                  <pic:nvPicPr>
+                    <pic:cNvPr id="9" name="finalBoard.PNG"/>
+                    <pic:cNvPicPr/>
+                  </pic:nvPicPr>
+                  <pic:blipFill>
+                    <a:blip r:embed="rId12">
+                      <a:extLst>
+                        <a:ext uri="{28A0092B-C50C-407E-A947-70E740481C1C}">
+                          <a14:useLocalDpi xmlns:a14="http://schemas.microsoft.com/office/drawing/2010/main" val="0"/>
+                        </a:ext>
+                      </a:extLst>
+                    </a:blip>
+                    <a:stretch>
+                      <a:fillRect/>
+                    </a:stretch>
+                  </pic:blipFill>
+                  <pic:spPr>
+                    <a:xfrm>
+                      <a:off x="0" y="0"/>
+                      <a:ext cx="1752752" cy="1386960"/>
+                    </a:xfrm>
+                    <a:prstGeom prst="rect">
+                      <a:avLst/>
+                    </a:prstGeom>
+                  </pic:spPr>
+                </pic:pic>
+              </a:graphicData>
+            </a:graphic>
+          </wp:anchor>
+        </w:drawing>
+      </w:r>
+      <w:r>
+        <w:rPr>
+          <w:rFonts w:ascii="Century Schoolbook" w:hAnsi="Century Schoolbook"/>
+          <w:noProof/>
+          <w:sz w:val="24"/>
+          <w:szCs w:val="24"/>
+        </w:rPr>
+        <mc:AlternateContent>
+          <mc:Choice Requires="wps">
+            <w:drawing>
+              <wp:anchor distT="0" distB="0" distL="114300" distR="114300" simplePos="0" relativeHeight="251673600" behindDoc="0" locked="0" layoutInCell="1" allowOverlap="1" wp14:anchorId="5116A507" wp14:editId="3A337594">
+                <wp:simplePos x="0" y="0"/>
+                <wp:positionH relativeFrom="margin">
+                  <wp:posOffset>1978660</wp:posOffset>
+                </wp:positionH>
+                <wp:positionV relativeFrom="paragraph">
+                  <wp:posOffset>4982845</wp:posOffset>
+                </wp:positionV>
+                <wp:extent cx="2773680" cy="312420"/>
+                <wp:effectExtent l="0" t="0" r="7620" b="0"/>
+                <wp:wrapNone/>
+                <wp:docPr id="16" name="Caixa de texto 16"/>
+                <wp:cNvGraphicFramePr/>
+                <a:graphic xmlns:a="http://schemas.openxmlformats.org/drawingml/2006/main">
+                  <a:graphicData uri="http://schemas.microsoft.com/office/word/2010/wordprocessingShape">
+                    <wps:wsp>
+                      <wps:cNvSpPr txBox="1"/>
+                      <wps:spPr>
+                        <a:xfrm>
+                          <a:off x="0" y="0"/>
+                          <a:ext cx="2773680" cy="312420"/>
+                        </a:xfrm>
+                        <a:prstGeom prst="rect">
+                          <a:avLst/>
+                        </a:prstGeom>
+                        <a:solidFill>
+                          <a:schemeClr val="lt1"/>
+                        </a:solidFill>
+                        <a:ln w="6350">
+                          <a:noFill/>
+                        </a:ln>
+                      </wps:spPr>
+                      <wps:txbx>
+                        <w:txbxContent>
+                          <w:p>
+                            <w:pPr>
+                              <w:rPr>
+                                <w:rFonts w:ascii="Century Schoolbook" w:hAnsi="Century Schoolbook"/>
+                              </w:rPr>
+                            </w:pPr>
+                            <w:r>
+                              <w:rPr>
+                                <w:rFonts w:ascii="Century Schoolbook" w:hAnsi="Century Schoolbook"/>
+                                <w:b/>
+                              </w:rPr>
+                              <w:t xml:space="preserve">Fig. </w:t>
+                            </w:r>
+                            <w:r>
+                              <w:rPr>
+                                <w:rFonts w:ascii="Century Schoolbook" w:hAnsi="Century Schoolbook"/>
+                                <w:b/>
+                              </w:rPr>
+                              <w:t>3</w:t>
+                            </w:r>
+                            <w:r>
+                              <w:rPr>
+                                <w:rFonts w:ascii="Century Schoolbook" w:hAnsi="Century Schoolbook"/>
+                              </w:rPr>
+                              <w:t xml:space="preserve"> Situação </w:t>
+                            </w:r>
+                            <w:r>
+                              <w:rPr>
+                                <w:rFonts w:ascii="Century Schoolbook" w:hAnsi="Century Schoolbook"/>
+                              </w:rPr>
+                              <w:t>Final</w:t>
+                            </w:r>
+                            <w:r>
+                              <w:rPr>
+                                <w:rFonts w:ascii="Century Schoolbook" w:hAnsi="Century Schoolbook"/>
+                              </w:rPr>
+                              <w:t xml:space="preserve"> vista na consola</w:t>
+                            </w:r>
+                          </w:p>
+                        </w:txbxContent>
+                      </wps:txbx>
+                      <wps:bodyPr rot="0" spcFirstLastPara="0" vertOverflow="overflow" horzOverflow="overflow" vert="horz" wrap="square" lIns="91440" tIns="45720" rIns="91440" bIns="45720" numCol="1" spcCol="0" rtlCol="0" fromWordArt="0" anchor="t" anchorCtr="0" forceAA="0" compatLnSpc="1">
+                        <a:prstTxWarp prst="textNoShape">
+                          <a:avLst/>
+                        </a:prstTxWarp>
+                        <a:noAutofit/>
+                      </wps:bodyPr>
+                    </wps:wsp>
+                  </a:graphicData>
+                </a:graphic>
+                <wp14:sizeRelH relativeFrom="margin">
+                  <wp14:pctWidth>0</wp14:pctWidth>
+                </wp14:sizeRelH>
+                <wp14:sizeRelV relativeFrom="margin">
+                  <wp14:pctHeight>0</wp14:pctHeight>
+                </wp14:sizeRelV>
+              </wp:anchor>
+            </w:drawing>
+          </mc:Choice>
+          <mc:Fallback>
+            <w:pict>
+              <v:shape w14:anchorId="5116A507" id="Caixa de texto 16" o:spid="_x0000_s1028" type="#_x0000_t202" style="position:absolute;margin-left:155.8pt;margin-top:392.35pt;width:218.4pt;height:24.6pt;z-index:251673600;visibility:visible;mso-wrap-style:square;mso-width-percent:0;mso-height-percent:0;mso-wrap-distance-left:9pt;mso-wrap-distance-top:0;mso-wrap-distance-right:9pt;mso-wrap-distance-bottom:0;mso-position-horizontal:absolute;mso-position-horizontal-relative:margin;mso-position-vertical:absolute;mso-position-vertical-relative:text;mso-width-percent:0;mso-height-percent:0;mso-width-relative:margin;mso-height-relative:margin;v-text-anchor:top" o:gfxdata="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" fillcolor="white [3201]" stroked="f" strokeweight=".5pt">
+                <v:textbox>
+                  <w:txbxContent>
+                    <w:p>
+                      <w:pPr>
+                        <w:rPr>
+                          <w:rFonts w:ascii="Century Schoolbook" w:hAnsi="Century Schoolbook"/>
+                        </w:rPr>
+                      </w:pPr>
+                      <w:r>
+                        <w:rPr>
+                          <w:rFonts w:ascii="Century Schoolbook" w:hAnsi="Century Schoolbook"/>
+                          <w:b/>
+                        </w:rPr>
+                        <w:t xml:space="preserve">Fig. </w:t>
+                      </w:r>
+                      <w:r>
+                        <w:rPr>
+                          <w:rFonts w:ascii="Century Schoolbook" w:hAnsi="Century Schoolbook"/>
+                          <w:b/>
+                        </w:rPr>
+                        <w:t>3</w:t>
+                      </w:r>
+                      <w:r>
+                        <w:rPr>
+                          <w:rFonts w:ascii="Century Schoolbook" w:hAnsi="Century Schoolbook"/>
+                        </w:rPr>
+                        <w:t xml:space="preserve"> Situação </w:t>
+                      </w:r>
+                      <w:r>
+                        <w:rPr>
+                          <w:rFonts w:ascii="Century Schoolbook" w:hAnsi="Century Schoolbook"/>
+                        </w:rPr>
+                        <w:t>Final</w:t>
+                      </w:r>
+                      <w:r>
+                        <w:rPr>
+                          <w:rFonts w:ascii="Century Schoolbook" w:hAnsi="Century Schoolbook"/>
+                        </w:rPr>
+                        <w:t xml:space="preserve"> vista na consola</w:t>
+                      </w:r>
+                    </w:p>
+                  </w:txbxContent>
+                </v:textbox>
+                <w10:wrap anchorx="margin"/>
+              </v:shape>
+            </w:pict>
+          </mc:Fallback>
+        </mc:AlternateContent>
+      </w:r>
+      <w:r>
+        <w:rPr>
+          <w:rFonts w:ascii="Century Schoolbook" w:hAnsi="Century Schoolbook"/>
+          <w:noProof/>
+          <w:sz w:val="24"/>
+          <w:szCs w:val="24"/>
+        </w:rPr>
+        <mc:AlternateContent>
+          <mc:Choice Requires="wps">
+            <w:drawing>
+              <wp:anchor distT="0" distB="0" distL="114300" distR="114300" simplePos="0" relativeHeight="251671552" behindDoc="0" locked="0" layoutInCell="1" allowOverlap="1" wp14:anchorId="2CFA8D5C" wp14:editId="47B9FFBA">
+                <wp:simplePos x="0" y="0"/>
+                <wp:positionH relativeFrom="margin">
+                  <wp:posOffset>1952625</wp:posOffset>
+                </wp:positionH>
+                <wp:positionV relativeFrom="paragraph">
+                  <wp:posOffset>3253105</wp:posOffset>
+                </wp:positionV>
+                <wp:extent cx="3421380" cy="289560"/>
+                <wp:effectExtent l="0" t="0" r="7620" b="0"/>
+                <wp:wrapNone/>
+                <wp:docPr id="14" name="Caixa de texto 14"/>
+                <wp:cNvGraphicFramePr/>
+                <a:graphic xmlns:a="http://schemas.openxmlformats.org/drawingml/2006/main">
+                  <a:graphicData uri="http://schemas.microsoft.com/office/word/2010/wordprocessingShape">
+                    <wps:wsp>
+                      <wps:cNvSpPr txBox="1"/>
+                      <wps:spPr>
+                        <a:xfrm>
+                          <a:off x="0" y="0"/>
+                          <a:ext cx="3421380" cy="289560"/>
+                        </a:xfrm>
+                        <a:prstGeom prst="rect">
+                          <a:avLst/>
+                        </a:prstGeom>
+                        <a:solidFill>
+                          <a:schemeClr val="lt1"/>
+                        </a:solidFill>
+                        <a:ln w="6350">
+                          <a:noFill/>
+                        </a:ln>
+                      </wps:spPr>
+                      <wps:txbx>
+                        <w:txbxContent>
+                          <w:p>
+                            <w:pPr>
+                              <w:rPr>
+                                <w:rFonts w:ascii="Century Schoolbook" w:hAnsi="Century Schoolbook"/>
+                              </w:rPr>
+                            </w:pPr>
+                            <w:r>
+                              <w:rPr>
+                                <w:rFonts w:ascii="Century Schoolbook" w:hAnsi="Century Schoolbook"/>
+                                <w:b/>
+                              </w:rPr>
+                              <w:t xml:space="preserve">Fig. </w:t>
+                            </w:r>
+                            <w:r>
+                              <w:rPr>
+                                <w:rFonts w:ascii="Century Schoolbook" w:hAnsi="Century Schoolbook"/>
+                                <w:b/>
+                              </w:rPr>
+                              <w:t>2</w:t>
+                            </w:r>
+                            <w:r>
+                              <w:rPr>
+                                <w:rFonts w:ascii="Century Schoolbook" w:hAnsi="Century Schoolbook"/>
+                              </w:rPr>
+                              <w:t xml:space="preserve"> Situação In</w:t>
+                            </w:r>
+                            <w:r>
+                              <w:rPr>
+                                <w:rFonts w:ascii="Century Schoolbook" w:hAnsi="Century Schoolbook"/>
+                              </w:rPr>
+                              <w:t>termédia</w:t>
+                            </w:r>
+                            <w:r>
+                              <w:rPr>
+                                <w:rFonts w:ascii="Century Schoolbook" w:hAnsi="Century Schoolbook"/>
+                              </w:rPr>
+                              <w:t xml:space="preserve"> vista na consola</w:t>
+                            </w:r>
+                          </w:p>
+                        </w:txbxContent>
+                      </wps:txbx>
+                      <wps:bodyPr rot="0" spcFirstLastPara="0" vertOverflow="overflow" horzOverflow="overflow" vert="horz" wrap="square" lIns="91440" tIns="45720" rIns="91440" bIns="45720" numCol="1" spcCol="0" rtlCol="0" fromWordArt="0" anchor="t" anchorCtr="0" forceAA="0" compatLnSpc="1">
+                        <a:prstTxWarp prst="textNoShape">
+                          <a:avLst/>
+                        </a:prstTxWarp>
+                        <a:noAutofit/>
+                      </wps:bodyPr>
+                    </wps:wsp>
+                  </a:graphicData>
+                </a:graphic>
+                <wp14:sizeRelH relativeFrom="margin">
+                  <wp14:pctWidth>0</wp14:pctWidth>
+                </wp14:sizeRelH>
+                <wp14:sizeRelV relativeFrom="margin">
+                  <wp14:pctHeight>0</wp14:pctHeight>
+                </wp14:sizeRelV>
+              </wp:anchor>
+            </w:drawing>
+          </mc:Choice>
+          <mc:Fallback>
+            <w:pict>
+              <v:shape w14:anchorId="2CFA8D5C" id="Caixa de texto 14" o:spid="_x0000_s1029" type="#_x0000_t202" style="position:absolute;margin-left:153.75pt;margin-top:256.15pt;width:269.4pt;height:22.8pt;z-index:251671552;visibility:visible;mso-wrap-style:square;mso-width-percent:0;mso-height-percent:0;mso-wrap-distance-left:9pt;mso-wrap-distance-top:0;mso-wrap-distance-right:9pt;mso-wrap-distance-bottom:0;mso-position-horizontal:absolute;mso-position-horizontal-relative:margin;mso-position-vertical:absolute;mso-position-vertical-relative:text;mso-width-percent:0;mso-height-percent:0;mso-width-relative:margin;mso-height-relative:margin;v-text-anchor:top" o:gfxdata="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" fillcolor="white [3201]" stroked="f" strokeweight=".5pt">
+                <v:textbox>
+                  <w:txbxContent>
+                    <w:p>
+                      <w:pPr>
+                        <w:rPr>
+                          <w:rFonts w:ascii="Century Schoolbook" w:hAnsi="Century Schoolbook"/>
+                        </w:rPr>
+                      </w:pPr>
+                      <w:r>
+                        <w:rPr>
+                          <w:rFonts w:ascii="Century Schoolbook" w:hAnsi="Century Schoolbook"/>
+                          <w:b/>
+                        </w:rPr>
+                        <w:t xml:space="preserve">Fig. </w:t>
+                      </w:r>
+                      <w:r>
+                        <w:rPr>
+                          <w:rFonts w:ascii="Century Schoolbook" w:hAnsi="Century Schoolbook"/>
+                          <w:b/>
+                        </w:rPr>
+                        <w:t>2</w:t>
+                      </w:r>
+                      <w:r>
+                        <w:rPr>
+                          <w:rFonts w:ascii="Century Schoolbook" w:hAnsi="Century Schoolbook"/>
+                        </w:rPr>
+                        <w:t xml:space="preserve"> Situação In</w:t>
+                      </w:r>
+                      <w:r>
+                        <w:rPr>
+                          <w:rFonts w:ascii="Century Schoolbook" w:hAnsi="Century Schoolbook"/>
+                        </w:rPr>
+                        <w:t>termédia</w:t>
+                      </w:r>
+                      <w:r>
+                        <w:rPr>
+                          <w:rFonts w:ascii="Century Schoolbook" w:hAnsi="Century Schoolbook"/>
+                        </w:rPr>
+                        <w:t xml:space="preserve"> vista na consola</w:t>
+                      </w:r>
+                    </w:p>
+                  </w:txbxContent>
+                </v:textbox>
+                <w10:wrap anchorx="margin"/>
+              </v:shape>
+            </w:pict>
+          </mc:Fallback>
+        </mc:AlternateContent>
+      </w:r>
+      <w:r>
+        <w:rPr>
+          <w:rFonts w:ascii="Century Schoolbook" w:hAnsi="Century Schoolbook"/>
+          <w:noProof/>
+          <w:sz w:val="24"/>
+          <w:szCs w:val="24"/>
+        </w:rPr>
+        <mc:AlternateContent>
+          <mc:Choice Requires="wps">
+            <w:drawing>
+              <wp:anchor distT="0" distB="0" distL="114300" distR="114300" simplePos="0" relativeHeight="251669504" behindDoc="0" locked="0" layoutInCell="1" allowOverlap="1" wp14:anchorId="61EFEFA8" wp14:editId="28AD5298">
+                <wp:simplePos x="0" y="0"/>
+                <wp:positionH relativeFrom="margin">
+                  <wp:align>right</wp:align>
+                </wp:positionH>
+                <wp:positionV relativeFrom="paragraph">
+                  <wp:posOffset>1454785</wp:posOffset>
+                </wp:positionV>
+                <wp:extent cx="3497580" cy="312420"/>
+                <wp:effectExtent l="0" t="0" r="7620" b="0"/>
+                <wp:wrapNone/>
+                <wp:docPr id="13" name="Caixa de texto 13"/>
+                <wp:cNvGraphicFramePr/>
+                <a:graphic xmlns:a="http://schemas.openxmlformats.org/drawingml/2006/main">
+                  <a:graphicData uri="http://schemas.microsoft.com/office/word/2010/wordprocessingShape">
+                    <wps:wsp>
+                      <wps:cNvSpPr txBox="1"/>
+                      <wps:spPr>
+                        <a:xfrm>
+                          <a:off x="0" y="0"/>
+                          <a:ext cx="3497580" cy="312420"/>
+                        </a:xfrm>
+                        <a:prstGeom prst="rect">
+                          <a:avLst/>
+                        </a:prstGeom>
+                        <a:solidFill>
+                          <a:schemeClr val="lt1"/>
+                        </a:solidFill>
+                        <a:ln w="6350">
+                          <a:noFill/>
+                        </a:ln>
+                      </wps:spPr>
+                      <wps:txbx>
+                        <w:txbxContent>
+                          <w:p>
+                            <w:pPr>
+                              <w:rPr>
+                                <w:rFonts w:ascii="Century Schoolbook" w:hAnsi="Century Schoolbook"/>
+                              </w:rPr>
+                            </w:pPr>
+                            <w:r>
+                              <w:rPr>
+                                <w:rFonts w:ascii="Century Schoolbook" w:hAnsi="Century Schoolbook"/>
+                                <w:b/>
+                              </w:rPr>
+                              <w:t>Fig. 1</w:t>
+                            </w:r>
+                            <w:r>
+                              <w:rPr>
+                                <w:rFonts w:ascii="Century Schoolbook" w:hAnsi="Century Schoolbook"/>
+                              </w:rPr>
+                              <w:t xml:space="preserve"> Situação Inicial vista na consola</w:t>
+                            </w:r>
+                          </w:p>
+                        </w:txbxContent>
+                      </wps:txbx>
+                      <wps:bodyPr rot="0" spcFirstLastPara="0" vertOverflow="overflow" horzOverflow="overflow" vert="horz" wrap="square" lIns="91440" tIns="45720" rIns="91440" bIns="45720" numCol="1" spcCol="0" rtlCol="0" fromWordArt="0" anchor="t" anchorCtr="0" forceAA="0" compatLnSpc="1">
+                        <a:prstTxWarp prst="textNoShape">
+                          <a:avLst/>
+                        </a:prstTxWarp>
+                        <a:noAutofit/>
+                      </wps:bodyPr>
+                    </wps:wsp>
+                  </a:graphicData>
+                </a:graphic>
+                <wp14:sizeRelH relativeFrom="margin">
+                  <wp14:pctWidth>0</wp14:pctWidth>
+                </wp14:sizeRelH>
+                <wp14:sizeRelV relativeFrom="margin">
+                  <wp14:pctHeight>0</wp14:pctHeight>
+                </wp14:sizeRelV>
+              </wp:anchor>
+            </w:drawing>
+          </mc:Choice>
+          <mc:Fallback>
+            <w:pict>
+              <v:shape w14:anchorId="61EFEFA8" id="Caixa de texto 13" o:spid="_x0000_s1030" type="#_x0000_t202" style="position:absolute;margin-left:224.2pt;margin-top:114.55pt;width:275.4pt;height:24.6pt;z-index:251669504;visibility:visible;mso-wrap-style:square;mso-width-percent:0;mso-height-percent:0;mso-wrap-distance-left:9pt;mso-wrap-distance-top:0;mso-wrap-distance-right:9pt;mso-wrap-distance-bottom:0;mso-position-horizontal:right;mso-position-horizontal-relative:margin;mso-position-vertical:absolute;mso-position-vertical-relative:text;mso-width-percent:0;mso-height-percent:0;mso-width-relative:margin;mso-height-relative:margin;v-text-anchor:top" o:gfxdata="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" fillcolor="white [3201]" stroked="f" strokeweight=".5pt">
+                <v:textbox>
+                  <w:txbxContent>
+                    <w:p>
+                      <w:pPr>
+                        <w:rPr>
+                          <w:rFonts w:ascii="Century Schoolbook" w:hAnsi="Century Schoolbook"/>
+                        </w:rPr>
+                      </w:pPr>
+                      <w:r>
+                        <w:rPr>
+                          <w:rFonts w:ascii="Century Schoolbook" w:hAnsi="Century Schoolbook"/>
+                          <w:b/>
+                        </w:rPr>
+                        <w:t>Fig. 1</w:t>
+                      </w:r>
+                      <w:r>
+                        <w:rPr>
+                          <w:rFonts w:ascii="Century Schoolbook" w:hAnsi="Century Schoolbook"/>
+                        </w:rPr>
+                        <w:t xml:space="preserve"> Situação Inicial vista na consola</w:t>
+                      </w:r>
+                    </w:p>
+                  </w:txbxContent>
+                </v:textbox>
+                <w10:wrap anchorx="margin"/>
+              </v:shape>
+            </w:pict>
+          </mc:Fallback>
+        </mc:AlternateContent>
+      </w:r>
+      <w:r>
+        <w:rPr>
+          <w:rFonts w:ascii="Century Schoolbook" w:hAnsi="Century Schoolbook"/>
+          <w:noProof/>
+          <w:sz w:val="24"/>
+          <w:szCs w:val="24"/>
+        </w:rPr>
+        <w:drawing>
+          <wp:anchor distT="0" distB="0" distL="114300" distR="114300" simplePos="0" relativeHeight="251668480" behindDoc="1" locked="0" layoutInCell="1" allowOverlap="1" wp14:anchorId="7F009880" wp14:editId="5E0AC957">
+            <wp:simplePos x="0" y="0"/>
+            <wp:positionH relativeFrom="margin">
+              <wp:align>left</wp:align>
+            </wp:positionH>
+            <wp:positionV relativeFrom="paragraph">
+              <wp:posOffset>464185</wp:posOffset>
+            </wp:positionV>
+            <wp:extent cx="1752752" cy="1379340"/>
+            <wp:effectExtent l="0" t="0" r="0" b="0"/>
+            <wp:wrapNone/>
+            <wp:docPr id="10" name="Imagem 10"/>
+            <wp:cNvGraphicFramePr>
+              <a:graphicFrameLocks xmlns:a="http://schemas.openxmlformats.org/drawingml/2006/main" noChangeAspect="1"/>
+            </wp:cNvGraphicFramePr>
+            <a:graphic xmlns:a="http://schemas.openxmlformats.org/drawingml/2006/main">
+              <a:graphicData uri="http://schemas.openxmlformats.org/drawingml/2006/picture">
+                <pic:pic xmlns:pic="http://schemas.openxmlformats.org/drawingml/2006/picture">
+                  <pic:nvPicPr>
+                    <pic:cNvPr id="10" name="initialBoard.PNG"/>
+                    <pic:cNvPicPr/>
+                  </pic:nvPicPr>
+                  <pic:blipFill>
+                    <a:blip r:embed="rId13">
+                      <a:extLst>
+                        <a:ext uri="{28A0092B-C50C-407E-A947-70E740481C1C}">
+                          <a14:useLocalDpi xmlns:a14="http://schemas.microsoft.com/office/drawing/2010/main" val="0"/>
+                        </a:ext>
+                      </a:extLst>
+                    </a:blip>
+                    <a:stretch>
+                      <a:fillRect/>
+                    </a:stretch>
+                  </pic:blipFill>
+                  <pic:spPr>
+                    <a:xfrm>
+                      <a:off x="0" y="0"/>
+                      <a:ext cx="1752752" cy="1379340"/>
+                    </a:xfrm>
+                    <a:prstGeom prst="rect">
+                      <a:avLst/>
+                    </a:prstGeom>
+                  </pic:spPr>
+                </pic:pic>
+              </a:graphicData>
+            </a:graphic>
+          </wp:anchor>
+        </w:drawing>
+      </w:r>
+      <w:r>
+        <w:rPr>
+          <w:rFonts w:ascii="Century Schoolbook" w:hAnsi="Century Schoolbook"/>
+          <w:noProof/>
+          <w:sz w:val="24"/>
+          <w:szCs w:val="24"/>
+        </w:rPr>
+        <w:drawing>
+          <wp:anchor distT="0" distB="0" distL="114300" distR="114300" simplePos="0" relativeHeight="251667456" behindDoc="1" locked="0" layoutInCell="1" allowOverlap="1" wp14:anchorId="6999C117" wp14:editId="4DBFDFAE">
+            <wp:simplePos x="0" y="0"/>
+            <wp:positionH relativeFrom="margin">
+              <wp:align>left</wp:align>
+            </wp:positionH>
+            <wp:positionV relativeFrom="paragraph">
+              <wp:posOffset>2216785</wp:posOffset>
+            </wp:positionV>
+            <wp:extent cx="1775460" cy="1386840"/>
+            <wp:effectExtent l="0" t="0" r="0" b="3810"/>
+            <wp:wrapNone/>
+            <wp:docPr id="12" name="Imagem 12"/>
+            <wp:cNvGraphicFramePr>
+              <a:graphicFrameLocks xmlns:a="http://schemas.openxmlformats.org/drawingml/2006/main" noChangeAspect="1"/>
+            </wp:cNvGraphicFramePr>
+            <a:graphic xmlns:a="http://schemas.openxmlformats.org/drawingml/2006/main">
+              <a:graphicData uri="http://schemas.openxmlformats.org/drawingml/2006/picture">
+                <pic:pic xmlns:pic="http://schemas.openxmlformats.org/drawingml/2006/picture">
+                  <pic:nvPicPr>
+                    <pic:cNvPr id="12" name="midBoard.PNG"/>
+                    <pic:cNvPicPr/>
+                  </pic:nvPicPr>
+                  <pic:blipFill>
+                    <a:blip r:embed="rId14">
+                      <a:extLst>
+                        <a:ext uri="{28A0092B-C50C-407E-A947-70E740481C1C}">
+                          <a14:useLocalDpi xmlns:a14="http://schemas.microsoft.com/office/drawing/2010/main" val="0"/>
+                        </a:ext>
+                      </a:extLst>
+                    </a:blip>
+                    <a:stretch>
+                      <a:fillRect/>
+                    </a:stretch>
+                  </pic:blipFill>
+                  <pic:spPr>
+                    <a:xfrm>
+                      <a:off x="0" y="0"/>
+                      <a:ext cx="1775460" cy="1386840"/>
+                    </a:xfrm>
+                    <a:prstGeom prst="rect">
+                      <a:avLst/>
+                    </a:prstGeom>
+                  </pic:spPr>
+                </pic:pic>
+              </a:graphicData>
+            </a:graphic>
+          </wp:anchor>
+        </w:drawing>
+      </w:r>
+      <w:r>
+        <w:rPr>
+          <w:rFonts w:ascii="Century Schoolbook" w:hAnsi="Century Schoolbook"/>
+          <w:sz w:val="24"/>
+          <w:szCs w:val="24"/>
+        </w:rPr>
+        <w:br w:type="page"/>
+      </w:r>
+    </w:p>
+    <w:p>
+      <w:pPr>
+        <w:pStyle w:val="Estilo1"/>
+      </w:pPr>
+      <w:r>
+        <w:lastRenderedPageBreak/>
+        <w:t>Visualização do Tabuleiro</w:t>
       </w:r>
     </w:p>
     <w:p>
@@ -3759,53 +4988,54 @@
           <w:sz w:val="20"/>
         </w:rPr>
       </w:pPr>
-      <w:r>
-        <w:rPr>
-          <w:sz w:val="20"/>
-        </w:rPr>
-        <w:t>])</w:t>
-      </w:r>
-    </w:p>
-    <w:p>
-      <w:pPr>
-        <w:rPr>
-          <w:rFonts w:ascii="Century Schoolbook" w:hAnsi="Century Schoolbook"/>
-          <w:sz w:val="24"/>
-          <w:szCs w:val="24"/>
-        </w:rPr>
-      </w:pPr>
-      <w:r>
-        <w:rPr>
-          <w:rFonts w:ascii="Century Schoolbook" w:hAnsi="Century Schoolbook"/>
-          <w:sz w:val="24"/>
-          <w:szCs w:val="24"/>
-        </w:rPr>
-        <w:br w:type="page"/>
-      </w:r>
-    </w:p>
-    <w:p>
-      <w:pPr>
-        <w:pStyle w:val="Estilo1"/>
-      </w:pPr>
-      <w:r>
-        <w:lastRenderedPageBreak/>
-        <w:t>Visualização do Tabuleiro</w:t>
-      </w:r>
-    </w:p>
-    <w:p>
-      <w:pPr>
-        <w:pStyle w:val="Estilo1"/>
+    </w:p>
+    <w:p>
+      <w:pPr>
         <w:jc w:val="both"/>
         <w:rPr>
-          <w:sz w:val="20"/>
-        </w:rPr>
-      </w:pPr>
-    </w:p>
-    <w:p>
-      <w:pPr>
+          <w:rFonts w:ascii="Century Schoolbook" w:hAnsi="Century Schoolbook"/>
+          <w:sz w:val="24"/>
+          <w:szCs w:val="24"/>
+        </w:rPr>
+      </w:pPr>
+      <w:r>
+        <w:rPr>
+          <w:rFonts w:ascii="Century Schoolbook" w:hAnsi="Century Schoolbook"/>
+          <w:sz w:val="24"/>
+          <w:szCs w:val="24"/>
+        </w:rPr>
+        <w:t>Segue-se o código que será utilizado para mostrar o tabuleiro na consola:</w:t>
+      </w:r>
+    </w:p>
+    <w:p>
+      <w:pPr>
+        <w:spacing w:after="0"/>
+        <w:ind w:left="708"/>
         <w:jc w:val="both"/>
         <w:rPr>
           <w:rFonts w:ascii="Century Schoolbook" w:hAnsi="Century Schoolbook"/>
+          <w:i/>
+          <w:sz w:val="24"/>
+          <w:szCs w:val="24"/>
+        </w:rPr>
+      </w:pPr>
+      <w:r>
+        <w:rPr>
+          <w:rFonts w:ascii="Century Schoolbook" w:hAnsi="Century Schoolbook"/>
+          <w:i/>
+          <w:sz w:val="24"/>
+          <w:szCs w:val="24"/>
+        </w:rPr>
+        <w:t>/*representação das peças*/</w:t>
+      </w:r>
+    </w:p>
+    <w:p>
+      <w:pPr>
+        <w:spacing w:after="0"/>
+        <w:ind w:left="708"/>
+        <w:jc w:val="both"/>
+        <w:rPr>
+          <w:rFonts w:ascii="Century Schoolbook" w:hAnsi="Century Schoolbook"/>
           <w:sz w:val="24"/>
           <w:szCs w:val="24"/>
         </w:rPr>
@@ -3817,7 +5047,7 @@
           <w:sz w:val="24"/>
           <w:szCs w:val="24"/>
         </w:rPr>
-        <w:t>Xxx</w:t>
+        <w:t>translate</w:t>
       </w:r>
       <w:proofErr w:type="spellEnd"/>
       <w:r>
@@ -3826,15 +5056,968 @@
           <w:sz w:val="24"/>
           <w:szCs w:val="24"/>
         </w:rPr>
-        <w:t>.</w:t>
-      </w:r>
-    </w:p>
-    <w:p>
-      <w:pPr>
-        <w:rPr>
-          <w:rFonts w:ascii="Century Schoolbook" w:hAnsi="Century Schoolbook"/>
-        </w:rPr>
-      </w:pPr>
+        <w:t>(</w:t>
+      </w:r>
+      <w:proofErr w:type="spellStart"/>
+      <w:proofErr w:type="gramStart"/>
+      <w:r>
+        <w:rPr>
+          <w:rFonts w:ascii="Century Schoolbook" w:hAnsi="Century Schoolbook"/>
+          <w:sz w:val="24"/>
+          <w:szCs w:val="24"/>
+        </w:rPr>
+        <w:t>empty,T</w:t>
+      </w:r>
+      <w:proofErr w:type="spellEnd"/>
+      <w:proofErr w:type="gramEnd"/>
+      <w:r>
+        <w:rPr>
+          <w:rFonts w:ascii="Century Schoolbook" w:hAnsi="Century Schoolbook"/>
+          <w:sz w:val="24"/>
+          <w:szCs w:val="24"/>
+        </w:rPr>
+        <w:t>) :- T='.'.</w:t>
+      </w:r>
+    </w:p>
+    <w:p>
+      <w:pPr>
+        <w:spacing w:after="0"/>
+        <w:ind w:left="708"/>
+        <w:jc w:val="both"/>
+        <w:rPr>
+          <w:rFonts w:ascii="Century Schoolbook" w:hAnsi="Century Schoolbook"/>
+          <w:sz w:val="24"/>
+          <w:szCs w:val="24"/>
+        </w:rPr>
+      </w:pPr>
+      <w:proofErr w:type="spellStart"/>
+      <w:r>
+        <w:rPr>
+          <w:rFonts w:ascii="Century Schoolbook" w:hAnsi="Century Schoolbook"/>
+          <w:sz w:val="24"/>
+          <w:szCs w:val="24"/>
+        </w:rPr>
+        <w:t>translate</w:t>
+      </w:r>
+      <w:proofErr w:type="spellEnd"/>
+      <w:r>
+        <w:rPr>
+          <w:rFonts w:ascii="Century Schoolbook" w:hAnsi="Century Schoolbook"/>
+          <w:sz w:val="24"/>
+          <w:szCs w:val="24"/>
+        </w:rPr>
+        <w:t>(</w:t>
+      </w:r>
+      <w:proofErr w:type="spellStart"/>
+      <w:proofErr w:type="gramStart"/>
+      <w:r>
+        <w:rPr>
+          <w:rFonts w:ascii="Century Schoolbook" w:hAnsi="Century Schoolbook"/>
+          <w:sz w:val="24"/>
+          <w:szCs w:val="24"/>
+        </w:rPr>
+        <w:t>black,T</w:t>
+      </w:r>
+      <w:proofErr w:type="spellEnd"/>
+      <w:proofErr w:type="gramEnd"/>
+      <w:r>
+        <w:rPr>
+          <w:rFonts w:ascii="Century Schoolbook" w:hAnsi="Century Schoolbook"/>
+          <w:sz w:val="24"/>
+          <w:szCs w:val="24"/>
+        </w:rPr>
+        <w:t>) :- T='B'.</w:t>
+      </w:r>
+    </w:p>
+    <w:p>
+      <w:pPr>
+        <w:spacing w:after="0"/>
+        <w:ind w:left="708"/>
+        <w:jc w:val="both"/>
+        <w:rPr>
+          <w:rFonts w:ascii="Century Schoolbook" w:hAnsi="Century Schoolbook"/>
+          <w:sz w:val="24"/>
+          <w:szCs w:val="24"/>
+        </w:rPr>
+      </w:pPr>
+      <w:proofErr w:type="spellStart"/>
+      <w:r>
+        <w:rPr>
+          <w:rFonts w:ascii="Century Schoolbook" w:hAnsi="Century Schoolbook"/>
+          <w:sz w:val="24"/>
+          <w:szCs w:val="24"/>
+        </w:rPr>
+        <w:t>translate</w:t>
+      </w:r>
+      <w:proofErr w:type="spellEnd"/>
+      <w:r>
+        <w:rPr>
+          <w:rFonts w:ascii="Century Schoolbook" w:hAnsi="Century Schoolbook"/>
+          <w:sz w:val="24"/>
+          <w:szCs w:val="24"/>
+        </w:rPr>
+        <w:t>(</w:t>
+      </w:r>
+      <w:proofErr w:type="spellStart"/>
+      <w:proofErr w:type="gramStart"/>
+      <w:r>
+        <w:rPr>
+          <w:rFonts w:ascii="Century Schoolbook" w:hAnsi="Century Schoolbook"/>
+          <w:sz w:val="24"/>
+          <w:szCs w:val="24"/>
+        </w:rPr>
+        <w:t>white,T</w:t>
+      </w:r>
+      <w:proofErr w:type="spellEnd"/>
+      <w:proofErr w:type="gramEnd"/>
+      <w:r>
+        <w:rPr>
+          <w:rFonts w:ascii="Century Schoolbook" w:hAnsi="Century Schoolbook"/>
+          <w:sz w:val="24"/>
+          <w:szCs w:val="24"/>
+        </w:rPr>
+        <w:t>) :- T='W'.</w:t>
+      </w:r>
+    </w:p>
+    <w:p>
+      <w:pPr>
+        <w:spacing w:after="0"/>
+        <w:ind w:left="708"/>
+        <w:jc w:val="both"/>
+        <w:rPr>
+          <w:rFonts w:ascii="Century Schoolbook" w:hAnsi="Century Schoolbook"/>
+          <w:sz w:val="24"/>
+          <w:szCs w:val="24"/>
+        </w:rPr>
+      </w:pPr>
+      <w:proofErr w:type="spellStart"/>
+      <w:r>
+        <w:rPr>
+          <w:rFonts w:ascii="Century Schoolbook" w:hAnsi="Century Schoolbook"/>
+          <w:sz w:val="24"/>
+          <w:szCs w:val="24"/>
+        </w:rPr>
+        <w:t>translate</w:t>
+      </w:r>
+      <w:proofErr w:type="spellEnd"/>
+      <w:r>
+        <w:rPr>
+          <w:rFonts w:ascii="Century Schoolbook" w:hAnsi="Century Schoolbook"/>
+          <w:sz w:val="24"/>
+          <w:szCs w:val="24"/>
+        </w:rPr>
+        <w:t>(</w:t>
+      </w:r>
+      <w:proofErr w:type="spellStart"/>
+      <w:proofErr w:type="gramStart"/>
+      <w:r>
+        <w:rPr>
+          <w:rFonts w:ascii="Century Schoolbook" w:hAnsi="Century Schoolbook"/>
+          <w:sz w:val="24"/>
+          <w:szCs w:val="24"/>
+        </w:rPr>
+        <w:t>red,T</w:t>
+      </w:r>
+      <w:proofErr w:type="spellEnd"/>
+      <w:proofErr w:type="gramEnd"/>
+      <w:r>
+        <w:rPr>
+          <w:rFonts w:ascii="Century Schoolbook" w:hAnsi="Century Schoolbook"/>
+          <w:sz w:val="24"/>
+          <w:szCs w:val="24"/>
+        </w:rPr>
+        <w:t>) :- T='*'.</w:t>
+      </w:r>
+    </w:p>
+    <w:p>
+      <w:pPr>
+        <w:spacing w:after="0"/>
+        <w:ind w:left="708"/>
+        <w:jc w:val="both"/>
+        <w:rPr>
+          <w:rFonts w:ascii="Century Schoolbook" w:hAnsi="Century Schoolbook"/>
+          <w:sz w:val="24"/>
+          <w:szCs w:val="24"/>
+        </w:rPr>
+      </w:pPr>
+      <w:proofErr w:type="spellStart"/>
+      <w:r>
+        <w:rPr>
+          <w:rFonts w:ascii="Century Schoolbook" w:hAnsi="Century Schoolbook"/>
+          <w:sz w:val="24"/>
+          <w:szCs w:val="24"/>
+        </w:rPr>
+        <w:t>translate</w:t>
+      </w:r>
+      <w:proofErr w:type="spellEnd"/>
+      <w:r>
+        <w:rPr>
+          <w:rFonts w:ascii="Century Schoolbook" w:hAnsi="Century Schoolbook"/>
+          <w:sz w:val="24"/>
+          <w:szCs w:val="24"/>
+        </w:rPr>
+        <w:t>(</w:t>
+      </w:r>
+      <w:proofErr w:type="gramStart"/>
+      <w:r>
+        <w:rPr>
+          <w:rFonts w:ascii="Century Schoolbook" w:hAnsi="Century Schoolbook"/>
+          <w:sz w:val="24"/>
+          <w:szCs w:val="24"/>
+        </w:rPr>
+        <w:t>A,T</w:t>
+      </w:r>
+      <w:proofErr w:type="gramEnd"/>
+      <w:r>
+        <w:rPr>
+          <w:rFonts w:ascii="Century Schoolbook" w:hAnsi="Century Schoolbook"/>
+          <w:sz w:val="24"/>
+          <w:szCs w:val="24"/>
+        </w:rPr>
+        <w:t>) :- T=A.</w:t>
+      </w:r>
+    </w:p>
+    <w:p>
+      <w:pPr>
+        <w:spacing w:after="0"/>
+        <w:ind w:left="708"/>
+        <w:jc w:val="both"/>
+        <w:rPr>
+          <w:rFonts w:ascii="Century Schoolbook" w:hAnsi="Century Schoolbook"/>
+          <w:sz w:val="24"/>
+          <w:szCs w:val="24"/>
+        </w:rPr>
+      </w:pPr>
+    </w:p>
+    <w:p>
+      <w:pPr>
+        <w:spacing w:after="0"/>
+        <w:ind w:left="708"/>
+        <w:jc w:val="both"/>
+        <w:rPr>
+          <w:rFonts w:ascii="Century Schoolbook" w:hAnsi="Century Schoolbook"/>
+          <w:i/>
+          <w:sz w:val="24"/>
+          <w:szCs w:val="24"/>
+        </w:rPr>
+      </w:pPr>
+      <w:r>
+        <w:rPr>
+          <w:rFonts w:ascii="Century Schoolbook" w:hAnsi="Century Schoolbook"/>
+          <w:i/>
+          <w:sz w:val="24"/>
+          <w:szCs w:val="24"/>
+        </w:rPr>
+        <w:t xml:space="preserve">/*print </w:t>
+      </w:r>
+      <w:proofErr w:type="spellStart"/>
+      <w:r>
+        <w:rPr>
+          <w:rFonts w:ascii="Century Schoolbook" w:hAnsi="Century Schoolbook"/>
+          <w:i/>
+          <w:sz w:val="24"/>
+          <w:szCs w:val="24"/>
+        </w:rPr>
+        <w:t>board</w:t>
+      </w:r>
+      <w:proofErr w:type="spellEnd"/>
+      <w:r>
+        <w:rPr>
+          <w:rFonts w:ascii="Century Schoolbook" w:hAnsi="Century Schoolbook"/>
+          <w:i/>
+          <w:sz w:val="24"/>
+          <w:szCs w:val="24"/>
+        </w:rPr>
+        <w:t>*/</w:t>
+      </w:r>
+    </w:p>
+    <w:p>
+      <w:pPr>
+        <w:spacing w:after="0"/>
+        <w:ind w:left="708"/>
+        <w:jc w:val="both"/>
+        <w:rPr>
+          <w:rFonts w:ascii="Century Schoolbook" w:hAnsi="Century Schoolbook"/>
+          <w:sz w:val="24"/>
+          <w:szCs w:val="24"/>
+        </w:rPr>
+      </w:pPr>
+      <w:proofErr w:type="spellStart"/>
+      <w:r>
+        <w:rPr>
+          <w:rFonts w:ascii="Century Schoolbook" w:hAnsi="Century Schoolbook"/>
+          <w:sz w:val="24"/>
+          <w:szCs w:val="24"/>
+        </w:rPr>
+        <w:t>printBoard</w:t>
+      </w:r>
+      <w:proofErr w:type="spellEnd"/>
+      <w:r>
+        <w:rPr>
+          <w:rFonts w:ascii="Century Schoolbook" w:hAnsi="Century Schoolbook"/>
+          <w:sz w:val="24"/>
+          <w:szCs w:val="24"/>
+        </w:rPr>
+        <w:t>([</w:t>
+      </w:r>
+      <w:proofErr w:type="spellStart"/>
+      <w:r>
+        <w:rPr>
+          <w:rFonts w:ascii="Century Schoolbook" w:hAnsi="Century Schoolbook"/>
+          <w:sz w:val="24"/>
+          <w:szCs w:val="24"/>
+        </w:rPr>
+        <w:t>Head|Tail</w:t>
+      </w:r>
+      <w:proofErr w:type="spellEnd"/>
+      <w:r>
+        <w:rPr>
+          <w:rFonts w:ascii="Century Schoolbook" w:hAnsi="Century Schoolbook"/>
+          <w:sz w:val="24"/>
+          <w:szCs w:val="24"/>
+        </w:rPr>
+        <w:t>]</w:t>
+      </w:r>
+      <w:proofErr w:type="gramStart"/>
+      <w:r>
+        <w:rPr>
+          <w:rFonts w:ascii="Century Schoolbook" w:hAnsi="Century Schoolbook"/>
+          <w:sz w:val="24"/>
+          <w:szCs w:val="24"/>
+        </w:rPr>
+        <w:t>) :</w:t>
+      </w:r>
+      <w:proofErr w:type="gramEnd"/>
+      <w:r>
+        <w:rPr>
+          <w:rFonts w:ascii="Century Schoolbook" w:hAnsi="Century Schoolbook"/>
+          <w:sz w:val="24"/>
+          <w:szCs w:val="24"/>
+        </w:rPr>
+        <w:t>-</w:t>
+      </w:r>
+    </w:p>
+    <w:p>
+      <w:pPr>
+        <w:spacing w:after="0"/>
+        <w:ind w:left="708"/>
+        <w:jc w:val="both"/>
+        <w:rPr>
+          <w:rFonts w:ascii="Century Schoolbook" w:hAnsi="Century Schoolbook"/>
+          <w:sz w:val="24"/>
+          <w:szCs w:val="24"/>
+        </w:rPr>
+      </w:pPr>
+      <w:r>
+        <w:rPr>
+          <w:rFonts w:ascii="Century Schoolbook" w:hAnsi="Century Schoolbook"/>
+          <w:sz w:val="24"/>
+          <w:szCs w:val="24"/>
+        </w:rPr>
+        <w:t xml:space="preserve">    </w:t>
+      </w:r>
+      <w:proofErr w:type="spellStart"/>
+      <w:proofErr w:type="gramStart"/>
+      <w:r>
+        <w:rPr>
+          <w:rFonts w:ascii="Century Schoolbook" w:hAnsi="Century Schoolbook"/>
+          <w:sz w:val="24"/>
+          <w:szCs w:val="24"/>
+        </w:rPr>
+        <w:t>write</w:t>
+      </w:r>
+      <w:proofErr w:type="spellEnd"/>
+      <w:r>
+        <w:rPr>
+          <w:rFonts w:ascii="Century Schoolbook" w:hAnsi="Century Schoolbook"/>
+          <w:sz w:val="24"/>
+          <w:szCs w:val="24"/>
+        </w:rPr>
+        <w:t>(</w:t>
+      </w:r>
+      <w:proofErr w:type="gramEnd"/>
+      <w:r>
+        <w:rPr>
+          <w:rFonts w:ascii="Century Schoolbook" w:hAnsi="Century Schoolbook"/>
+          <w:sz w:val="24"/>
+          <w:szCs w:val="24"/>
+        </w:rPr>
+        <w:t>'|'),</w:t>
+      </w:r>
+    </w:p>
+    <w:p>
+      <w:pPr>
+        <w:spacing w:after="0"/>
+        <w:ind w:left="708"/>
+        <w:jc w:val="both"/>
+        <w:rPr>
+          <w:rFonts w:ascii="Century Schoolbook" w:hAnsi="Century Schoolbook"/>
+          <w:sz w:val="24"/>
+          <w:szCs w:val="24"/>
+        </w:rPr>
+      </w:pPr>
+      <w:r>
+        <w:rPr>
+          <w:rFonts w:ascii="Century Schoolbook" w:hAnsi="Century Schoolbook"/>
+          <w:sz w:val="24"/>
+          <w:szCs w:val="24"/>
+        </w:rPr>
+        <w:t xml:space="preserve">    </w:t>
+      </w:r>
+      <w:proofErr w:type="spellStart"/>
+      <w:r>
+        <w:rPr>
+          <w:rFonts w:ascii="Century Schoolbook" w:hAnsi="Century Schoolbook"/>
+          <w:sz w:val="24"/>
+          <w:szCs w:val="24"/>
+        </w:rPr>
+        <w:t>printLine</w:t>
+      </w:r>
+      <w:proofErr w:type="spellEnd"/>
+      <w:r>
+        <w:rPr>
+          <w:rFonts w:ascii="Century Schoolbook" w:hAnsi="Century Schoolbook"/>
+          <w:sz w:val="24"/>
+          <w:szCs w:val="24"/>
+        </w:rPr>
+        <w:t>(</w:t>
+      </w:r>
+      <w:proofErr w:type="spellStart"/>
+      <w:r>
+        <w:rPr>
+          <w:rFonts w:ascii="Century Schoolbook" w:hAnsi="Century Schoolbook"/>
+          <w:sz w:val="24"/>
+          <w:szCs w:val="24"/>
+        </w:rPr>
+        <w:t>Head</w:t>
+      </w:r>
+      <w:proofErr w:type="spellEnd"/>
+      <w:r>
+        <w:rPr>
+          <w:rFonts w:ascii="Century Schoolbook" w:hAnsi="Century Schoolbook"/>
+          <w:sz w:val="24"/>
+          <w:szCs w:val="24"/>
+        </w:rPr>
+        <w:t>),</w:t>
+      </w:r>
+    </w:p>
+    <w:p>
+      <w:pPr>
+        <w:spacing w:after="0"/>
+        <w:ind w:left="708"/>
+        <w:jc w:val="both"/>
+        <w:rPr>
+          <w:rFonts w:ascii="Century Schoolbook" w:hAnsi="Century Schoolbook"/>
+          <w:sz w:val="24"/>
+          <w:szCs w:val="24"/>
+        </w:rPr>
+      </w:pPr>
+      <w:r>
+        <w:rPr>
+          <w:rFonts w:ascii="Century Schoolbook" w:hAnsi="Century Schoolbook"/>
+          <w:sz w:val="24"/>
+          <w:szCs w:val="24"/>
+        </w:rPr>
+        <w:t xml:space="preserve">    </w:t>
+      </w:r>
+      <w:proofErr w:type="spellStart"/>
+      <w:r>
+        <w:rPr>
+          <w:rFonts w:ascii="Century Schoolbook" w:hAnsi="Century Schoolbook"/>
+          <w:sz w:val="24"/>
+          <w:szCs w:val="24"/>
+        </w:rPr>
+        <w:t>nl</w:t>
+      </w:r>
+      <w:proofErr w:type="spellEnd"/>
+      <w:r>
+        <w:rPr>
+          <w:rFonts w:ascii="Century Schoolbook" w:hAnsi="Century Schoolbook"/>
+          <w:sz w:val="24"/>
+          <w:szCs w:val="24"/>
+        </w:rPr>
+        <w:t>,</w:t>
+      </w:r>
+    </w:p>
+    <w:p>
+      <w:pPr>
+        <w:spacing w:after="0"/>
+        <w:ind w:left="708"/>
+        <w:jc w:val="both"/>
+        <w:rPr>
+          <w:rFonts w:ascii="Century Schoolbook" w:hAnsi="Century Schoolbook"/>
+          <w:sz w:val="24"/>
+          <w:szCs w:val="24"/>
+        </w:rPr>
+      </w:pPr>
+      <w:r>
+        <w:rPr>
+          <w:rFonts w:ascii="Century Schoolbook" w:hAnsi="Century Schoolbook"/>
+          <w:sz w:val="24"/>
+          <w:szCs w:val="24"/>
+        </w:rPr>
+        <w:t xml:space="preserve">    </w:t>
+      </w:r>
+      <w:proofErr w:type="spellStart"/>
+      <w:r>
+        <w:rPr>
+          <w:rFonts w:ascii="Century Schoolbook" w:hAnsi="Century Schoolbook"/>
+          <w:sz w:val="24"/>
+          <w:szCs w:val="24"/>
+        </w:rPr>
+        <w:t>printBoard</w:t>
+      </w:r>
+      <w:proofErr w:type="spellEnd"/>
+      <w:r>
+        <w:rPr>
+          <w:rFonts w:ascii="Century Schoolbook" w:hAnsi="Century Schoolbook"/>
+          <w:sz w:val="24"/>
+          <w:szCs w:val="24"/>
+        </w:rPr>
+        <w:t>(</w:t>
+      </w:r>
+      <w:proofErr w:type="spellStart"/>
+      <w:r>
+        <w:rPr>
+          <w:rFonts w:ascii="Century Schoolbook" w:hAnsi="Century Schoolbook"/>
+          <w:sz w:val="24"/>
+          <w:szCs w:val="24"/>
+        </w:rPr>
+        <w:t>Tail</w:t>
+      </w:r>
+      <w:proofErr w:type="spellEnd"/>
+      <w:r>
+        <w:rPr>
+          <w:rFonts w:ascii="Century Schoolbook" w:hAnsi="Century Schoolbook"/>
+          <w:sz w:val="24"/>
+          <w:szCs w:val="24"/>
+        </w:rPr>
+        <w:t>).</w:t>
+      </w:r>
+    </w:p>
+    <w:p>
+      <w:pPr>
+        <w:spacing w:after="0"/>
+        <w:ind w:left="708"/>
+        <w:jc w:val="both"/>
+        <w:rPr>
+          <w:rFonts w:ascii="Century Schoolbook" w:hAnsi="Century Schoolbook"/>
+          <w:sz w:val="24"/>
+          <w:szCs w:val="24"/>
+        </w:rPr>
+      </w:pPr>
+      <w:proofErr w:type="spellStart"/>
+      <w:proofErr w:type="gramStart"/>
+      <w:r>
+        <w:rPr>
+          <w:rFonts w:ascii="Century Schoolbook" w:hAnsi="Century Schoolbook"/>
+          <w:sz w:val="24"/>
+          <w:szCs w:val="24"/>
+        </w:rPr>
+        <w:t>printBoard</w:t>
+      </w:r>
+      <w:proofErr w:type="spellEnd"/>
+      <w:r>
+        <w:rPr>
+          <w:rFonts w:ascii="Century Schoolbook" w:hAnsi="Century Schoolbook"/>
+          <w:sz w:val="24"/>
+          <w:szCs w:val="24"/>
+        </w:rPr>
+        <w:t>(</w:t>
+      </w:r>
+      <w:proofErr w:type="gramEnd"/>
+      <w:r>
+        <w:rPr>
+          <w:rFonts w:ascii="Century Schoolbook" w:hAnsi="Century Schoolbook"/>
+          <w:sz w:val="24"/>
+          <w:szCs w:val="24"/>
+        </w:rPr>
+        <w:t>[ ]).</w:t>
+      </w:r>
+    </w:p>
+    <w:p>
+      <w:pPr>
+        <w:spacing w:after="0"/>
+        <w:ind w:left="708"/>
+        <w:jc w:val="both"/>
+        <w:rPr>
+          <w:rFonts w:ascii="Century Schoolbook" w:hAnsi="Century Schoolbook"/>
+          <w:sz w:val="24"/>
+          <w:szCs w:val="24"/>
+        </w:rPr>
+      </w:pPr>
+    </w:p>
+    <w:p>
+      <w:pPr>
+        <w:spacing w:after="0"/>
+        <w:ind w:left="708"/>
+        <w:jc w:val="both"/>
+        <w:rPr>
+          <w:rFonts w:ascii="Century Schoolbook" w:hAnsi="Century Schoolbook"/>
+          <w:i/>
+          <w:sz w:val="24"/>
+          <w:szCs w:val="24"/>
+        </w:rPr>
+      </w:pPr>
+      <w:r>
+        <w:rPr>
+          <w:rFonts w:ascii="Century Schoolbook" w:hAnsi="Century Schoolbook"/>
+          <w:i/>
+          <w:sz w:val="24"/>
+          <w:szCs w:val="24"/>
+        </w:rPr>
+        <w:t xml:space="preserve">/*print </w:t>
+      </w:r>
+      <w:proofErr w:type="spellStart"/>
+      <w:r>
+        <w:rPr>
+          <w:rFonts w:ascii="Century Schoolbook" w:hAnsi="Century Schoolbook"/>
+          <w:i/>
+          <w:sz w:val="24"/>
+          <w:szCs w:val="24"/>
+        </w:rPr>
+        <w:t>line</w:t>
+      </w:r>
+      <w:proofErr w:type="spellEnd"/>
+      <w:r>
+        <w:rPr>
+          <w:rFonts w:ascii="Century Schoolbook" w:hAnsi="Century Schoolbook"/>
+          <w:i/>
+          <w:sz w:val="24"/>
+          <w:szCs w:val="24"/>
+        </w:rPr>
+        <w:t xml:space="preserve"> */</w:t>
+      </w:r>
+    </w:p>
+    <w:p>
+      <w:pPr>
+        <w:spacing w:after="0"/>
+        <w:ind w:left="708"/>
+        <w:jc w:val="both"/>
+        <w:rPr>
+          <w:rFonts w:ascii="Century Schoolbook" w:hAnsi="Century Schoolbook"/>
+          <w:sz w:val="24"/>
+          <w:szCs w:val="24"/>
+        </w:rPr>
+      </w:pPr>
+      <w:proofErr w:type="spellStart"/>
+      <w:r>
+        <w:rPr>
+          <w:rFonts w:ascii="Century Schoolbook" w:hAnsi="Century Schoolbook"/>
+          <w:sz w:val="24"/>
+          <w:szCs w:val="24"/>
+        </w:rPr>
+        <w:t>printLine</w:t>
+      </w:r>
+      <w:proofErr w:type="spellEnd"/>
+      <w:r>
+        <w:rPr>
+          <w:rFonts w:ascii="Century Schoolbook" w:hAnsi="Century Schoolbook"/>
+          <w:sz w:val="24"/>
+          <w:szCs w:val="24"/>
+        </w:rPr>
+        <w:t>([</w:t>
+      </w:r>
+      <w:proofErr w:type="spellStart"/>
+      <w:r>
+        <w:rPr>
+          <w:rFonts w:ascii="Century Schoolbook" w:hAnsi="Century Schoolbook"/>
+          <w:sz w:val="24"/>
+          <w:szCs w:val="24"/>
+        </w:rPr>
+        <w:t>Head|Tail</w:t>
+      </w:r>
+      <w:proofErr w:type="spellEnd"/>
+      <w:r>
+        <w:rPr>
+          <w:rFonts w:ascii="Century Schoolbook" w:hAnsi="Century Schoolbook"/>
+          <w:sz w:val="24"/>
+          <w:szCs w:val="24"/>
+        </w:rPr>
+        <w:t>]</w:t>
+      </w:r>
+      <w:proofErr w:type="gramStart"/>
+      <w:r>
+        <w:rPr>
+          <w:rFonts w:ascii="Century Schoolbook" w:hAnsi="Century Schoolbook"/>
+          <w:sz w:val="24"/>
+          <w:szCs w:val="24"/>
+        </w:rPr>
+        <w:t>) :</w:t>
+      </w:r>
+      <w:proofErr w:type="gramEnd"/>
+      <w:r>
+        <w:rPr>
+          <w:rFonts w:ascii="Century Schoolbook" w:hAnsi="Century Schoolbook"/>
+          <w:sz w:val="24"/>
+          <w:szCs w:val="24"/>
+        </w:rPr>
+        <w:t>-</w:t>
+      </w:r>
+    </w:p>
+    <w:p>
+      <w:pPr>
+        <w:spacing w:after="0"/>
+        <w:ind w:left="708"/>
+        <w:jc w:val="both"/>
+        <w:rPr>
+          <w:rFonts w:ascii="Century Schoolbook" w:hAnsi="Century Schoolbook"/>
+          <w:sz w:val="24"/>
+          <w:szCs w:val="24"/>
+        </w:rPr>
+      </w:pPr>
+      <w:r>
+        <w:rPr>
+          <w:rFonts w:ascii="Century Schoolbook" w:hAnsi="Century Schoolbook"/>
+          <w:sz w:val="24"/>
+          <w:szCs w:val="24"/>
+        </w:rPr>
+        <w:t xml:space="preserve">    </w:t>
+      </w:r>
+      <w:proofErr w:type="spellStart"/>
+      <w:r>
+        <w:rPr>
+          <w:rFonts w:ascii="Century Schoolbook" w:hAnsi="Century Schoolbook"/>
+          <w:sz w:val="24"/>
+          <w:szCs w:val="24"/>
+        </w:rPr>
+        <w:t>translate</w:t>
+      </w:r>
+      <w:proofErr w:type="spellEnd"/>
+      <w:r>
+        <w:rPr>
+          <w:rFonts w:ascii="Century Schoolbook" w:hAnsi="Century Schoolbook"/>
+          <w:sz w:val="24"/>
+          <w:szCs w:val="24"/>
+        </w:rPr>
+        <w:t>(</w:t>
+      </w:r>
+      <w:proofErr w:type="spellStart"/>
+      <w:proofErr w:type="gramStart"/>
+      <w:r>
+        <w:rPr>
+          <w:rFonts w:ascii="Century Schoolbook" w:hAnsi="Century Schoolbook"/>
+          <w:sz w:val="24"/>
+          <w:szCs w:val="24"/>
+        </w:rPr>
+        <w:t>Head,T</w:t>
+      </w:r>
+      <w:proofErr w:type="spellEnd"/>
+      <w:proofErr w:type="gramEnd"/>
+      <w:r>
+        <w:rPr>
+          <w:rFonts w:ascii="Century Schoolbook" w:hAnsi="Century Schoolbook"/>
+          <w:sz w:val="24"/>
+          <w:szCs w:val="24"/>
+        </w:rPr>
+        <w:t>),</w:t>
+      </w:r>
+    </w:p>
+    <w:p>
+      <w:pPr>
+        <w:spacing w:after="0"/>
+        <w:ind w:left="708"/>
+        <w:jc w:val="both"/>
+        <w:rPr>
+          <w:rFonts w:ascii="Century Schoolbook" w:hAnsi="Century Schoolbook"/>
+          <w:sz w:val="24"/>
+          <w:szCs w:val="24"/>
+        </w:rPr>
+      </w:pPr>
+      <w:r>
+        <w:rPr>
+          <w:rFonts w:ascii="Century Schoolbook" w:hAnsi="Century Schoolbook"/>
+          <w:sz w:val="24"/>
+          <w:szCs w:val="24"/>
+        </w:rPr>
+        <w:t xml:space="preserve">    </w:t>
+      </w:r>
+      <w:proofErr w:type="spellStart"/>
+      <w:r>
+        <w:rPr>
+          <w:rFonts w:ascii="Century Schoolbook" w:hAnsi="Century Schoolbook"/>
+          <w:sz w:val="24"/>
+          <w:szCs w:val="24"/>
+        </w:rPr>
+        <w:t>write</w:t>
+      </w:r>
+      <w:proofErr w:type="spellEnd"/>
+      <w:r>
+        <w:rPr>
+          <w:rFonts w:ascii="Century Schoolbook" w:hAnsi="Century Schoolbook"/>
+          <w:sz w:val="24"/>
+          <w:szCs w:val="24"/>
+        </w:rPr>
+        <w:t>(T),</w:t>
+      </w:r>
+    </w:p>
+    <w:p>
+      <w:pPr>
+        <w:spacing w:after="0"/>
+        <w:ind w:left="708"/>
+        <w:jc w:val="both"/>
+        <w:rPr>
+          <w:rFonts w:ascii="Century Schoolbook" w:hAnsi="Century Schoolbook"/>
+          <w:sz w:val="24"/>
+          <w:szCs w:val="24"/>
+        </w:rPr>
+      </w:pPr>
+      <w:r>
+        <w:rPr>
+          <w:rFonts w:ascii="Century Schoolbook" w:hAnsi="Century Schoolbook"/>
+          <w:sz w:val="24"/>
+          <w:szCs w:val="24"/>
+        </w:rPr>
+        <w:t xml:space="preserve">    </w:t>
+      </w:r>
+      <w:proofErr w:type="spellStart"/>
+      <w:proofErr w:type="gramStart"/>
+      <w:r>
+        <w:rPr>
+          <w:rFonts w:ascii="Century Schoolbook" w:hAnsi="Century Schoolbook"/>
+          <w:sz w:val="24"/>
+          <w:szCs w:val="24"/>
+        </w:rPr>
+        <w:t>write</w:t>
+      </w:r>
+      <w:proofErr w:type="spellEnd"/>
+      <w:r>
+        <w:rPr>
+          <w:rFonts w:ascii="Century Schoolbook" w:hAnsi="Century Schoolbook"/>
+          <w:sz w:val="24"/>
+          <w:szCs w:val="24"/>
+        </w:rPr>
+        <w:t>(</w:t>
+      </w:r>
+      <w:proofErr w:type="gramEnd"/>
+      <w:r>
+        <w:rPr>
+          <w:rFonts w:ascii="Century Schoolbook" w:hAnsi="Century Schoolbook"/>
+          <w:sz w:val="24"/>
+          <w:szCs w:val="24"/>
+        </w:rPr>
+        <w:t>'|'),</w:t>
+      </w:r>
+    </w:p>
+    <w:p>
+      <w:pPr>
+        <w:spacing w:after="0"/>
+        <w:ind w:left="708"/>
+        <w:jc w:val="both"/>
+        <w:rPr>
+          <w:rFonts w:ascii="Century Schoolbook" w:hAnsi="Century Schoolbook"/>
+          <w:sz w:val="24"/>
+          <w:szCs w:val="24"/>
+        </w:rPr>
+      </w:pPr>
+      <w:r>
+        <w:rPr>
+          <w:rFonts w:ascii="Century Schoolbook" w:hAnsi="Century Schoolbook"/>
+          <w:sz w:val="24"/>
+          <w:szCs w:val="24"/>
+        </w:rPr>
+        <w:t xml:space="preserve">    </w:t>
+      </w:r>
+      <w:proofErr w:type="spellStart"/>
+      <w:r>
+        <w:rPr>
+          <w:rFonts w:ascii="Century Schoolbook" w:hAnsi="Century Schoolbook"/>
+          <w:sz w:val="24"/>
+          <w:szCs w:val="24"/>
+        </w:rPr>
+        <w:t>printLine</w:t>
+      </w:r>
+      <w:proofErr w:type="spellEnd"/>
+      <w:r>
+        <w:rPr>
+          <w:rFonts w:ascii="Century Schoolbook" w:hAnsi="Century Schoolbook"/>
+          <w:sz w:val="24"/>
+          <w:szCs w:val="24"/>
+        </w:rPr>
+        <w:t>(</w:t>
+      </w:r>
+      <w:proofErr w:type="spellStart"/>
+      <w:r>
+        <w:rPr>
+          <w:rFonts w:ascii="Century Schoolbook" w:hAnsi="Century Schoolbook"/>
+          <w:sz w:val="24"/>
+          <w:szCs w:val="24"/>
+        </w:rPr>
+        <w:t>Tail</w:t>
+      </w:r>
+      <w:proofErr w:type="spellEnd"/>
+      <w:r>
+        <w:rPr>
+          <w:rFonts w:ascii="Century Schoolbook" w:hAnsi="Century Schoolbook"/>
+          <w:sz w:val="24"/>
+          <w:szCs w:val="24"/>
+        </w:rPr>
+        <w:t>).</w:t>
+      </w:r>
+    </w:p>
+    <w:p>
+      <w:pPr>
+        <w:spacing w:after="0"/>
+        <w:ind w:left="708"/>
+        <w:jc w:val="both"/>
+        <w:rPr>
+          <w:rFonts w:ascii="Century Schoolbook" w:hAnsi="Century Schoolbook"/>
+          <w:sz w:val="24"/>
+          <w:szCs w:val="24"/>
+        </w:rPr>
+      </w:pPr>
+      <w:proofErr w:type="spellStart"/>
+      <w:proofErr w:type="gramStart"/>
+      <w:r>
+        <w:rPr>
+          <w:rFonts w:ascii="Century Schoolbook" w:hAnsi="Century Schoolbook"/>
+          <w:sz w:val="24"/>
+          <w:szCs w:val="24"/>
+        </w:rPr>
+        <w:t>printLine</w:t>
+      </w:r>
+      <w:proofErr w:type="spellEnd"/>
+      <w:r>
+        <w:rPr>
+          <w:rFonts w:ascii="Century Schoolbook" w:hAnsi="Century Schoolbook"/>
+          <w:sz w:val="24"/>
+          <w:szCs w:val="24"/>
+        </w:rPr>
+        <w:t>(</w:t>
+      </w:r>
+      <w:proofErr w:type="gramEnd"/>
+      <w:r>
+        <w:rPr>
+          <w:rFonts w:ascii="Century Schoolbook" w:hAnsi="Century Schoolbook"/>
+          <w:sz w:val="24"/>
+          <w:szCs w:val="24"/>
+        </w:rPr>
+        <w:t>[ ]).</w:t>
+      </w:r>
+    </w:p>
+    <w:p>
+      <w:pPr>
+        <w:rPr>
+          <w:rFonts w:ascii="Century Schoolbook" w:hAnsi="Century Schoolbook"/>
+          <w:sz w:val="24"/>
+          <w:szCs w:val="24"/>
+        </w:rPr>
+      </w:pPr>
+    </w:p>
+    <w:p>
+      <w:pPr>
+        <w:rPr>
+          <w:rFonts w:ascii="Century Schoolbook" w:hAnsi="Century Schoolbook"/>
+        </w:rPr>
+      </w:pPr>
+      <w:r>
+        <w:rPr>
+          <w:rFonts w:ascii="Century Schoolbook" w:hAnsi="Century Schoolbook"/>
+          <w:sz w:val="24"/>
+          <w:szCs w:val="24"/>
+        </w:rPr>
+        <w:t>O output produzido está ilustrado nas imagens da página anterior.</w:t>
+      </w:r>
       <w:r>
         <w:rPr>
           <w:rFonts w:ascii="Century Schoolbook" w:hAnsi="Century Schoolbook"/>
@@ -4110,9 +6293,9 @@
       </w:pPr>
     </w:p>
     <w:sectPr>
-      <w:footerReference w:type="default" r:id="rId12"/>
-      <w:headerReference w:type="first" r:id="rId13"/>
-      <w:footerReference w:type="first" r:id="rId14"/>
+      <w:footerReference w:type="default" r:id="rId15"/>
+      <w:headerReference w:type="first" r:id="rId16"/>
+      <w:footerReference w:type="first" r:id="rId17"/>
       <w:pgSz w:w="11906" w:h="16838"/>
       <w:pgMar w:top="1417" w:right="1701" w:bottom="1417" w:left="1701" w:header="708" w:footer="708" w:gutter="0"/>
       <w:pgNumType w:start="0"/>
@@ -4125,7 +6308,7 @@
 </file>
 
 <file path=word/endnotes.xml><?xml version="1.0" encoding="utf-8"?>
-<w:endnotes xmlns:wpc="http://schemas.microsoft.com/office/word/2010/wordprocessingCanvas" xmlns:mo="http://schemas.microsoft.com/office/mac/office/2008/main" xmlns:mc="http://schemas.openxmlformats.org/markup-compatibility/2006" xmlns:mv="urn:schemas-microsoft-com:mac:vml" xmlns:o="urn:schemas-microsoft-com:office:office" xmlns:r="http://schemas.openxmlformats.org/officeDocument/2006/relationships" xmlns:m="http://schemas.openxmlformats.org/officeDocument/2006/math" xmlns:v="urn:schemas-microsoft-com:vml" xmlns:wp14="http://schemas.microsoft.com/office/word/2010/wordprocessingDrawing" xmlns:wp="http://schemas.openxmlformats.org/drawingml/2006/wordprocessingDrawing" xmlns:w10="urn:schemas-microsoft-com:office:word" xmlns:w="http://schemas.openxmlformats.org/wordprocessingml/2006/main" xmlns:w14="http://schemas.microsoft.com/office/word/2010/wordml" xmlns:w15="http://schemas.microsoft.com/office/word/2012/wordml" xmlns:wpg="http://schemas.microsoft.com/office/word/2010/wordprocessingGroup" xmlns:wpi="http://schemas.microsoft.com/office/word/2010/wordprocessingInk" xmlns:wne="http://schemas.microsoft.com/office/word/2006/wordml" xmlns:wps="http://schemas.microsoft.com/office/word/2010/wordprocessingShape" mc:Ignorable="w14 w15 wp14">
+<w:endnotes xmlns:wpc="http://schemas.microsoft.com/office/word/2010/wordprocessingCanvas" xmlns:cx="http://schemas.microsoft.com/office/drawing/2014/chartex" xmlns:cx1="http://schemas.microsoft.com/office/drawing/2015/9/8/chartex" xmlns:cx2="http://schemas.microsoft.com/office/drawing/2015/10/21/chartex" xmlns:cx3="http://schemas.microsoft.com/office/drawing/2016/5/9/chartex" xmlns:cx4="http://schemas.microsoft.com/office/drawing/2016/5/10/chartex" xmlns:cx5="http://schemas.microsoft.com/office/drawing/2016/5/11/chartex" xmlns:cx6="http://schemas.microsoft.com/office/drawing/2016/5/12/chartex" xmlns:cx7="http://schemas.microsoft.com/office/drawing/2016/5/13/chartex" xmlns:cx8="http://schemas.microsoft.com/office/drawing/2016/5/14/chartex" xmlns:mc="http://schemas.openxmlformats.org/markup-compatibility/2006" xmlns:aink="http://schemas.microsoft.com/office/drawing/2016/ink" xmlns:am3d="http://schemas.microsoft.com/office/drawing/2017/model3d" xmlns:o="urn:schemas-microsoft-com:office:office" xmlns:r="http://schemas.openxmlformats.org/officeDocument/2006/relationships" xmlns:m="http://schemas.openxmlformats.org/officeDocument/2006/math" xmlns:v="urn:schemas-microsoft-com:vml" xmlns:wp14="http://schemas.microsoft.com/office/word/2010/wordprocessingDrawing" xmlns:wp="http://schemas.openxmlformats.org/drawingml/2006/wordprocessingDrawing" xmlns:w10="urn:schemas-microsoft-com:office:word" xmlns:w="http://schemas.openxmlformats.org/wordprocessingml/2006/main" xmlns:w14="http://schemas.microsoft.com/office/word/2010/wordml" xmlns:w15="http://schemas.microsoft.com/office/word/2012/wordml" xmlns:w16cid="http://schemas.microsoft.com/office/word/2016/wordml/cid" xmlns:w16se="http://schemas.microsoft.com/office/word/2015/wordml/symex" xmlns:wpg="http://schemas.microsoft.com/office/word/2010/wordprocessingGroup" xmlns:wpi="http://schemas.microsoft.com/office/word/2010/wordprocessingInk" xmlns:wne="http://schemas.microsoft.com/office/word/2006/wordml" xmlns:wps="http://schemas.microsoft.com/office/word/2010/wordprocessingShape" mc:Ignorable="w14 w15 w16se w16cid wp14">
   <w:endnote w:type="separator" w:id="-1">
     <w:p>
       <w:pPr>
@@ -4150,10 +6333,10 @@
 </file>
 
 <file path=word/footer1.xml><?xml version="1.0" encoding="utf-8"?>
-<w:ftr xmlns:wpc="http://schemas.microsoft.com/office/word/2010/wordprocessingCanvas" xmlns:mo="http://schemas.microsoft.com/office/mac/office/2008/main" xmlns:mc="http://schemas.openxmlformats.org/markup-compatibility/2006" xmlns:mv="urn:schemas-microsoft-com:mac:vml" xmlns:o="urn:schemas-microsoft-com:office:office" xmlns:r="http://schemas.openxmlformats.org/officeDocument/2006/relationships" xmlns:m="http://schemas.openxmlformats.org/officeDocument/2006/math" xmlns:v="urn:schemas-microsoft-com:vml" xmlns:wp14="http://schemas.microsoft.com/office/word/2010/wordprocessingDrawing" xmlns:wp="http://schemas.openxmlformats.org/drawingml/2006/wordprocessingDrawing" xmlns:w10="urn:schemas-microsoft-com:office:word" xmlns:w="http://schemas.openxmlformats.org/wordprocessingml/2006/main" xmlns:w14="http://schemas.microsoft.com/office/word/2010/wordml" xmlns:w15="http://schemas.microsoft.com/office/word/2012/wordml" xmlns:wpg="http://schemas.microsoft.com/office/word/2010/wordprocessingGroup" xmlns:wpi="http://schemas.microsoft.com/office/word/2010/wordprocessingInk" xmlns:wne="http://schemas.microsoft.com/office/word/2006/wordml" xmlns:wps="http://schemas.microsoft.com/office/word/2010/wordprocessingShape" mc:Ignorable="w14 w15 wp14">
+<w:ftr xmlns:wpc="http://schemas.microsoft.com/office/word/2010/wordprocessingCanvas" xmlns:cx="http://schemas.microsoft.com/office/drawing/2014/chartex" xmlns:cx1="http://schemas.microsoft.com/office/drawing/2015/9/8/chartex" xmlns:cx2="http://schemas.microsoft.com/office/drawing/2015/10/21/chartex" xmlns:cx3="http://schemas.microsoft.com/office/drawing/2016/5/9/chartex" xmlns:cx4="http://schemas.microsoft.com/office/drawing/2016/5/10/chartex" xmlns:cx5="http://schemas.microsoft.com/office/drawing/2016/5/11/chartex" xmlns:cx6="http://schemas.microsoft.com/office/drawing/2016/5/12/chartex" xmlns:cx7="http://schemas.microsoft.com/office/drawing/2016/5/13/chartex" xmlns:cx8="http://schemas.microsoft.com/office/drawing/2016/5/14/chartex" xmlns:mc="http://schemas.openxmlformats.org/markup-compatibility/2006" xmlns:aink="http://schemas.microsoft.com/office/drawing/2016/ink" xmlns:am3d="http://schemas.microsoft.com/office/drawing/2017/model3d" xmlns:o="urn:schemas-microsoft-com:office:office" xmlns:r="http://schemas.openxmlformats.org/officeDocument/2006/relationships" xmlns:m="http://schemas.openxmlformats.org/officeDocument/2006/math" xmlns:v="urn:schemas-microsoft-com:vml" xmlns:wp14="http://schemas.microsoft.com/office/word/2010/wordprocessingDrawing" xmlns:wp="http://schemas.openxmlformats.org/drawingml/2006/wordprocessingDrawing" xmlns:w10="urn:schemas-microsoft-com:office:word" xmlns:w="http://schemas.openxmlformats.org/wordprocessingml/2006/main" xmlns:w14="http://schemas.microsoft.com/office/word/2010/wordml" xmlns:w15="http://schemas.microsoft.com/office/word/2012/wordml" xmlns:w16cid="http://schemas.microsoft.com/office/word/2016/wordml/cid" xmlns:w16se="http://schemas.microsoft.com/office/word/2015/wordml/symex" xmlns:wpg="http://schemas.microsoft.com/office/word/2010/wordprocessingGroup" xmlns:wpi="http://schemas.microsoft.com/office/word/2010/wordprocessingInk" xmlns:wne="http://schemas.microsoft.com/office/word/2006/wordml" xmlns:wps="http://schemas.microsoft.com/office/word/2010/wordprocessingShape" mc:Ignorable="w14 w15 w16se w16cid wp14">
   <w:p>
     <w:pPr>
-      <w:pStyle w:val="Footer"/>
+      <w:pStyle w:val="Rodap"/>
       <w:jc w:val="right"/>
       <w:rPr>
         <w:rFonts w:ascii="Century Schoolbook" w:hAnsi="Century Schoolbook"/>
@@ -4209,7 +6392,7 @@
             <w:noProof/>
             <w:lang w:val="pt-BR"/>
           </w:rPr>
-          <w:t>7</w:t>
+          <w:t>1</w:t>
         </w:r>
         <w:r>
           <w:rPr>
@@ -4230,17 +6413,17 @@
   </w:p>
   <w:p>
     <w:pPr>
-      <w:pStyle w:val="Footer"/>
+      <w:pStyle w:val="Rodap"/>
     </w:pPr>
   </w:p>
 </w:ftr>
 </file>
 
 <file path=word/footer2.xml><?xml version="1.0" encoding="utf-8"?>
-<w:ftr xmlns:wpc="http://schemas.microsoft.com/office/word/2010/wordprocessingCanvas" xmlns:mo="http://schemas.microsoft.com/office/mac/office/2008/main" xmlns:mc="http://schemas.openxmlformats.org/markup-compatibility/2006" xmlns:mv="urn:schemas-microsoft-com:mac:vml" xmlns:o="urn:schemas-microsoft-com:office:office" xmlns:r="http://schemas.openxmlformats.org/officeDocument/2006/relationships" xmlns:m="http://schemas.openxmlformats.org/officeDocument/2006/math" xmlns:v="urn:schemas-microsoft-com:vml" xmlns:wp14="http://schemas.microsoft.com/office/word/2010/wordprocessingDrawing" xmlns:wp="http://schemas.openxmlformats.org/drawingml/2006/wordprocessingDrawing" xmlns:w10="urn:schemas-microsoft-com:office:word" xmlns:w="http://schemas.openxmlformats.org/wordprocessingml/2006/main" xmlns:w14="http://schemas.microsoft.com/office/word/2010/wordml" xmlns:w15="http://schemas.microsoft.com/office/word/2012/wordml" xmlns:wpg="http://schemas.microsoft.com/office/word/2010/wordprocessingGroup" xmlns:wpi="http://schemas.microsoft.com/office/word/2010/wordprocessingInk" xmlns:wne="http://schemas.microsoft.com/office/word/2006/wordml" xmlns:wps="http://schemas.microsoft.com/office/word/2010/wordprocessingShape" mc:Ignorable="w14 w15 wp14">
+<w:ftr xmlns:wpc="http://schemas.microsoft.com/office/word/2010/wordprocessingCanvas" xmlns:cx="http://schemas.microsoft.com/office/drawing/2014/chartex" xmlns:cx1="http://schemas.microsoft.com/office/drawing/2015/9/8/chartex" xmlns:cx2="http://schemas.microsoft.com/office/drawing/2015/10/21/chartex" xmlns:cx3="http://schemas.microsoft.com/office/drawing/2016/5/9/chartex" xmlns:cx4="http://schemas.microsoft.com/office/drawing/2016/5/10/chartex" xmlns:cx5="http://schemas.microsoft.com/office/drawing/2016/5/11/chartex" xmlns:cx6="http://schemas.microsoft.com/office/drawing/2016/5/12/chartex" xmlns:cx7="http://schemas.microsoft.com/office/drawing/2016/5/13/chartex" xmlns:cx8="http://schemas.microsoft.com/office/drawing/2016/5/14/chartex" xmlns:mc="http://schemas.openxmlformats.org/markup-compatibility/2006" xmlns:aink="http://schemas.microsoft.com/office/drawing/2016/ink" xmlns:am3d="http://schemas.microsoft.com/office/drawing/2017/model3d" xmlns:o="urn:schemas-microsoft-com:office:office" xmlns:r="http://schemas.openxmlformats.org/officeDocument/2006/relationships" xmlns:m="http://schemas.openxmlformats.org/officeDocument/2006/math" xmlns:v="urn:schemas-microsoft-com:vml" xmlns:wp14="http://schemas.microsoft.com/office/word/2010/wordprocessingDrawing" xmlns:wp="http://schemas.openxmlformats.org/drawingml/2006/wordprocessingDrawing" xmlns:w10="urn:schemas-microsoft-com:office:word" xmlns:w="http://schemas.openxmlformats.org/wordprocessingml/2006/main" xmlns:w14="http://schemas.microsoft.com/office/word/2010/wordml" xmlns:w15="http://schemas.microsoft.com/office/word/2012/wordml" xmlns:w16cid="http://schemas.microsoft.com/office/word/2016/wordml/cid" xmlns:w16se="http://schemas.microsoft.com/office/word/2015/wordml/symex" xmlns:wpg="http://schemas.microsoft.com/office/word/2010/wordprocessingGroup" xmlns:wpi="http://schemas.microsoft.com/office/word/2010/wordprocessingInk" xmlns:wne="http://schemas.microsoft.com/office/word/2006/wordml" xmlns:wps="http://schemas.microsoft.com/office/word/2010/wordprocessingShape" mc:Ignorable="w14 w15 w16se w16cid wp14">
   <w:p>
     <w:pPr>
-      <w:pStyle w:val="Footer"/>
+      <w:pStyle w:val="Rodap"/>
     </w:pPr>
     <w:r>
       <w:rPr>
@@ -4313,7 +6496,7 @@
             </wp:anchor>
           </w:drawing>
         </mc:Choice>
-        <mc:Fallback xmlns:w16se="http://schemas.microsoft.com/office/word/2015/wordml/symex" xmlns:w16cid="http://schemas.microsoft.com/office/word/2016/wordml/cid" xmlns:am3d="http://schemas.microsoft.com/office/drawing/2017/model3d" xmlns:aink="http://schemas.microsoft.com/office/drawing/2016/ink" xmlns:cx8="http://schemas.microsoft.com/office/drawing/2016/5/14/chartex" xmlns:cx7="http://schemas.microsoft.com/office/drawing/2016/5/13/chartex" xmlns:cx6="http://schemas.microsoft.com/office/drawing/2016/5/12/chartex" xmlns:cx5="http://schemas.microsoft.com/office/drawing/2016/5/11/chartex" xmlns:cx4="http://schemas.microsoft.com/office/drawing/2016/5/10/chartex" xmlns:cx3="http://schemas.microsoft.com/office/drawing/2016/5/9/chartex" xmlns:cx2="http://schemas.microsoft.com/office/drawing/2015/10/21/chartex" xmlns:cx1="http://schemas.microsoft.com/office/drawing/2015/9/8/chartex" xmlns:cx="http://schemas.microsoft.com/office/drawing/2014/chartex">
+        <mc:Fallback xmlns:mo="http://schemas.microsoft.com/office/mac/office/2008/main" xmlns:mv="urn:schemas-microsoft-com:mac:vml">
           <w:pict>
             <v:rect w14:anchorId="5BAB2880" id="Retângulo 15" o:spid="_x0000_s1026" style="position:absolute;margin-left:0;margin-top:7.45pt;width:595.85pt;height:12.4pt;z-index:251667456;visibility:visible;mso-wrap-style:square;mso-height-percent:0;mso-wrap-distance-left:9pt;mso-wrap-distance-top:0;mso-wrap-distance-right:9pt;mso-wrap-distance-bottom:0;mso-position-horizontal:left;mso-position-horizontal-relative:page;mso-position-vertical:absolute;mso-position-vertical-relative:text;mso-height-percent:0;mso-height-relative:margin;v-text-anchor:middle" o:gfxdata="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" fillcolor="#a83520" stroked="f" strokeweight="1pt">
               <w10:wrap anchorx="page"/>
@@ -4327,7 +6510,7 @@
 </file>
 
 <file path=word/footnotes.xml><?xml version="1.0" encoding="utf-8"?>
-<w:footnotes xmlns:wpc="http://schemas.microsoft.com/office/word/2010/wordprocessingCanvas" xmlns:mo="http://schemas.microsoft.com/office/mac/office/2008/main" xmlns:mc="http://schemas.openxmlformats.org/markup-compatibility/2006" xmlns:mv="urn:schemas-microsoft-com:mac:vml" xmlns:o="urn:schemas-microsoft-com:office:office" xmlns:r="http://schemas.openxmlformats.org/officeDocument/2006/relationships" xmlns:m="http://schemas.openxmlformats.org/officeDocument/2006/math" xmlns:v="urn:schemas-microsoft-com:vml" xmlns:wp14="http://schemas.microsoft.com/office/word/2010/wordprocessingDrawing" xmlns:wp="http://schemas.openxmlformats.org/drawingml/2006/wordprocessingDrawing" xmlns:w10="urn:schemas-microsoft-com:office:word" xmlns:w="http://schemas.openxmlformats.org/wordprocessingml/2006/main" xmlns:w14="http://schemas.microsoft.com/office/word/2010/wordml" xmlns:w15="http://schemas.microsoft.com/office/word/2012/wordml" xmlns:wpg="http://schemas.microsoft.com/office/word/2010/wordprocessingGroup" xmlns:wpi="http://schemas.microsoft.com/office/word/2010/wordprocessingInk" xmlns:wne="http://schemas.microsoft.com/office/word/2006/wordml" xmlns:wps="http://schemas.microsoft.com/office/word/2010/wordprocessingShape" mc:Ignorable="w14 w15 wp14">
+<w:footnotes xmlns:wpc="http://schemas.microsoft.com/office/word/2010/wordprocessingCanvas" xmlns:cx="http://schemas.microsoft.com/office/drawing/2014/chartex" xmlns:cx1="http://schemas.microsoft.com/office/drawing/2015/9/8/chartex" xmlns:cx2="http://schemas.microsoft.com/office/drawing/2015/10/21/chartex" xmlns:cx3="http://schemas.microsoft.com/office/drawing/2016/5/9/chartex" xmlns:cx4="http://schemas.microsoft.com/office/drawing/2016/5/10/chartex" xmlns:cx5="http://schemas.microsoft.com/office/drawing/2016/5/11/chartex" xmlns:cx6="http://schemas.microsoft.com/office/drawing/2016/5/12/chartex" xmlns:cx7="http://schemas.microsoft.com/office/drawing/2016/5/13/chartex" xmlns:cx8="http://schemas.microsoft.com/office/drawing/2016/5/14/chartex" xmlns:mc="http://schemas.openxmlformats.org/markup-compatibility/2006" xmlns:aink="http://schemas.microsoft.com/office/drawing/2016/ink" xmlns:am3d="http://schemas.microsoft.com/office/drawing/2017/model3d" xmlns:o="urn:schemas-microsoft-com:office:office" xmlns:r="http://schemas.openxmlformats.org/officeDocument/2006/relationships" xmlns:m="http://schemas.openxmlformats.org/officeDocument/2006/math" xmlns:v="urn:schemas-microsoft-com:vml" xmlns:wp14="http://schemas.microsoft.com/office/word/2010/wordprocessingDrawing" xmlns:wp="http://schemas.openxmlformats.org/drawingml/2006/wordprocessingDrawing" xmlns:w10="urn:schemas-microsoft-com:office:word" xmlns:w="http://schemas.openxmlformats.org/wordprocessingml/2006/main" xmlns:w14="http://schemas.microsoft.com/office/word/2010/wordml" xmlns:w15="http://schemas.microsoft.com/office/word/2012/wordml" xmlns:w16cid="http://schemas.microsoft.com/office/word/2016/wordml/cid" xmlns:w16se="http://schemas.microsoft.com/office/word/2015/wordml/symex" xmlns:wpg="http://schemas.microsoft.com/office/word/2010/wordprocessingGroup" xmlns:wpi="http://schemas.microsoft.com/office/word/2010/wordprocessingInk" xmlns:wne="http://schemas.microsoft.com/office/word/2006/wordml" xmlns:wps="http://schemas.microsoft.com/office/word/2010/wordprocessingShape" mc:Ignorable="w14 w15 w16se w16cid wp14">
   <w:footnote w:type="separator" w:id="-1">
     <w:p>
       <w:pPr>
@@ -4352,10 +6535,10 @@
 </file>
 
 <file path=word/header1.xml><?xml version="1.0" encoding="utf-8"?>
-<w:hdr xmlns:wpc="http://schemas.microsoft.com/office/word/2010/wordprocessingCanvas" xmlns:mo="http://schemas.microsoft.com/office/mac/office/2008/main" xmlns:mc="http://schemas.openxmlformats.org/markup-compatibility/2006" xmlns:mv="urn:schemas-microsoft-com:mac:vml" xmlns:o="urn:schemas-microsoft-com:office:office" xmlns:r="http://schemas.openxmlformats.org/officeDocument/2006/relationships" xmlns:m="http://schemas.openxmlformats.org/officeDocument/2006/math" xmlns:v="urn:schemas-microsoft-com:vml" xmlns:wp14="http://schemas.microsoft.com/office/word/2010/wordprocessingDrawing" xmlns:wp="http://schemas.openxmlformats.org/drawingml/2006/wordprocessingDrawing" xmlns:w10="urn:schemas-microsoft-com:office:word" xmlns:w="http://schemas.openxmlformats.org/wordprocessingml/2006/main" xmlns:w14="http://schemas.microsoft.com/office/word/2010/wordml" xmlns:w15="http://schemas.microsoft.com/office/word/2012/wordml" xmlns:wpg="http://schemas.microsoft.com/office/word/2010/wordprocessingGroup" xmlns:wpi="http://schemas.microsoft.com/office/word/2010/wordprocessingInk" xmlns:wne="http://schemas.microsoft.com/office/word/2006/wordml" xmlns:wps="http://schemas.microsoft.com/office/word/2010/wordprocessingShape" mc:Ignorable="w14 w15 wp14">
+<w:hdr xmlns:wpc="http://schemas.microsoft.com/office/word/2010/wordprocessingCanvas" xmlns:cx="http://schemas.microsoft.com/office/drawing/2014/chartex" xmlns:cx1="http://schemas.microsoft.com/office/drawing/2015/9/8/chartex" xmlns:cx2="http://schemas.microsoft.com/office/drawing/2015/10/21/chartex" xmlns:cx3="http://schemas.microsoft.com/office/drawing/2016/5/9/chartex" xmlns:cx4="http://schemas.microsoft.com/office/drawing/2016/5/10/chartex" xmlns:cx5="http://schemas.microsoft.com/office/drawing/2016/5/11/chartex" xmlns:cx6="http://schemas.microsoft.com/office/drawing/2016/5/12/chartex" xmlns:cx7="http://schemas.microsoft.com/office/drawing/2016/5/13/chartex" xmlns:cx8="http://schemas.microsoft.com/office/drawing/2016/5/14/chartex" xmlns:mc="http://schemas.openxmlformats.org/markup-compatibility/2006" xmlns:aink="http://schemas.microsoft.com/office/drawing/2016/ink" xmlns:am3d="http://schemas.microsoft.com/office/drawing/2017/model3d" xmlns:o="urn:schemas-microsoft-com:office:office" xmlns:r="http://schemas.openxmlformats.org/officeDocument/2006/relationships" xmlns:m="http://schemas.openxmlformats.org/officeDocument/2006/math" xmlns:v="urn:schemas-microsoft-com:vml" xmlns:wp14="http://schemas.microsoft.com/office/word/2010/wordprocessingDrawing" xmlns:wp="http://schemas.openxmlformats.org/drawingml/2006/wordprocessingDrawing" xmlns:w10="urn:schemas-microsoft-com:office:word" xmlns:w="http://schemas.openxmlformats.org/wordprocessingml/2006/main" xmlns:w14="http://schemas.microsoft.com/office/word/2010/wordml" xmlns:w15="http://schemas.microsoft.com/office/word/2012/wordml" xmlns:w16cid="http://schemas.microsoft.com/office/word/2016/wordml/cid" xmlns:w16se="http://schemas.microsoft.com/office/word/2015/wordml/symex" xmlns:wpg="http://schemas.microsoft.com/office/word/2010/wordprocessingGroup" xmlns:wpi="http://schemas.microsoft.com/office/word/2010/wordprocessingInk" xmlns:wne="http://schemas.microsoft.com/office/word/2006/wordml" xmlns:wps="http://schemas.microsoft.com/office/word/2010/wordprocessingShape" mc:Ignorable="w14 w15 w16se w16cid wp14">
   <w:p>
     <w:pPr>
-      <w:pStyle w:val="Header"/>
+      <w:pStyle w:val="Cabealho"/>
     </w:pPr>
     <w:r>
       <w:rPr>
@@ -4428,7 +6611,7 @@
             </wp:anchor>
           </w:drawing>
         </mc:Choice>
-        <mc:Fallback xmlns:w16se="http://schemas.microsoft.com/office/word/2015/wordml/symex" xmlns:w16cid="http://schemas.microsoft.com/office/word/2016/wordml/cid" xmlns:am3d="http://schemas.microsoft.com/office/drawing/2017/model3d" xmlns:aink="http://schemas.microsoft.com/office/drawing/2016/ink" xmlns:cx8="http://schemas.microsoft.com/office/drawing/2016/5/14/chartex" xmlns:cx7="http://schemas.microsoft.com/office/drawing/2016/5/13/chartex" xmlns:cx6="http://schemas.microsoft.com/office/drawing/2016/5/12/chartex" xmlns:cx5="http://schemas.microsoft.com/office/drawing/2016/5/11/chartex" xmlns:cx4="http://schemas.microsoft.com/office/drawing/2016/5/10/chartex" xmlns:cx3="http://schemas.microsoft.com/office/drawing/2016/5/9/chartex" xmlns:cx2="http://schemas.microsoft.com/office/drawing/2015/10/21/chartex" xmlns:cx1="http://schemas.microsoft.com/office/drawing/2015/9/8/chartex" xmlns:cx="http://schemas.microsoft.com/office/drawing/2014/chartex">
+        <mc:Fallback xmlns:mo="http://schemas.microsoft.com/office/mac/office/2008/main" xmlns:mv="urn:schemas-microsoft-com:mac:vml">
           <w:pict>
             <v:rect w14:anchorId="7F00E85D" id="Retângulo 11" o:spid="_x0000_s1026" style="position:absolute;margin-left:0;margin-top:-7.2pt;width:595.85pt;height:12.4pt;z-index:251665408;visibility:visible;mso-wrap-style:square;mso-height-percent:0;mso-wrap-distance-left:9pt;mso-wrap-distance-top:0;mso-wrap-distance-right:9pt;mso-wrap-distance-bottom:0;mso-position-horizontal:left;mso-position-horizontal-relative:page;mso-position-vertical:absolute;mso-position-vertical-relative:text;mso-height-percent:0;mso-height-relative:margin;v-text-anchor:middle" o:gfxdata="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" fillcolor="#a83520" stroked="f" strokeweight="1pt">
               <w10:wrap anchorx="page"/>
@@ -4442,8 +6625,8 @@
 </file>
 
 <file path=word/numbering.xml><?xml version="1.0" encoding="utf-8"?>
-<w:numbering xmlns:wpc="http://schemas.microsoft.com/office/word/2010/wordprocessingCanvas" xmlns:mo="http://schemas.microsoft.com/office/mac/office/2008/main" xmlns:mc="http://schemas.openxmlformats.org/markup-compatibility/2006" xmlns:mv="urn:schemas-microsoft-com:mac:vml" xmlns:o="urn:schemas-microsoft-com:office:office" xmlns:r="http://schemas.openxmlformats.org/officeDocument/2006/relationships" xmlns:m="http://schemas.openxmlformats.org/officeDocument/2006/math" xmlns:v="urn:schemas-microsoft-com:vml" xmlns:wp14="http://schemas.microsoft.com/office/word/2010/wordprocessingDrawing" xmlns:wp="http://schemas.openxmlformats.org/drawingml/2006/wordprocessingDrawing" xmlns:w10="urn:schemas-microsoft-com:office:word" xmlns:w="http://schemas.openxmlformats.org/wordprocessingml/2006/main" xmlns:w14="http://schemas.microsoft.com/office/word/2010/wordml" xmlns:w15="http://schemas.microsoft.com/office/word/2012/wordml" xmlns:wpg="http://schemas.microsoft.com/office/word/2010/wordprocessingGroup" xmlns:wpi="http://schemas.microsoft.com/office/word/2010/wordprocessingInk" xmlns:wne="http://schemas.microsoft.com/office/word/2006/wordml" xmlns:wps="http://schemas.microsoft.com/office/word/2010/wordprocessingShape" mc:Ignorable="w14 w15 wp14">
-  <w:abstractNum w:abstractNumId="0">
+<w:numbering xmlns:wpc="http://schemas.microsoft.com/office/word/2010/wordprocessingCanvas" xmlns:cx="http://schemas.microsoft.com/office/drawing/2014/chartex" xmlns:cx1="http://schemas.microsoft.com/office/drawing/2015/9/8/chartex" xmlns:cx2="http://schemas.microsoft.com/office/drawing/2015/10/21/chartex" xmlns:cx3="http://schemas.microsoft.com/office/drawing/2016/5/9/chartex" xmlns:cx4="http://schemas.microsoft.com/office/drawing/2016/5/10/chartex" xmlns:cx5="http://schemas.microsoft.com/office/drawing/2016/5/11/chartex" xmlns:cx6="http://schemas.microsoft.com/office/drawing/2016/5/12/chartex" xmlns:cx7="http://schemas.microsoft.com/office/drawing/2016/5/13/chartex" xmlns:cx8="http://schemas.microsoft.com/office/drawing/2016/5/14/chartex" xmlns:mc="http://schemas.openxmlformats.org/markup-compatibility/2006" xmlns:aink="http://schemas.microsoft.com/office/drawing/2016/ink" xmlns:am3d="http://schemas.microsoft.com/office/drawing/2017/model3d" xmlns:o="urn:schemas-microsoft-com:office:office" xmlns:r="http://schemas.openxmlformats.org/officeDocument/2006/relationships" xmlns:m="http://schemas.openxmlformats.org/officeDocument/2006/math" xmlns:v="urn:schemas-microsoft-com:vml" xmlns:wp14="http://schemas.microsoft.com/office/word/2010/wordprocessingDrawing" xmlns:wp="http://schemas.openxmlformats.org/drawingml/2006/wordprocessingDrawing" xmlns:w10="urn:schemas-microsoft-com:office:word" xmlns:w="http://schemas.openxmlformats.org/wordprocessingml/2006/main" xmlns:w14="http://schemas.microsoft.com/office/word/2010/wordml" xmlns:w15="http://schemas.microsoft.com/office/word/2012/wordml" xmlns:w16cid="http://schemas.microsoft.com/office/word/2016/wordml/cid" xmlns:w16se="http://schemas.microsoft.com/office/word/2015/wordml/symex" xmlns:wpg="http://schemas.microsoft.com/office/word/2010/wordprocessingGroup" xmlns:wpi="http://schemas.microsoft.com/office/word/2010/wordprocessingInk" xmlns:wne="http://schemas.microsoft.com/office/word/2006/wordml" xmlns:wps="http://schemas.microsoft.com/office/word/2010/wordprocessingShape" mc:Ignorable="w14 w15 w16se w16cid wp14">
+  <w:abstractNum w:abstractNumId="0" w15:restartNumberingAfterBreak="0">
     <w:nsid w:val="19311551"/>
     <w:multiLevelType w:val="hybridMultilevel"/>
     <w:tmpl w:val="D5081B74"/>
@@ -4532,7 +6715,7 @@
       </w:pPr>
     </w:lvl>
   </w:abstractNum>
-  <w:abstractNum w:abstractNumId="1">
+  <w:abstractNum w:abstractNumId="1" w15:restartNumberingAfterBreak="0">
     <w:nsid w:val="404132FF"/>
     <w:multiLevelType w:val="multilevel"/>
     <w:tmpl w:val="0816001F"/>
@@ -4618,7 +6801,7 @@
       </w:pPr>
     </w:lvl>
   </w:abstractNum>
-  <w:abstractNum w:abstractNumId="2">
+  <w:abstractNum w:abstractNumId="2" w15:restartNumberingAfterBreak="0">
     <w:nsid w:val="4751249F"/>
     <w:multiLevelType w:val="multilevel"/>
     <w:tmpl w:val="B7F02664"/>
@@ -4707,7 +6890,7 @@
       </w:pPr>
     </w:lvl>
   </w:abstractNum>
-  <w:abstractNum w:abstractNumId="3">
+  <w:abstractNum w:abstractNumId="3" w15:restartNumberingAfterBreak="0">
     <w:nsid w:val="48A110B4"/>
     <w:multiLevelType w:val="hybridMultilevel"/>
     <w:tmpl w:val="C0AE58F8"/>
@@ -4820,7 +7003,7 @@
       </w:rPr>
     </w:lvl>
   </w:abstractNum>
-  <w:abstractNum w:abstractNumId="4">
+  <w:abstractNum w:abstractNumId="4" w15:restartNumberingAfterBreak="0">
     <w:nsid w:val="5C905CCA"/>
     <w:multiLevelType w:val="hybridMultilevel"/>
     <w:tmpl w:val="06486E00"/>
@@ -4952,7 +7135,7 @@
 </file>
 
 <file path=word/styles.xml><?xml version="1.0" encoding="utf-8"?>
-<w:styles xmlns:mc="http://schemas.openxmlformats.org/markup-compatibility/2006" xmlns:r="http://schemas.openxmlformats.org/officeDocument/2006/relationships" xmlns:w="http://schemas.openxmlformats.org/wordprocessingml/2006/main" xmlns:w14="http://schemas.microsoft.com/office/word/2010/wordml" xmlns:w15="http://schemas.microsoft.com/office/word/2012/wordml" mc:Ignorable="w14 w15">
+<w:styles xmlns:mc="http://schemas.openxmlformats.org/markup-compatibility/2006" xmlns:r="http://schemas.openxmlformats.org/officeDocument/2006/relationships" xmlns:w="http://schemas.openxmlformats.org/wordprocessingml/2006/main" xmlns:w14="http://schemas.microsoft.com/office/word/2010/wordml" xmlns:w15="http://schemas.microsoft.com/office/word/2012/wordml" xmlns:w16cid="http://schemas.microsoft.com/office/word/2016/wordml/cid" xmlns:w16se="http://schemas.microsoft.com/office/word/2015/wordml/symex" mc:Ignorable="w14 w15 w16se w16cid">
   <w:docDefaults>
     <w:rPrDefault>
       <w:rPr>
@@ -4968,7 +7151,7 @@
       </w:pPr>
     </w:pPrDefault>
   </w:docDefaults>
-  <w:latentStyles w:defLockedState="0" w:defUIPriority="99" w:defSemiHidden="0" w:defUnhideWhenUsed="0" w:defQFormat="0" w:count="382">
+  <w:latentStyles w:defLockedState="0" w:defUIPriority="99" w:defSemiHidden="0" w:defUnhideWhenUsed="0" w:defQFormat="0" w:count="375">
     <w:lsdException w:name="Normal" w:uiPriority="0" w:qFormat="1"/>
     <w:lsdException w:name="heading 1" w:uiPriority="9" w:qFormat="1"/>
     <w:lsdException w:name="heading 2" w:semiHidden="1" w:uiPriority="9" w:unhideWhenUsed="1" w:qFormat="1"/>
@@ -5347,13 +7530,13 @@
     <w:name w:val="Normal"/>
     <w:qFormat/>
   </w:style>
-  <w:style w:type="character" w:default="1" w:styleId="DefaultParagraphFont">
+  <w:style w:type="character" w:default="1" w:styleId="Tipodeletrapredefinidodopargrafo">
     <w:name w:val="Default Paragraph Font"/>
     <w:uiPriority w:val="1"/>
     <w:semiHidden/>
     <w:unhideWhenUsed/>
   </w:style>
-  <w:style w:type="table" w:default="1" w:styleId="TableNormal">
+  <w:style w:type="table" w:default="1" w:styleId="Tabelanormal">
     <w:name w:val="Normal Table"/>
     <w:uiPriority w:val="99"/>
     <w:semiHidden/>
@@ -5368,15 +7551,15 @@
       </w:tblCellMar>
     </w:tblPr>
   </w:style>
-  <w:style w:type="numbering" w:default="1" w:styleId="NoList">
+  <w:style w:type="numbering" w:default="1" w:styleId="Semlista">
     <w:name w:val="No List"/>
     <w:uiPriority w:val="99"/>
     <w:semiHidden/>
     <w:unhideWhenUsed/>
   </w:style>
-  <w:style w:type="paragraph" w:styleId="NoSpacing">
+  <w:style w:type="paragraph" w:styleId="SemEspaamento">
     <w:name w:val="No Spacing"/>
-    <w:link w:val="NoSpacingChar"/>
+    <w:link w:val="SemEspaamentoCarter"/>
     <w:uiPriority w:val="1"/>
     <w:qFormat/>
     <w:rsid w:val="002C5D69"/>
@@ -5388,10 +7571,10 @@
       <w:lang w:eastAsia="pt-PT"/>
     </w:rPr>
   </w:style>
-  <w:style w:type="character" w:customStyle="1" w:styleId="NoSpacingChar">
-    <w:name w:val="No Spacing Char"/>
-    <w:basedOn w:val="DefaultParagraphFont"/>
-    <w:link w:val="NoSpacing"/>
+  <w:style w:type="character" w:customStyle="1" w:styleId="SemEspaamentoCarter">
+    <w:name w:val="Sem Espaçamento Caráter"/>
+    <w:basedOn w:val="Tipodeletrapredefinidodopargrafo"/>
+    <w:link w:val="SemEspaamento"/>
     <w:uiPriority w:val="1"/>
     <w:rsid w:val="002C5D69"/>
     <w:rPr>
@@ -5399,10 +7582,10 @@
       <w:lang w:eastAsia="pt-PT"/>
     </w:rPr>
   </w:style>
-  <w:style w:type="paragraph" w:styleId="Header">
+  <w:style w:type="paragraph" w:styleId="Cabealho">
     <w:name w:val="header"/>
     <w:basedOn w:val="Normal"/>
-    <w:link w:val="HeaderChar"/>
+    <w:link w:val="CabealhoCarter"/>
     <w:uiPriority w:val="99"/>
     <w:unhideWhenUsed/>
     <w:rsid w:val="0032336D"/>
@@ -5414,17 +7597,17 @@
       <w:spacing w:after="0" w:line="240" w:lineRule="auto"/>
     </w:pPr>
   </w:style>
-  <w:style w:type="character" w:customStyle="1" w:styleId="HeaderChar">
-    <w:name w:val="Header Char"/>
-    <w:basedOn w:val="DefaultParagraphFont"/>
-    <w:link w:val="Header"/>
+  <w:style w:type="character" w:customStyle="1" w:styleId="CabealhoCarter">
+    <w:name w:val="Cabeçalho Caráter"/>
+    <w:basedOn w:val="Tipodeletrapredefinidodopargrafo"/>
+    <w:link w:val="Cabealho"/>
     <w:uiPriority w:val="99"/>
     <w:rsid w:val="0032336D"/>
   </w:style>
-  <w:style w:type="paragraph" w:styleId="Footer">
+  <w:style w:type="paragraph" w:styleId="Rodap">
     <w:name w:val="footer"/>
     <w:basedOn w:val="Normal"/>
-    <w:link w:val="FooterChar"/>
+    <w:link w:val="RodapCarter"/>
     <w:uiPriority w:val="99"/>
     <w:unhideWhenUsed/>
     <w:rsid w:val="0032336D"/>
@@ -5436,14 +7619,14 @@
       <w:spacing w:after="0" w:line="240" w:lineRule="auto"/>
     </w:pPr>
   </w:style>
-  <w:style w:type="character" w:customStyle="1" w:styleId="FooterChar">
-    <w:name w:val="Footer Char"/>
-    <w:basedOn w:val="DefaultParagraphFont"/>
-    <w:link w:val="Footer"/>
+  <w:style w:type="character" w:customStyle="1" w:styleId="RodapCarter">
+    <w:name w:val="Rodapé Caráter"/>
+    <w:basedOn w:val="Tipodeletrapredefinidodopargrafo"/>
+    <w:link w:val="Rodap"/>
     <w:uiPriority w:val="99"/>
     <w:rsid w:val="0032336D"/>
   </w:style>
-  <w:style w:type="paragraph" w:styleId="ListParagraph">
+  <w:style w:type="paragraph" w:styleId="PargrafodaLista">
     <w:name w:val="List Paragraph"/>
     <w:basedOn w:val="Normal"/>
     <w:uiPriority w:val="34"/>
@@ -5456,7 +7639,7 @@
   </w:style>
   <w:style w:type="paragraph" w:customStyle="1" w:styleId="Estilo1">
     <w:name w:val="Estilo1"/>
-    <w:basedOn w:val="Title"/>
+    <w:basedOn w:val="Ttulo"/>
     <w:link w:val="Estilo1Char"/>
     <w:qFormat/>
     <w:rsid w:val="00E42A86"/>
@@ -5466,7 +7649,7 @@
       <w:sz w:val="44"/>
     </w:rPr>
   </w:style>
-  <w:style w:type="paragraph" w:styleId="Index1">
+  <w:style w:type="paragraph" w:styleId="ndiceremissivo1">
     <w:name w:val="index 1"/>
     <w:basedOn w:val="Normal"/>
     <w:next w:val="Normal"/>
@@ -5484,11 +7667,11 @@
       <w:szCs w:val="18"/>
     </w:rPr>
   </w:style>
-  <w:style w:type="paragraph" w:styleId="Title">
+  <w:style w:type="paragraph" w:styleId="Ttulo">
     <w:name w:val="Title"/>
     <w:basedOn w:val="Normal"/>
     <w:next w:val="Normal"/>
-    <w:link w:val="TitleChar"/>
+    <w:link w:val="TtuloCarter"/>
     <w:uiPriority w:val="10"/>
     <w:qFormat/>
     <w:rsid w:val="00E42A86"/>
@@ -5504,10 +7687,10 @@
       <w:szCs w:val="56"/>
     </w:rPr>
   </w:style>
-  <w:style w:type="character" w:customStyle="1" w:styleId="TitleChar">
-    <w:name w:val="Title Char"/>
-    <w:basedOn w:val="DefaultParagraphFont"/>
-    <w:link w:val="Title"/>
+  <w:style w:type="character" w:customStyle="1" w:styleId="TtuloCarter">
+    <w:name w:val="Título Caráter"/>
+    <w:basedOn w:val="Tipodeletrapredefinidodopargrafo"/>
+    <w:link w:val="Ttulo"/>
     <w:uiPriority w:val="10"/>
     <w:rsid w:val="00E42A86"/>
     <w:rPr>
@@ -5520,7 +7703,7 @@
   </w:style>
   <w:style w:type="character" w:customStyle="1" w:styleId="Estilo1Char">
     <w:name w:val="Estilo1 Char"/>
-    <w:basedOn w:val="TitleChar"/>
+    <w:basedOn w:val="TtuloCarter"/>
     <w:link w:val="Estilo1"/>
     <w:rsid w:val="00E42A86"/>
     <w:rPr>
@@ -5532,7 +7715,7 @@
       <w:szCs w:val="56"/>
     </w:rPr>
   </w:style>
-  <w:style w:type="paragraph" w:styleId="Index2">
+  <w:style w:type="paragraph" w:styleId="ndiceremissivo2">
     <w:name w:val="index 2"/>
     <w:basedOn w:val="Normal"/>
     <w:next w:val="Normal"/>
@@ -5550,7 +7733,7 @@
       <w:szCs w:val="18"/>
     </w:rPr>
   </w:style>
-  <w:style w:type="paragraph" w:styleId="Index3">
+  <w:style w:type="paragraph" w:styleId="ndiceremissivo3">
     <w:name w:val="index 3"/>
     <w:basedOn w:val="Normal"/>
     <w:next w:val="Normal"/>
@@ -5568,7 +7751,7 @@
       <w:szCs w:val="18"/>
     </w:rPr>
   </w:style>
-  <w:style w:type="paragraph" w:styleId="Index4">
+  <w:style w:type="paragraph" w:styleId="ndiceremissivo4">
     <w:name w:val="index 4"/>
     <w:basedOn w:val="Normal"/>
     <w:next w:val="Normal"/>
@@ -5586,7 +7769,7 @@
       <w:szCs w:val="18"/>
     </w:rPr>
   </w:style>
-  <w:style w:type="paragraph" w:styleId="Index5">
+  <w:style w:type="paragraph" w:styleId="ndiceremissivo5">
     <w:name w:val="index 5"/>
     <w:basedOn w:val="Normal"/>
     <w:next w:val="Normal"/>
@@ -5604,7 +7787,7 @@
       <w:szCs w:val="18"/>
     </w:rPr>
   </w:style>
-  <w:style w:type="paragraph" w:styleId="Index6">
+  <w:style w:type="paragraph" w:styleId="ndiceremissivo6">
     <w:name w:val="index 6"/>
     <w:basedOn w:val="Normal"/>
     <w:next w:val="Normal"/>
@@ -5622,7 +7805,7 @@
       <w:szCs w:val="18"/>
     </w:rPr>
   </w:style>
-  <w:style w:type="paragraph" w:styleId="Index7">
+  <w:style w:type="paragraph" w:styleId="ndiceremissivo7">
     <w:name w:val="index 7"/>
     <w:basedOn w:val="Normal"/>
     <w:next w:val="Normal"/>
@@ -5640,7 +7823,7 @@
       <w:szCs w:val="18"/>
     </w:rPr>
   </w:style>
-  <w:style w:type="paragraph" w:styleId="Index8">
+  <w:style w:type="paragraph" w:styleId="ndiceremissivo8">
     <w:name w:val="index 8"/>
     <w:basedOn w:val="Normal"/>
     <w:next w:val="Normal"/>
@@ -5658,7 +7841,7 @@
       <w:szCs w:val="18"/>
     </w:rPr>
   </w:style>
-  <w:style w:type="paragraph" w:styleId="Index9">
+  <w:style w:type="paragraph" w:styleId="ndiceremissivo9">
     <w:name w:val="index 9"/>
     <w:basedOn w:val="Normal"/>
     <w:next w:val="Normal"/>
@@ -5676,10 +7859,10 @@
       <w:szCs w:val="18"/>
     </w:rPr>
   </w:style>
-  <w:style w:type="paragraph" w:styleId="IndexHeading">
+  <w:style w:type="paragraph" w:styleId="Cabealhodendiceremissivo">
     <w:name w:val="index heading"/>
     <w:basedOn w:val="Normal"/>
-    <w:next w:val="Index1"/>
+    <w:next w:val="ndiceremissivo1"/>
     <w:uiPriority w:val="99"/>
     <w:unhideWhenUsed/>
     <w:rsid w:val="00C911AE"/>
@@ -5695,16 +7878,15 @@
       <w:szCs w:val="26"/>
     </w:rPr>
   </w:style>
-  <w:style w:type="table" w:styleId="TableGrid">
+  <w:style w:type="table" w:styleId="TabelacomGrelha">
     <w:name w:val="Table Grid"/>
-    <w:basedOn w:val="TableNormal"/>
+    <w:basedOn w:val="Tabelanormal"/>
     <w:uiPriority w:val="39"/>
     <w:rsid w:val="00C911AE"/>
     <w:pPr>
       <w:spacing w:after="0" w:line="240" w:lineRule="auto"/>
     </w:pPr>
     <w:tblPr>
-      <w:tblInd w:w="0" w:type="dxa"/>
       <w:tblBorders>
         <w:top w:val="single" w:sz="4" w:space="0" w:color="auto"/>
         <w:left w:val="single" w:sz="4" w:space="0" w:color="auto"/>
@@ -5713,12 +7895,6 @@
         <w:insideH w:val="single" w:sz="4" w:space="0" w:color="auto"/>
         <w:insideV w:val="single" w:sz="4" w:space="0" w:color="auto"/>
       </w:tblBorders>
-      <w:tblCellMar>
-        <w:top w:w="0" w:type="dxa"/>
-        <w:left w:w="108" w:type="dxa"/>
-        <w:bottom w:w="0" w:type="dxa"/>
-        <w:right w:w="108" w:type="dxa"/>
-      </w:tblCellMar>
     </w:tblPr>
   </w:style>
 </w:styles>
@@ -5990,7 +8166,7 @@
 </file>
 
 <file path=customXml/itemProps1.xml><?xml version="1.0" encoding="utf-8"?>
-<ds:datastoreItem xmlns:ds="http://schemas.openxmlformats.org/officeDocument/2006/customXml" ds:itemID="{BC86BB58-7AA9-F349-91B7-1486525635E3}">
+<ds:datastoreItem xmlns:ds="http://schemas.openxmlformats.org/officeDocument/2006/customXml" ds:itemID="{AA1655C7-D7EC-47F9-A490-3430FE3CA08F}">
   <ds:schemaRefs>
     <ds:schemaRef ds:uri="http://schemas.openxmlformats.org/officeDocument/2006/bibliography"/>
   </ds:schemaRefs>

</xml_diff>